<commit_message>
Added info to doc, fixed format
</commit_message>
<xml_diff>
--- a/First Deliverable PDF.docx
+++ b/First Deliverable PDF.docx
@@ -53,29 +53,7 @@
           <w:sz w:val="52"/>
           <w:szCs w:val="52"/>
         </w:rPr>
-        <w:t>(</w:t>
-      </w:r>
-      <w:proofErr w:type="spellStart"/>
-      <w:r>
-        <w:rPr>
-          <w:rFonts w:asciiTheme="majorHAnsi" w:hAnsiTheme="majorHAnsi"/>
-          <w:b/>
-          <w:color w:val="2F5496" w:themeColor="accent1" w:themeShade="BF"/>
-          <w:sz w:val="52"/>
-          <w:szCs w:val="52"/>
-        </w:rPr>
-        <w:t>Moovid</w:t>
-      </w:r>
-      <w:proofErr w:type="spellEnd"/>
-      <w:r>
-        <w:rPr>
-          <w:rFonts w:asciiTheme="majorHAnsi" w:hAnsiTheme="majorHAnsi"/>
-          <w:b/>
-          <w:color w:val="2F5496" w:themeColor="accent1" w:themeShade="BF"/>
-          <w:sz w:val="52"/>
-          <w:szCs w:val="52"/>
-        </w:rPr>
-        <w:t>)</w:t>
+        <w:t>(Moovid)</w:t>
       </w:r>
     </w:p>
     <w:p>
@@ -208,15 +186,7 @@
           <w:sz w:val="28"/>
           <w:szCs w:val="28"/>
         </w:rPr>
-        <w:t xml:space="preserve">Curso </w:t>
-      </w:r>
-      <w:r>
-        <w:rPr>
-          <w:rFonts w:asciiTheme="majorHAnsi" w:hAnsiTheme="majorHAnsi"/>
-          <w:sz w:val="28"/>
-          <w:szCs w:val="28"/>
-        </w:rPr>
-        <w:t>2º IS</w:t>
+        <w:t>Curso 2º IS</w:t>
       </w:r>
     </w:p>
     <w:p>
@@ -236,8 +206,6 @@
           <w:szCs w:val="24"/>
         </w:rPr>
       </w:pPr>
-      <w:bookmarkStart w:id="0" w:name="_GoBack"/>
-      <w:bookmarkEnd w:id="0"/>
     </w:p>
     <w:p>
       <w:pPr>
@@ -280,21 +248,83 @@
             <w:rStyle w:val="Hipervnculo"/>
             <w:szCs w:val="24"/>
           </w:rPr>
-          <w:t>danielcaro</w:t>
-        </w:r>
+          <w:t>danielcaroolmedo2@gmail.com</w:t>
+        </w:r>
+      </w:hyperlink>
+      <w:r>
+        <w:rPr>
+          <w:szCs w:val="24"/>
+        </w:rPr>
+        <w:t>)</w:t>
+      </w:r>
+    </w:p>
+    <w:p>
+      <w:pPr>
+        <w:spacing w:after="0"/>
+        <w:rPr>
+          <w:szCs w:val="24"/>
+        </w:rPr>
+      </w:pPr>
+      <w:r>
+        <w:rPr>
+          <w:szCs w:val="24"/>
+        </w:rPr>
+        <w:t>Ignacio Navarro Blázquez</w:t>
+      </w:r>
+      <w:r>
+        <w:rPr>
+          <w:szCs w:val="24"/>
+        </w:rPr>
+        <w:t xml:space="preserve">  (</w:t>
+      </w:r>
+      <w:hyperlink r:id="rId7" w:history="1">
         <w:r>
           <w:rPr>
             <w:rStyle w:val="Hipervnculo"/>
             <w:szCs w:val="24"/>
           </w:rPr>
-          <w:t>o</w:t>
-        </w:r>
+          <w:t>inavarroblazquez@gmail.com</w:t>
+        </w:r>
+      </w:hyperlink>
+      <w:r>
+        <w:rPr>
+          <w:szCs w:val="24"/>
+        </w:rPr>
+        <w:t>)</w:t>
+      </w:r>
+    </w:p>
+    <w:p>
+      <w:pPr>
+        <w:spacing w:after="0"/>
+        <w:rPr>
+          <w:szCs w:val="24"/>
+        </w:rPr>
+      </w:pPr>
+      <w:r>
+        <w:rPr>
+          <w:szCs w:val="24"/>
+        </w:rPr>
+        <w:t>Nicolás De Ory Carmona</w:t>
+      </w:r>
+      <w:r>
+        <w:rPr>
+          <w:szCs w:val="24"/>
+        </w:rPr>
+        <w:t xml:space="preserve">  </w:t>
+      </w:r>
+      <w:r>
+        <w:rPr>
+          <w:szCs w:val="24"/>
+        </w:rPr>
+        <w:t>(</w:t>
+      </w:r>
+      <w:hyperlink r:id="rId8" w:history="1">
         <w:r>
           <w:rPr>
             <w:rStyle w:val="Hipervnculo"/>
             <w:szCs w:val="24"/>
           </w:rPr>
-          <w:t>lmedo2@gmail.com</w:t>
+          <w:t>deorynicolas@gmail.com</w:t>
         </w:r>
       </w:hyperlink>
       <w:r>
@@ -315,181 +345,56 @@
         <w:rPr>
           <w:szCs w:val="24"/>
         </w:rPr>
-        <w:t xml:space="preserve">Ignacio Navarro </w:t>
-      </w:r>
-      <w:proofErr w:type="gramStart"/>
+        <w:t>Antonio González Gómez</w:t>
+      </w:r>
       <w:r>
         <w:rPr>
           <w:szCs w:val="24"/>
         </w:rPr>
-        <w:t>Blázquez</w:t>
-      </w:r>
+        <w:t xml:space="preserve"> (</w:t>
+      </w:r>
+      <w:hyperlink r:id="rId9" w:history="1">
+        <w:r>
+          <w:rPr>
+            <w:rStyle w:val="Hipervnculo"/>
+            <w:szCs w:val="24"/>
+          </w:rPr>
+          <w:t>mailto:antoniogg696@gm</w:t>
+        </w:r>
+        <w:r>
+          <w:rPr>
+            <w:rStyle w:val="Hipervnculo"/>
+            <w:szCs w:val="24"/>
+          </w:rPr>
+          <w:t>a</w:t>
+        </w:r>
+        <w:r>
+          <w:rPr>
+            <w:rStyle w:val="Hipervnculo"/>
+            <w:szCs w:val="24"/>
+          </w:rPr>
+          <w:t>il</w:t>
+        </w:r>
+        <w:r>
+          <w:rPr>
+            <w:rStyle w:val="Hipervnculo"/>
+            <w:szCs w:val="24"/>
+          </w:rPr>
+          <w:t>.</w:t>
+        </w:r>
+        <w:r>
+          <w:rPr>
+            <w:rStyle w:val="Hipervnculo"/>
+            <w:szCs w:val="24"/>
+          </w:rPr>
+          <w:t>com</w:t>
+        </w:r>
+      </w:hyperlink>
       <w:r>
         <w:rPr>
           <w:szCs w:val="24"/>
         </w:rPr>
-        <w:t xml:space="preserve">  (</w:t>
-      </w:r>
-      <w:proofErr w:type="gramEnd"/>
-      <w:r>
-        <w:rPr>
-          <w:szCs w:val="24"/>
-        </w:rPr>
-        <w:fldChar w:fldCharType="begin"/>
-      </w:r>
-      <w:r>
-        <w:rPr>
-          <w:szCs w:val="24"/>
-        </w:rPr>
-        <w:instrText xml:space="preserve"> HYPERLINK "mailto:inavarroblazquez@gmail.com" </w:instrText>
-      </w:r>
-      <w:r>
-        <w:rPr>
-          <w:szCs w:val="24"/>
-        </w:rPr>
-      </w:r>
-      <w:r>
-        <w:rPr>
-          <w:szCs w:val="24"/>
-        </w:rPr>
-        <w:fldChar w:fldCharType="separate"/>
-      </w:r>
-      <w:r>
-        <w:rPr>
-          <w:rStyle w:val="Hipervnculo"/>
-          <w:szCs w:val="24"/>
-        </w:rPr>
-        <w:t>inavarroblazquez@gmail.com</w:t>
-      </w:r>
-      <w:r>
-        <w:rPr>
-          <w:szCs w:val="24"/>
-        </w:rPr>
-        <w:fldChar w:fldCharType="end"/>
-      </w:r>
-      <w:r>
-        <w:rPr>
-          <w:szCs w:val="24"/>
-        </w:rPr>
         <w:t>)</w:t>
-      </w:r>
-    </w:p>
-    <w:p>
-      <w:pPr>
-        <w:spacing w:after="0"/>
-        <w:rPr>
-          <w:szCs w:val="24"/>
-        </w:rPr>
-      </w:pPr>
-      <w:r>
-        <w:rPr>
-          <w:szCs w:val="24"/>
-        </w:rPr>
-        <w:t xml:space="preserve">Nicolás De </w:t>
-      </w:r>
-      <w:proofErr w:type="spellStart"/>
-      <w:r>
-        <w:rPr>
-          <w:szCs w:val="24"/>
-        </w:rPr>
-        <w:t>Ory</w:t>
-      </w:r>
-      <w:proofErr w:type="spellEnd"/>
-      <w:r>
-        <w:rPr>
-          <w:szCs w:val="24"/>
-        </w:rPr>
-        <w:t xml:space="preserve"> </w:t>
-      </w:r>
-      <w:proofErr w:type="gramStart"/>
-      <w:r>
-        <w:rPr>
-          <w:szCs w:val="24"/>
-        </w:rPr>
-        <w:t>Carmona</w:t>
-      </w:r>
-      <w:r>
-        <w:rPr>
-          <w:szCs w:val="24"/>
-        </w:rPr>
-        <w:t xml:space="preserve">  </w:t>
-      </w:r>
-      <w:r>
-        <w:rPr>
-          <w:szCs w:val="24"/>
-        </w:rPr>
-        <w:t>(</w:t>
-      </w:r>
-      <w:proofErr w:type="gramEnd"/>
-      <w:r>
-        <w:rPr>
-          <w:szCs w:val="24"/>
-        </w:rPr>
-        <w:fldChar w:fldCharType="begin"/>
-      </w:r>
-      <w:r>
-        <w:rPr>
-          <w:szCs w:val="24"/>
-        </w:rPr>
-        <w:instrText xml:space="preserve"> HYPERLINK "mailto:deorynicolas@gmail.com" </w:instrText>
-      </w:r>
-      <w:r>
-        <w:rPr>
-          <w:szCs w:val="24"/>
-        </w:rPr>
-      </w:r>
-      <w:r>
-        <w:rPr>
-          <w:szCs w:val="24"/>
-        </w:rPr>
-        <w:fldChar w:fldCharType="separate"/>
-      </w:r>
-      <w:r>
-        <w:rPr>
-          <w:rStyle w:val="Hipervnculo"/>
-          <w:szCs w:val="24"/>
-        </w:rPr>
-        <w:t>deorynicolas@gmail.com</w:t>
-      </w:r>
-      <w:r>
-        <w:rPr>
-          <w:szCs w:val="24"/>
-        </w:rPr>
-        <w:fldChar w:fldCharType="end"/>
-      </w:r>
-      <w:r>
-        <w:rPr>
-          <w:szCs w:val="24"/>
-        </w:rPr>
-        <w:t>)</w:t>
-      </w:r>
-    </w:p>
-    <w:p>
-      <w:pPr>
-        <w:spacing w:after="0"/>
-        <w:rPr>
-          <w:szCs w:val="24"/>
-        </w:rPr>
-      </w:pPr>
-      <w:r>
-        <w:rPr>
-          <w:szCs w:val="24"/>
-        </w:rPr>
-        <w:t>&lt;Nombre Alumno 4</w:t>
-      </w:r>
-      <w:proofErr w:type="gramStart"/>
-      <w:r>
-        <w:rPr>
-          <w:szCs w:val="24"/>
-        </w:rPr>
-        <w:t>&gt;  (</w:t>
-      </w:r>
-      <w:proofErr w:type="gramEnd"/>
-      <w:r>
-        <w:rPr>
-          <w:szCs w:val="24"/>
-        </w:rPr>
-        <w:t>&lt;Email&gt;)</w:t>
       </w:r>
     </w:p>
     <w:p>
@@ -566,37 +471,23 @@
         <w:rPr>
           <w:szCs w:val="24"/>
         </w:rPr>
-        <w:t xml:space="preserve">Enlace de la aplicación: &lt;Enlace de la aplicación en </w:t>
-      </w:r>
-      <w:proofErr w:type="spellStart"/>
-      <w:r>
+        <w:t>Enlace de la aplicación: &lt;Enlace de la aplicación en AppEngine&gt;</w:t>
+      </w:r>
+    </w:p>
+    <w:p>
+      <w:pPr>
+        <w:spacing w:after="0"/>
         <w:rPr>
           <w:szCs w:val="24"/>
         </w:rPr>
-        <w:t>AppEngine</w:t>
-      </w:r>
-      <w:proofErr w:type="spellEnd"/>
+      </w:pPr>
       <w:r>
         <w:rPr>
           <w:szCs w:val="24"/>
         </w:rPr>
-        <w:t>&gt;</w:t>
-      </w:r>
-    </w:p>
-    <w:p>
-      <w:pPr>
-        <w:spacing w:after="0"/>
-        <w:rPr>
-          <w:szCs w:val="24"/>
-        </w:rPr>
-      </w:pPr>
-      <w:r>
-        <w:rPr>
-          <w:szCs w:val="24"/>
-        </w:rPr>
         <w:t xml:space="preserve">Enlace de proyecto en GitHub: </w:t>
       </w:r>
-      <w:hyperlink r:id="rId7" w:history="1">
+      <w:hyperlink r:id="rId10" w:history="1">
         <w:r>
           <w:rPr>
             <w:rStyle w:val="Hipervnculo"/>
@@ -831,15 +722,7 @@
                 <w:b w:val="0"/>
                 <w:sz w:val="22"/>
               </w:rPr>
-              <w:t>/03/20</w:t>
-            </w:r>
-            <w:r>
-              <w:rPr>
-                <w:rFonts w:cs="Arial"/>
-                <w:b w:val="0"/>
-                <w:sz w:val="22"/>
-              </w:rPr>
-              <w:t>20</w:t>
+              <w:t>/03/2020</w:t>
             </w:r>
           </w:p>
         </w:tc>
@@ -909,21 +792,7 @@
                 <w:rFonts w:cs="Arial"/>
                 <w:sz w:val="22"/>
               </w:rPr>
-              <w:t>- Incluye introducción, prototipos de las interfaces de usuario y diagramas UML de componentes y despliegue</w:t>
-            </w:r>
-            <w:r>
-              <w:rPr>
-                <w:rFonts w:cs="Arial"/>
-                <w:sz w:val="22"/>
-              </w:rPr>
-              <w:t xml:space="preserve"> y secuencia de alto nivel</w:t>
-            </w:r>
-            <w:r>
-              <w:rPr>
-                <w:rFonts w:cs="Arial"/>
-                <w:sz w:val="22"/>
-              </w:rPr>
-              <w:t>.</w:t>
+              <w:t>- Incluye introducción, prototipos de las interfaces de usuario y diagramas UML de componentes y despliegue y secuencia de alto nivel.</w:t>
             </w:r>
           </w:p>
           <w:p>
@@ -1002,17 +871,8 @@
                 <w:rFonts w:cs="Arial"/>
                 <w:sz w:val="22"/>
               </w:rPr>
-              <w:t xml:space="preserve">Nicolás De </w:t>
+              <w:t>Nicolás De Ory</w:t>
             </w:r>
-            <w:proofErr w:type="spellStart"/>
-            <w:r>
-              <w:rPr>
-                <w:rFonts w:cs="Arial"/>
-                <w:sz w:val="22"/>
-              </w:rPr>
-              <w:t>Ory</w:t>
-            </w:r>
-            <w:proofErr w:type="spellEnd"/>
           </w:p>
           <w:p>
             <w:pPr>
@@ -1028,7 +888,7 @@
                 <w:rFonts w:cs="Arial"/>
                 <w:sz w:val="22"/>
               </w:rPr>
-              <w:t>Alumno 4</w:t>
+              <w:t>Antonio González</w:t>
             </w:r>
           </w:p>
         </w:tc>
@@ -1567,7 +1427,6 @@
       <w:pPr>
         <w:pStyle w:val="TDC1"/>
         <w:rPr>
-          <w:rStyle w:val="Hipervnculo"/>
           <w:rFonts w:eastAsiaTheme="minorEastAsia"/>
           <w:noProof/>
           <w:sz w:val="22"/>
@@ -1583,83 +1442,79 @@
       <w:r>
         <w:fldChar w:fldCharType="separate"/>
       </w:r>
-      <w:r>
-        <w:rPr>
-          <w:noProof/>
-        </w:rPr>
-        <w:fldChar w:fldCharType="begin"/>
-      </w:r>
-      <w:r>
-        <w:rPr>
-          <w:noProof/>
-        </w:rPr>
-        <w:instrText xml:space="preserve"> HYPERLINK  \l "_Introducción" </w:instrText>
-      </w:r>
-      <w:r>
-        <w:rPr>
-          <w:noProof/>
-        </w:rPr>
-      </w:r>
-      <w:r>
-        <w:rPr>
-          <w:noProof/>
-        </w:rPr>
-        <w:fldChar w:fldCharType="separate"/>
-      </w:r>
-      <w:r>
-        <w:rPr>
-          <w:rStyle w:val="Hipervnculo"/>
-          <w:noProof/>
-        </w:rPr>
-        <w:t>1</w:t>
-      </w:r>
-      <w:r>
-        <w:rPr>
-          <w:rStyle w:val="Hipervnculo"/>
-          <w:rFonts w:eastAsiaTheme="minorEastAsia"/>
-          <w:noProof/>
-          <w:sz w:val="22"/>
-          <w:lang w:eastAsia="es-ES"/>
-        </w:rPr>
-        <w:tab/>
-      </w:r>
-      <w:r>
-        <w:rPr>
-          <w:rStyle w:val="Hipervnculo"/>
-          <w:noProof/>
-        </w:rPr>
-        <w:t>Introdu</w:t>
-      </w:r>
-      <w:r>
-        <w:rPr>
-          <w:rStyle w:val="Hipervnculo"/>
-          <w:noProof/>
-        </w:rPr>
-        <w:t>c</w:t>
-      </w:r>
-      <w:r>
-        <w:rPr>
-          <w:rStyle w:val="Hipervnculo"/>
-          <w:noProof/>
-        </w:rPr>
-        <w:t>ción</w:t>
-      </w:r>
-      <w:r>
-        <w:rPr>
-          <w:rStyle w:val="Hipervnculo"/>
-          <w:noProof/>
-          <w:webHidden/>
-        </w:rPr>
-        <w:tab/>
-      </w:r>
-      <w:r>
-        <w:rPr>
-          <w:rStyle w:val="Hipervnculo"/>
-          <w:noProof/>
-          <w:webHidden/>
-        </w:rPr>
-        <w:t>4</w:t>
-      </w:r>
+      <w:hyperlink w:anchor="_Toc34908517" w:history="1">
+        <w:r>
+          <w:rPr>
+            <w:rStyle w:val="Hipervnculo"/>
+            <w:noProof/>
+          </w:rPr>
+          <w:t>1</w:t>
+        </w:r>
+        <w:r>
+          <w:rPr>
+            <w:rFonts w:eastAsiaTheme="minorEastAsia"/>
+            <w:noProof/>
+            <w:sz w:val="22"/>
+            <w:lang w:eastAsia="es-ES"/>
+          </w:rPr>
+          <w:tab/>
+        </w:r>
+        <w:r>
+          <w:rPr>
+            <w:rStyle w:val="Hipervnculo"/>
+            <w:noProof/>
+          </w:rPr>
+          <w:t>Introducción</w:t>
+        </w:r>
+        <w:r>
+          <w:rPr>
+            <w:noProof/>
+            <w:webHidden/>
+          </w:rPr>
+          <w:tab/>
+        </w:r>
+        <w:r>
+          <w:rPr>
+            <w:noProof/>
+            <w:webHidden/>
+          </w:rPr>
+          <w:fldChar w:fldCharType="begin"/>
+        </w:r>
+        <w:r>
+          <w:rPr>
+            <w:noProof/>
+            <w:webHidden/>
+          </w:rPr>
+          <w:instrText xml:space="preserve"> PAGEREF _Toc34908517 \h </w:instrText>
+        </w:r>
+        <w:r>
+          <w:rPr>
+            <w:noProof/>
+            <w:webHidden/>
+          </w:rPr>
+        </w:r>
+        <w:r>
+          <w:rPr>
+            <w:noProof/>
+            <w:webHidden/>
+          </w:rPr>
+          <w:fldChar w:fldCharType="separate"/>
+        </w:r>
+        <w:r>
+          <w:rPr>
+            <w:noProof/>
+            <w:webHidden/>
+          </w:rPr>
+          <w:t>3</w:t>
+        </w:r>
+        <w:r>
+          <w:rPr>
+            <w:noProof/>
+            <w:webHidden/>
+          </w:rPr>
+          <w:fldChar w:fldCharType="end"/>
+        </w:r>
+      </w:hyperlink>
     </w:p>
     <w:p>
       <w:pPr>
@@ -1669,78 +1524,85 @@
           <w:tab w:val="right" w:leader="dot" w:pos="8494"/>
         </w:tabs>
         <w:rPr>
-          <w:rStyle w:val="Hipervnculo"/>
-        </w:rPr>
-      </w:pPr>
-      <w:r>
-        <w:rPr>
-          <w:noProof/>
-        </w:rPr>
-        <w:fldChar w:fldCharType="end"/>
-      </w:r>
-      <w:r>
-        <w:rPr>
-          <w:noProof/>
-        </w:rPr>
-        <w:fldChar w:fldCharType="begin"/>
-      </w:r>
-      <w:r>
-        <w:rPr>
-          <w:noProof/>
-        </w:rPr>
-        <w:instrText xml:space="preserve"> HYPERLINK  \l "_Aplicaciones_integradas" </w:instrText>
-      </w:r>
-      <w:r>
-        <w:rPr>
-          <w:noProof/>
-        </w:rPr>
-      </w:r>
-      <w:r>
-        <w:rPr>
-          <w:noProof/>
-        </w:rPr>
-        <w:fldChar w:fldCharType="separate"/>
-      </w:r>
-      <w:r>
-        <w:rPr>
-          <w:rStyle w:val="Hipervnculo"/>
-          <w:noProof/>
-        </w:rPr>
-        <w:t>1.1</w:t>
-      </w:r>
-      <w:r>
-        <w:rPr>
-          <w:rStyle w:val="Hipervnculo"/>
           <w:rFonts w:eastAsiaTheme="minorEastAsia"/>
           <w:noProof/>
           <w:sz w:val="22"/>
           <w:lang w:eastAsia="es-ES"/>
         </w:rPr>
-        <w:tab/>
-      </w:r>
-      <w:r>
-        <w:rPr>
-          <w:rStyle w:val="Hipervnculo"/>
-          <w:noProof/>
-        </w:rPr>
-        <w:t>Aplicaciones integradas</w:t>
-      </w:r>
-      <w:r>
-        <w:rPr>
-          <w:rStyle w:val="Hipervnculo"/>
-          <w:noProof/>
-          <w:webHidden/>
-        </w:rPr>
-        <w:tab/>
-      </w:r>
-      <w:r>
-        <w:rPr>
-          <w:rStyle w:val="Hipervnculo"/>
-          <w:noProof/>
-          <w:webHidden/>
-        </w:rPr>
-        <w:t>4</w:t>
-      </w:r>
+      </w:pPr>
+      <w:hyperlink w:anchor="_Toc34908518" w:history="1">
+        <w:r>
+          <w:rPr>
+            <w:rStyle w:val="Hipervnculo"/>
+            <w:noProof/>
+          </w:rPr>
+          <w:t>1.1</w:t>
+        </w:r>
+        <w:r>
+          <w:rPr>
+            <w:rFonts w:eastAsiaTheme="minorEastAsia"/>
+            <w:noProof/>
+            <w:sz w:val="22"/>
+            <w:lang w:eastAsia="es-ES"/>
+          </w:rPr>
+          <w:tab/>
+        </w:r>
+        <w:r>
+          <w:rPr>
+            <w:rStyle w:val="Hipervnculo"/>
+            <w:noProof/>
+          </w:rPr>
+          <w:t>Aplicaciones integradas</w:t>
+        </w:r>
+        <w:r>
+          <w:rPr>
+            <w:noProof/>
+            <w:webHidden/>
+          </w:rPr>
+          <w:tab/>
+        </w:r>
+        <w:r>
+          <w:rPr>
+            <w:noProof/>
+            <w:webHidden/>
+          </w:rPr>
+          <w:fldChar w:fldCharType="begin"/>
+        </w:r>
+        <w:r>
+          <w:rPr>
+            <w:noProof/>
+            <w:webHidden/>
+          </w:rPr>
+          <w:instrText xml:space="preserve"> PAGEREF _Toc34908518 \h </w:instrText>
+        </w:r>
+        <w:r>
+          <w:rPr>
+            <w:noProof/>
+            <w:webHidden/>
+          </w:rPr>
+        </w:r>
+        <w:r>
+          <w:rPr>
+            <w:noProof/>
+            <w:webHidden/>
+          </w:rPr>
+          <w:fldChar w:fldCharType="separate"/>
+        </w:r>
+        <w:r>
+          <w:rPr>
+            <w:noProof/>
+            <w:webHidden/>
+          </w:rPr>
+          <w:t>3</w:t>
+        </w:r>
+        <w:r>
+          <w:rPr>
+            <w:noProof/>
+            <w:webHidden/>
+          </w:rPr>
+          <w:fldChar w:fldCharType="end"/>
+        </w:r>
+      </w:hyperlink>
     </w:p>
     <w:p>
       <w:pPr>
@@ -1752,13 +1614,7 @@
           <w:lang w:eastAsia="es-ES"/>
         </w:rPr>
       </w:pPr>
-      <w:r>
-        <w:rPr>
-          <w:noProof/>
-        </w:rPr>
-        <w:fldChar w:fldCharType="end"/>
-      </w:r>
-      <w:hyperlink r:id="rId8" w:anchor="_Toc471899227" w:history="1">
+      <w:hyperlink w:anchor="_Toc34908519" w:history="1">
         <w:r>
           <w:rPr>
             <w:rStyle w:val="Hipervnculo"/>
@@ -1768,10 +1624,8 @@
         </w:r>
         <w:r>
           <w:rPr>
-            <w:rStyle w:val="Hipervnculo"/>
             <w:rFonts w:eastAsiaTheme="minorEastAsia"/>
             <w:noProof/>
-            <w:color w:val="auto"/>
             <w:sz w:val="22"/>
             <w:lang w:eastAsia="es-ES"/>
           </w:rPr>
@@ -1786,63 +1640,49 @@
         </w:r>
         <w:r>
           <w:rPr>
-            <w:rStyle w:val="Hipervnculo"/>
-            <w:noProof/>
-            <w:webHidden/>
-            <w:color w:val="auto"/>
+            <w:noProof/>
+            <w:webHidden/>
           </w:rPr>
           <w:tab/>
         </w:r>
         <w:r>
           <w:rPr>
-            <w:rStyle w:val="Hipervnculo"/>
-            <w:noProof/>
-            <w:webHidden/>
-            <w:color w:val="auto"/>
+            <w:noProof/>
+            <w:webHidden/>
           </w:rPr>
           <w:fldChar w:fldCharType="begin"/>
         </w:r>
         <w:r>
           <w:rPr>
-            <w:rStyle w:val="Hipervnculo"/>
-            <w:noProof/>
-            <w:webHidden/>
-            <w:color w:val="auto"/>
-          </w:rPr>
-          <w:instrText xml:space="preserve"> PAGEREF _Toc471899227 \h </w:instrText>
-        </w:r>
-        <w:r>
-          <w:rPr>
-            <w:rStyle w:val="Hipervnculo"/>
-            <w:noProof/>
-            <w:webHidden/>
-            <w:color w:val="auto"/>
-          </w:rPr>
-        </w:r>
-        <w:r>
-          <w:rPr>
-            <w:rStyle w:val="Hipervnculo"/>
-            <w:noProof/>
-            <w:webHidden/>
-            <w:color w:val="auto"/>
+            <w:noProof/>
+            <w:webHidden/>
+          </w:rPr>
+          <w:instrText xml:space="preserve"> PAGEREF _Toc34908519 \h </w:instrText>
+        </w:r>
+        <w:r>
+          <w:rPr>
+            <w:noProof/>
+            <w:webHidden/>
+          </w:rPr>
+        </w:r>
+        <w:r>
+          <w:rPr>
+            <w:noProof/>
+            <w:webHidden/>
           </w:rPr>
           <w:fldChar w:fldCharType="separate"/>
         </w:r>
         <w:r>
           <w:rPr>
-            <w:rStyle w:val="Hipervnculo"/>
-            <w:noProof/>
-            <w:webHidden/>
-            <w:color w:val="auto"/>
-          </w:rPr>
-          <w:t>6</w:t>
-        </w:r>
-        <w:r>
-          <w:rPr>
-            <w:rStyle w:val="Hipervnculo"/>
-            <w:noProof/>
-            <w:webHidden/>
-            <w:color w:val="auto"/>
+            <w:noProof/>
+            <w:webHidden/>
+          </w:rPr>
+          <w:t>4</w:t>
+        </w:r>
+        <w:r>
+          <w:rPr>
+            <w:noProof/>
+            <w:webHidden/>
           </w:rPr>
           <w:fldChar w:fldCharType="end"/>
         </w:r>
@@ -1862,7 +1702,7 @@
           <w:lang w:eastAsia="es-ES"/>
         </w:rPr>
       </w:pPr>
-      <w:hyperlink r:id="rId9" w:anchor="_Toc471899228" w:history="1">
+      <w:hyperlink w:anchor="_Toc34908520" w:history="1">
         <w:r>
           <w:rPr>
             <w:rStyle w:val="Hipervnculo"/>
@@ -1872,10 +1712,8 @@
         </w:r>
         <w:r>
           <w:rPr>
-            <w:rStyle w:val="Hipervnculo"/>
             <w:rFonts w:eastAsiaTheme="minorEastAsia"/>
             <w:noProof/>
-            <w:color w:val="auto"/>
             <w:sz w:val="22"/>
             <w:lang w:eastAsia="es-ES"/>
           </w:rPr>
@@ -1886,67 +1724,53 @@
             <w:rStyle w:val="Hipervnculo"/>
             <w:noProof/>
           </w:rPr>
-          <w:t>Vista X</w:t>
-        </w:r>
-        <w:r>
-          <w:rPr>
-            <w:rStyle w:val="Hipervnculo"/>
-            <w:noProof/>
-            <w:webHidden/>
-            <w:color w:val="auto"/>
+          <w:t>Vista x</w:t>
+        </w:r>
+        <w:r>
+          <w:rPr>
+            <w:noProof/>
+            <w:webHidden/>
           </w:rPr>
           <w:tab/>
         </w:r>
         <w:r>
           <w:rPr>
-            <w:rStyle w:val="Hipervnculo"/>
-            <w:noProof/>
-            <w:webHidden/>
-            <w:color w:val="auto"/>
+            <w:noProof/>
+            <w:webHidden/>
           </w:rPr>
           <w:fldChar w:fldCharType="begin"/>
         </w:r>
         <w:r>
           <w:rPr>
-            <w:rStyle w:val="Hipervnculo"/>
-            <w:noProof/>
-            <w:webHidden/>
-            <w:color w:val="auto"/>
-          </w:rPr>
-          <w:instrText xml:space="preserve"> PAGEREF _Toc471899228 \h </w:instrText>
-        </w:r>
-        <w:r>
-          <w:rPr>
-            <w:rStyle w:val="Hipervnculo"/>
-            <w:noProof/>
-            <w:webHidden/>
-            <w:color w:val="auto"/>
-          </w:rPr>
-        </w:r>
-        <w:r>
-          <w:rPr>
-            <w:rStyle w:val="Hipervnculo"/>
-            <w:noProof/>
-            <w:webHidden/>
-            <w:color w:val="auto"/>
+            <w:noProof/>
+            <w:webHidden/>
+          </w:rPr>
+          <w:instrText xml:space="preserve"> PAGEREF _Toc34908520 \h </w:instrText>
+        </w:r>
+        <w:r>
+          <w:rPr>
+            <w:noProof/>
+            <w:webHidden/>
+          </w:rPr>
+        </w:r>
+        <w:r>
+          <w:rPr>
+            <w:noProof/>
+            <w:webHidden/>
           </w:rPr>
           <w:fldChar w:fldCharType="separate"/>
         </w:r>
         <w:r>
           <w:rPr>
-            <w:rStyle w:val="Hipervnculo"/>
-            <w:noProof/>
-            <w:webHidden/>
-            <w:color w:val="auto"/>
-          </w:rPr>
-          <w:t>6</w:t>
-        </w:r>
-        <w:r>
-          <w:rPr>
-            <w:rStyle w:val="Hipervnculo"/>
-            <w:noProof/>
-            <w:webHidden/>
-            <w:color w:val="auto"/>
+            <w:noProof/>
+            <w:webHidden/>
+          </w:rPr>
+          <w:t>4</w:t>
+        </w:r>
+        <w:r>
+          <w:rPr>
+            <w:noProof/>
+            <w:webHidden/>
           </w:rPr>
           <w:fldChar w:fldCharType="end"/>
         </w:r>
@@ -1966,7 +1790,7 @@
           <w:lang w:eastAsia="es-ES"/>
         </w:rPr>
       </w:pPr>
-      <w:hyperlink r:id="rId10" w:anchor="_Toc471899229" w:history="1">
+      <w:hyperlink w:anchor="_Toc34908521" w:history="1">
         <w:r>
           <w:rPr>
             <w:rStyle w:val="Hipervnculo"/>
@@ -1976,10 +1800,8 @@
         </w:r>
         <w:r>
           <w:rPr>
-            <w:rStyle w:val="Hipervnculo"/>
             <w:rFonts w:eastAsiaTheme="minorEastAsia"/>
             <w:noProof/>
-            <w:color w:val="auto"/>
             <w:sz w:val="22"/>
             <w:lang w:eastAsia="es-ES"/>
           </w:rPr>
@@ -1990,67 +1812,53 @@
             <w:rStyle w:val="Hipervnculo"/>
             <w:noProof/>
           </w:rPr>
-          <w:t>Vista Y</w:t>
-        </w:r>
-        <w:r>
-          <w:rPr>
-            <w:rStyle w:val="Hipervnculo"/>
-            <w:noProof/>
-            <w:webHidden/>
-            <w:color w:val="auto"/>
+          <w:t>Vista y</w:t>
+        </w:r>
+        <w:r>
+          <w:rPr>
+            <w:noProof/>
+            <w:webHidden/>
           </w:rPr>
           <w:tab/>
         </w:r>
         <w:r>
           <w:rPr>
-            <w:rStyle w:val="Hipervnculo"/>
-            <w:noProof/>
-            <w:webHidden/>
-            <w:color w:val="auto"/>
+            <w:noProof/>
+            <w:webHidden/>
           </w:rPr>
           <w:fldChar w:fldCharType="begin"/>
         </w:r>
         <w:r>
           <w:rPr>
-            <w:rStyle w:val="Hipervnculo"/>
-            <w:noProof/>
-            <w:webHidden/>
-            <w:color w:val="auto"/>
-          </w:rPr>
-          <w:instrText xml:space="preserve"> PAGEREF _Toc471899229 \h </w:instrText>
-        </w:r>
-        <w:r>
-          <w:rPr>
-            <w:rStyle w:val="Hipervnculo"/>
-            <w:noProof/>
-            <w:webHidden/>
-            <w:color w:val="auto"/>
-          </w:rPr>
-        </w:r>
-        <w:r>
-          <w:rPr>
-            <w:rStyle w:val="Hipervnculo"/>
-            <w:noProof/>
-            <w:webHidden/>
-            <w:color w:val="auto"/>
+            <w:noProof/>
+            <w:webHidden/>
+          </w:rPr>
+          <w:instrText xml:space="preserve"> PAGEREF _Toc34908521 \h </w:instrText>
+        </w:r>
+        <w:r>
+          <w:rPr>
+            <w:noProof/>
+            <w:webHidden/>
+          </w:rPr>
+        </w:r>
+        <w:r>
+          <w:rPr>
+            <w:noProof/>
+            <w:webHidden/>
           </w:rPr>
           <w:fldChar w:fldCharType="separate"/>
         </w:r>
         <w:r>
           <w:rPr>
-            <w:rStyle w:val="Hipervnculo"/>
-            <w:noProof/>
-            <w:webHidden/>
-            <w:color w:val="auto"/>
-          </w:rPr>
-          <w:t>6</w:t>
-        </w:r>
-        <w:r>
-          <w:rPr>
-            <w:rStyle w:val="Hipervnculo"/>
-            <w:noProof/>
-            <w:webHidden/>
-            <w:color w:val="auto"/>
+            <w:noProof/>
+            <w:webHidden/>
+          </w:rPr>
+          <w:t>4</w:t>
+        </w:r>
+        <w:r>
+          <w:rPr>
+            <w:noProof/>
+            <w:webHidden/>
           </w:rPr>
           <w:fldChar w:fldCharType="end"/>
         </w:r>
@@ -2066,7 +1874,7 @@
           <w:lang w:eastAsia="es-ES"/>
         </w:rPr>
       </w:pPr>
-      <w:hyperlink r:id="rId11" w:anchor="_Toc471899230" w:history="1">
+      <w:hyperlink w:anchor="_Toc34908522" w:history="1">
         <w:r>
           <w:rPr>
             <w:rStyle w:val="Hipervnculo"/>
@@ -2076,10 +1884,8 @@
         </w:r>
         <w:r>
           <w:rPr>
-            <w:rStyle w:val="Hipervnculo"/>
             <w:rFonts w:eastAsiaTheme="minorEastAsia"/>
             <w:noProof/>
-            <w:color w:val="auto"/>
             <w:sz w:val="22"/>
             <w:lang w:eastAsia="es-ES"/>
           </w:rPr>
@@ -2094,63 +1900,49 @@
         </w:r>
         <w:r>
           <w:rPr>
-            <w:rStyle w:val="Hipervnculo"/>
-            <w:noProof/>
-            <w:webHidden/>
-            <w:color w:val="auto"/>
+            <w:noProof/>
+            <w:webHidden/>
           </w:rPr>
           <w:tab/>
         </w:r>
         <w:r>
           <w:rPr>
-            <w:rStyle w:val="Hipervnculo"/>
-            <w:noProof/>
-            <w:webHidden/>
-            <w:color w:val="auto"/>
+            <w:noProof/>
+            <w:webHidden/>
           </w:rPr>
           <w:fldChar w:fldCharType="begin"/>
         </w:r>
         <w:r>
           <w:rPr>
-            <w:rStyle w:val="Hipervnculo"/>
-            <w:noProof/>
-            <w:webHidden/>
-            <w:color w:val="auto"/>
-          </w:rPr>
-          <w:instrText xml:space="preserve"> PAGEREF _Toc471899230 \h </w:instrText>
-        </w:r>
-        <w:r>
-          <w:rPr>
-            <w:rStyle w:val="Hipervnculo"/>
-            <w:noProof/>
-            <w:webHidden/>
-            <w:color w:val="auto"/>
-          </w:rPr>
-        </w:r>
-        <w:r>
-          <w:rPr>
-            <w:rStyle w:val="Hipervnculo"/>
-            <w:noProof/>
-            <w:webHidden/>
-            <w:color w:val="auto"/>
+            <w:noProof/>
+            <w:webHidden/>
+          </w:rPr>
+          <w:instrText xml:space="preserve"> PAGEREF _Toc34908522 \h </w:instrText>
+        </w:r>
+        <w:r>
+          <w:rPr>
+            <w:noProof/>
+            <w:webHidden/>
+          </w:rPr>
+        </w:r>
+        <w:r>
+          <w:rPr>
+            <w:noProof/>
+            <w:webHidden/>
           </w:rPr>
           <w:fldChar w:fldCharType="separate"/>
         </w:r>
         <w:r>
           <w:rPr>
-            <w:rStyle w:val="Hipervnculo"/>
-            <w:noProof/>
-            <w:webHidden/>
-            <w:color w:val="auto"/>
-          </w:rPr>
-          <w:t>7</w:t>
-        </w:r>
-        <w:r>
-          <w:rPr>
-            <w:rStyle w:val="Hipervnculo"/>
-            <w:noProof/>
-            <w:webHidden/>
-            <w:color w:val="auto"/>
+            <w:noProof/>
+            <w:webHidden/>
+          </w:rPr>
+          <w:t>4</w:t>
+        </w:r>
+        <w:r>
+          <w:rPr>
+            <w:noProof/>
+            <w:webHidden/>
           </w:rPr>
           <w:fldChar w:fldCharType="end"/>
         </w:r>
@@ -2170,7 +1962,7 @@
           <w:lang w:eastAsia="es-ES"/>
         </w:rPr>
       </w:pPr>
-      <w:hyperlink r:id="rId12" w:anchor="_Toc471899231" w:history="1">
+      <w:hyperlink w:anchor="_Toc34908523" w:history="1">
         <w:r>
           <w:rPr>
             <w:rStyle w:val="Hipervnculo"/>
@@ -2180,10 +1972,8 @@
         </w:r>
         <w:r>
           <w:rPr>
-            <w:rStyle w:val="Hipervnculo"/>
             <w:rFonts w:eastAsiaTheme="minorEastAsia"/>
             <w:noProof/>
-            <w:color w:val="auto"/>
             <w:sz w:val="22"/>
             <w:lang w:eastAsia="es-ES"/>
           </w:rPr>
@@ -2198,63 +1988,49 @@
         </w:r>
         <w:r>
           <w:rPr>
-            <w:rStyle w:val="Hipervnculo"/>
-            <w:noProof/>
-            <w:webHidden/>
-            <w:color w:val="auto"/>
+            <w:noProof/>
+            <w:webHidden/>
           </w:rPr>
           <w:tab/>
         </w:r>
         <w:r>
           <w:rPr>
-            <w:rStyle w:val="Hipervnculo"/>
-            <w:noProof/>
-            <w:webHidden/>
-            <w:color w:val="auto"/>
+            <w:noProof/>
+            <w:webHidden/>
           </w:rPr>
           <w:fldChar w:fldCharType="begin"/>
         </w:r>
         <w:r>
           <w:rPr>
-            <w:rStyle w:val="Hipervnculo"/>
-            <w:noProof/>
-            <w:webHidden/>
-            <w:color w:val="auto"/>
-          </w:rPr>
-          <w:instrText xml:space="preserve"> PAGEREF _Toc471899231 \h </w:instrText>
-        </w:r>
-        <w:r>
-          <w:rPr>
-            <w:rStyle w:val="Hipervnculo"/>
-            <w:noProof/>
-            <w:webHidden/>
-            <w:color w:val="auto"/>
-          </w:rPr>
-        </w:r>
-        <w:r>
-          <w:rPr>
-            <w:rStyle w:val="Hipervnculo"/>
-            <w:noProof/>
-            <w:webHidden/>
-            <w:color w:val="auto"/>
+            <w:noProof/>
+            <w:webHidden/>
+          </w:rPr>
+          <w:instrText xml:space="preserve"> PAGEREF _Toc34908523 \h </w:instrText>
+        </w:r>
+        <w:r>
+          <w:rPr>
+            <w:noProof/>
+            <w:webHidden/>
+          </w:rPr>
+        </w:r>
+        <w:r>
+          <w:rPr>
+            <w:noProof/>
+            <w:webHidden/>
           </w:rPr>
           <w:fldChar w:fldCharType="separate"/>
         </w:r>
         <w:r>
           <w:rPr>
-            <w:rStyle w:val="Hipervnculo"/>
-            <w:noProof/>
-            <w:webHidden/>
-            <w:color w:val="auto"/>
-          </w:rPr>
-          <w:t>7</w:t>
-        </w:r>
-        <w:r>
-          <w:rPr>
-            <w:rStyle w:val="Hipervnculo"/>
-            <w:noProof/>
-            <w:webHidden/>
-            <w:color w:val="auto"/>
+            <w:noProof/>
+            <w:webHidden/>
+          </w:rPr>
+          <w:t>4</w:t>
+        </w:r>
+        <w:r>
+          <w:rPr>
+            <w:noProof/>
+            <w:webHidden/>
           </w:rPr>
           <w:fldChar w:fldCharType="end"/>
         </w:r>
@@ -2274,7 +2050,7 @@
           <w:lang w:eastAsia="es-ES"/>
         </w:rPr>
       </w:pPr>
-      <w:hyperlink r:id="rId13" w:anchor="_Toc471899232" w:history="1">
+      <w:hyperlink w:anchor="_Toc34908524" w:history="1">
         <w:r>
           <w:rPr>
             <w:rStyle w:val="Hipervnculo"/>
@@ -2284,10 +2060,8 @@
         </w:r>
         <w:r>
           <w:rPr>
-            <w:rStyle w:val="Hipervnculo"/>
             <w:rFonts w:eastAsiaTheme="minorEastAsia"/>
             <w:noProof/>
-            <w:color w:val="auto"/>
             <w:sz w:val="22"/>
             <w:lang w:eastAsia="es-ES"/>
           </w:rPr>
@@ -2302,63 +2076,49 @@
         </w:r>
         <w:r>
           <w:rPr>
-            <w:rStyle w:val="Hipervnculo"/>
-            <w:noProof/>
-            <w:webHidden/>
-            <w:color w:val="auto"/>
+            <w:noProof/>
+            <w:webHidden/>
           </w:rPr>
           <w:tab/>
         </w:r>
         <w:r>
           <w:rPr>
-            <w:rStyle w:val="Hipervnculo"/>
-            <w:noProof/>
-            <w:webHidden/>
-            <w:color w:val="auto"/>
+            <w:noProof/>
+            <w:webHidden/>
           </w:rPr>
           <w:fldChar w:fldCharType="begin"/>
         </w:r>
         <w:r>
           <w:rPr>
-            <w:rStyle w:val="Hipervnculo"/>
-            <w:noProof/>
-            <w:webHidden/>
-            <w:color w:val="auto"/>
-          </w:rPr>
-          <w:instrText xml:space="preserve"> PAGEREF _Toc471899232 \h </w:instrText>
-        </w:r>
-        <w:r>
-          <w:rPr>
-            <w:rStyle w:val="Hipervnculo"/>
-            <w:noProof/>
-            <w:webHidden/>
-            <w:color w:val="auto"/>
-          </w:rPr>
-        </w:r>
-        <w:r>
-          <w:rPr>
-            <w:rStyle w:val="Hipervnculo"/>
-            <w:noProof/>
-            <w:webHidden/>
-            <w:color w:val="auto"/>
+            <w:noProof/>
+            <w:webHidden/>
+          </w:rPr>
+          <w:instrText xml:space="preserve"> PAGEREF _Toc34908524 \h </w:instrText>
+        </w:r>
+        <w:r>
+          <w:rPr>
+            <w:noProof/>
+            <w:webHidden/>
+          </w:rPr>
+        </w:r>
+        <w:r>
+          <w:rPr>
+            <w:noProof/>
+            <w:webHidden/>
           </w:rPr>
           <w:fldChar w:fldCharType="separate"/>
         </w:r>
         <w:r>
           <w:rPr>
-            <w:rStyle w:val="Hipervnculo"/>
-            <w:noProof/>
-            <w:webHidden/>
-            <w:color w:val="auto"/>
-          </w:rPr>
-          <w:t>7</w:t>
-        </w:r>
-        <w:r>
-          <w:rPr>
-            <w:rStyle w:val="Hipervnculo"/>
-            <w:noProof/>
-            <w:webHidden/>
-            <w:color w:val="auto"/>
+            <w:noProof/>
+            <w:webHidden/>
+          </w:rPr>
+          <w:t>4</w:t>
+        </w:r>
+        <w:r>
+          <w:rPr>
+            <w:noProof/>
+            <w:webHidden/>
           </w:rPr>
           <w:fldChar w:fldCharType="end"/>
         </w:r>
@@ -2372,13 +2132,11 @@
           <w:tab w:val="right" w:leader="dot" w:pos="8494"/>
         </w:tabs>
         <w:rPr>
-          <w:rFonts w:eastAsiaTheme="minorEastAsia"/>
+          <w:rStyle w:val="Hipervnculo"/>
           <w:noProof/>
-          <w:sz w:val="22"/>
-          <w:lang w:eastAsia="es-ES"/>
-        </w:rPr>
-      </w:pPr>
-      <w:hyperlink r:id="rId14" w:anchor="_Toc471899233" w:history="1">
+        </w:rPr>
+      </w:pPr>
+      <w:hyperlink w:anchor="_Toc34908525" w:history="1">
         <w:r>
           <w:rPr>
             <w:rStyle w:val="Hipervnculo"/>
@@ -2388,10 +2146,8 @@
         </w:r>
         <w:r>
           <w:rPr>
-            <w:rStyle w:val="Hipervnculo"/>
             <w:rFonts w:eastAsiaTheme="minorEastAsia"/>
             <w:noProof/>
-            <w:color w:val="auto"/>
             <w:sz w:val="22"/>
             <w:lang w:eastAsia="es-ES"/>
           </w:rPr>
@@ -2406,63 +2162,49 @@
         </w:r>
         <w:r>
           <w:rPr>
-            <w:rStyle w:val="Hipervnculo"/>
-            <w:noProof/>
-            <w:webHidden/>
-            <w:color w:val="auto"/>
+            <w:noProof/>
+            <w:webHidden/>
           </w:rPr>
           <w:tab/>
         </w:r>
         <w:r>
           <w:rPr>
-            <w:rStyle w:val="Hipervnculo"/>
-            <w:noProof/>
-            <w:webHidden/>
-            <w:color w:val="auto"/>
+            <w:noProof/>
+            <w:webHidden/>
           </w:rPr>
           <w:fldChar w:fldCharType="begin"/>
         </w:r>
         <w:r>
           <w:rPr>
-            <w:rStyle w:val="Hipervnculo"/>
-            <w:noProof/>
-            <w:webHidden/>
-            <w:color w:val="auto"/>
-          </w:rPr>
-          <w:instrText xml:space="preserve"> PAGEREF _Toc471899233 \h </w:instrText>
-        </w:r>
-        <w:r>
-          <w:rPr>
-            <w:rStyle w:val="Hipervnculo"/>
-            <w:noProof/>
-            <w:webHidden/>
-            <w:color w:val="auto"/>
-          </w:rPr>
-        </w:r>
-        <w:r>
-          <w:rPr>
-            <w:rStyle w:val="Hipervnculo"/>
-            <w:noProof/>
-            <w:webHidden/>
-            <w:color w:val="auto"/>
+            <w:noProof/>
+            <w:webHidden/>
+          </w:rPr>
+          <w:instrText xml:space="preserve"> PAGEREF _Toc34908525 \h </w:instrText>
+        </w:r>
+        <w:r>
+          <w:rPr>
+            <w:noProof/>
+            <w:webHidden/>
+          </w:rPr>
+        </w:r>
+        <w:r>
+          <w:rPr>
+            <w:noProof/>
+            <w:webHidden/>
           </w:rPr>
           <w:fldChar w:fldCharType="separate"/>
         </w:r>
         <w:r>
           <w:rPr>
-            <w:rStyle w:val="Hipervnculo"/>
-            <w:noProof/>
-            <w:webHidden/>
-            <w:color w:val="auto"/>
-          </w:rPr>
-          <w:t>7</w:t>
-        </w:r>
-        <w:r>
-          <w:rPr>
-            <w:rStyle w:val="Hipervnculo"/>
-            <w:noProof/>
-            <w:webHidden/>
-            <w:color w:val="auto"/>
+            <w:noProof/>
+            <w:webHidden/>
+          </w:rPr>
+          <w:t>4</w:t>
+        </w:r>
+        <w:r>
+          <w:rPr>
+            <w:noProof/>
+            <w:webHidden/>
           </w:rPr>
           <w:fldChar w:fldCharType="end"/>
         </w:r>
@@ -2470,90 +2212,17 @@
     </w:p>
     <w:p>
       <w:pPr>
-        <w:pStyle w:val="TDC1"/>
-      </w:pPr>
-      <w:hyperlink r:id="rId15" w:anchor="_Toc471899241" w:history="1">
-        <w:r>
-          <w:rPr>
-            <w:rStyle w:val="Hipervnculo"/>
-            <w:noProof/>
-          </w:rPr>
-          <w:t>Referencias</w:t>
-        </w:r>
-        <w:r>
-          <w:rPr>
-            <w:rStyle w:val="Hipervnculo"/>
-            <w:noProof/>
-            <w:webHidden/>
-            <w:color w:val="auto"/>
-          </w:rPr>
-          <w:tab/>
-        </w:r>
-        <w:r>
-          <w:rPr>
-            <w:rStyle w:val="Hipervnculo"/>
-            <w:noProof/>
-            <w:webHidden/>
-            <w:color w:val="auto"/>
-          </w:rPr>
-          <w:fldChar w:fldCharType="begin"/>
-        </w:r>
-        <w:r>
-          <w:rPr>
-            <w:rStyle w:val="Hipervnculo"/>
-            <w:noProof/>
-            <w:webHidden/>
-            <w:color w:val="auto"/>
-          </w:rPr>
-          <w:instrText xml:space="preserve"> PAGEREF _Toc471899241 \h </w:instrText>
-        </w:r>
-        <w:r>
-          <w:rPr>
-            <w:rStyle w:val="Hipervnculo"/>
-            <w:noProof/>
-            <w:webHidden/>
-            <w:color w:val="auto"/>
-          </w:rPr>
-        </w:r>
-        <w:r>
-          <w:rPr>
-            <w:rStyle w:val="Hipervnculo"/>
-            <w:noProof/>
-            <w:webHidden/>
-            <w:color w:val="auto"/>
-          </w:rPr>
-          <w:fldChar w:fldCharType="separate"/>
-        </w:r>
-        <w:r>
-          <w:rPr>
-            <w:rStyle w:val="Hipervnculo"/>
-            <w:noProof/>
-            <w:webHidden/>
-            <w:color w:val="auto"/>
-          </w:rPr>
-          <w:t>11</w:t>
-        </w:r>
-        <w:r>
-          <w:rPr>
-            <w:rStyle w:val="Hipervnculo"/>
-            <w:noProof/>
-            <w:webHidden/>
-            <w:color w:val="auto"/>
-          </w:rPr>
-          <w:fldChar w:fldCharType="end"/>
-        </w:r>
-      </w:hyperlink>
-    </w:p>
-    <w:p>
-      <w:pPr>
         <w:spacing w:line="259" w:lineRule="auto"/>
         <w:rPr>
-          <w:highlight w:val="lightGray"/>
-        </w:rPr>
-      </w:pPr>
-      <w:r>
-        <w:rPr>
-          <w:highlight w:val="lightGray"/>
+          <w:noProof/>
+          <w:color w:val="0563C1" w:themeColor="hyperlink"/>
+          <w:u w:val="single"/>
+        </w:rPr>
+      </w:pPr>
+      <w:r>
+        <w:rPr>
+          <w:rStyle w:val="Hipervnculo"/>
+          <w:noProof/>
         </w:rPr>
         <w:br w:type="page"/>
       </w:r>
@@ -2561,96 +2230,64 @@
     <w:p>
       <w:pPr>
         <w:pStyle w:val="Ttulo1"/>
-      </w:pPr>
-      <w:bookmarkStart w:id="1" w:name="_Toc471899224"/>
-      <w:bookmarkStart w:id="2" w:name="_Introducción"/>
+        <w:spacing w:line="259" w:lineRule="auto"/>
+      </w:pPr>
+      <w:r>
+        <w:lastRenderedPageBreak/>
+        <w:fldChar w:fldCharType="end"/>
+      </w:r>
+      <w:bookmarkStart w:id="0" w:name="_Toc471899224"/>
+      <w:r>
+        <w:t xml:space="preserve"> </w:t>
+      </w:r>
+      <w:bookmarkStart w:id="1" w:name="_Toc34908517"/>
+      <w:r>
+        <w:t>Introducción</w:t>
+      </w:r>
+      <w:bookmarkEnd w:id="0"/>
+      <w:bookmarkEnd w:id="1"/>
+    </w:p>
+    <w:p>
+      <w:r>
+        <w:t>Moovid busca integrar Google Photos junto con Google Cognitive Services para crear automáticamente fotomontajes personalizados.</w:t>
+      </w:r>
+    </w:p>
+    <w:p/>
+    <w:p>
+      <w:pPr>
+        <w:jc w:val="both"/>
+      </w:pPr>
+      <w:r>
+        <w:t>(</w:t>
+      </w:r>
+      <w:r>
+        <w:t>Presentar y motivar el problema que se va a resolver con la aplicación. ¿Por qué es un problema importante?</w:t>
+      </w:r>
+      <w:r>
+        <w:t xml:space="preserve"> </w:t>
+      </w:r>
+      <w:bookmarkStart w:id="2" w:name="_GoBack"/>
       <w:bookmarkEnd w:id="2"/>
       <w:r>
-        <w:lastRenderedPageBreak/>
-        <w:t>Introducción</w:t>
-      </w:r>
-      <w:bookmarkEnd w:id="1"/>
+        <w:t>Describir el mashup desarrollado y como éste le da solución al problema mencionando anteriormente. ¿Por qué es un buen mashup?</w:t>
+      </w:r>
+      <w:r>
+        <w:t>)</w:t>
+      </w:r>
     </w:p>
     <w:p/>
     <w:p>
       <w:pPr>
-        <w:jc w:val="both"/>
-      </w:pPr>
-      <w:r>
-        <w:t>Presentar y motivar el problema que se va a resolver con la aplicación. ¿Por qué es un problema importante?</w:t>
-      </w:r>
-    </w:p>
-    <w:p>
-      <w:pPr>
-        <w:jc w:val="both"/>
-      </w:pPr>
-      <w:proofErr w:type="spellStart"/>
-      <w:r>
-        <w:t>Moovid</w:t>
-      </w:r>
-      <w:proofErr w:type="spellEnd"/>
-      <w:r>
-        <w:t xml:space="preserve"> busca integrar Google </w:t>
-      </w:r>
-      <w:proofErr w:type="spellStart"/>
-      <w:r>
-        <w:t>Photos</w:t>
-      </w:r>
-      <w:proofErr w:type="spellEnd"/>
-      <w:r>
-        <w:t xml:space="preserve"> junto con Google </w:t>
-      </w:r>
-      <w:proofErr w:type="spellStart"/>
-      <w:r>
-        <w:t>Cognitive</w:t>
-      </w:r>
-      <w:proofErr w:type="spellEnd"/>
-      <w:r>
-        <w:t xml:space="preserve"> </w:t>
-      </w:r>
-      <w:proofErr w:type="spellStart"/>
-      <w:r>
-        <w:t>Services</w:t>
-      </w:r>
-      <w:proofErr w:type="spellEnd"/>
-      <w:r>
-        <w:t xml:space="preserve"> para crear automáticamente fotomontajes personalizados. (</w:t>
-      </w:r>
-      <w:r>
-        <w:t xml:space="preserve">Describir el </w:t>
-      </w:r>
-      <w:proofErr w:type="spellStart"/>
-      <w:r>
-        <w:t>mashup</w:t>
-      </w:r>
-      <w:proofErr w:type="spellEnd"/>
-      <w:r>
-        <w:t xml:space="preserve"> desarrollado y como éste le da solución al problema mencionando anteriormente. ¿Por qué es un buen </w:t>
-      </w:r>
-      <w:proofErr w:type="spellStart"/>
-      <w:r>
-        <w:t>mashup</w:t>
-      </w:r>
-      <w:proofErr w:type="spellEnd"/>
-      <w:r>
-        <w:t>?</w:t>
-      </w:r>
-      <w:r>
-        <w:t>)</w:t>
-      </w:r>
-    </w:p>
-    <w:p/>
-    <w:p>
-      <w:pPr>
         <w:pStyle w:val="Ttulo2"/>
+        <w:spacing w:line="259" w:lineRule="auto"/>
       </w:pPr>
       <w:bookmarkStart w:id="3" w:name="_Toc471899225"/>
-      <w:bookmarkStart w:id="4" w:name="_Aplicaciones_integradas"/>
+      <w:bookmarkStart w:id="4" w:name="_Toc34908518"/>
+      <w:r>
+        <w:t>Aplicaciones integradas</w:t>
+      </w:r>
+      <w:bookmarkEnd w:id="3"/>
       <w:bookmarkEnd w:id="4"/>
-      <w:r>
-        <w:t>Aplicaciones integradas</w:t>
-      </w:r>
-      <w:bookmarkEnd w:id="3"/>
     </w:p>
     <w:p>
       <w:pPr>
@@ -2693,12 +2330,8 @@
               <w:bottom w:w="113" w:type="dxa"/>
               <w:right w:w="142" w:type="dxa"/>
             </w:tcMar>
-            <w:hideMark/>
           </w:tcPr>
           <w:p>
-            <w:pPr>
-              <w:spacing w:line="240" w:lineRule="auto"/>
-            </w:pPr>
             <w:r>
               <w:t>Nombre aplicación</w:t>
             </w:r>
@@ -2713,11 +2346,9 @@
               <w:bottom w:w="113" w:type="dxa"/>
               <w:right w:w="142" w:type="dxa"/>
             </w:tcMar>
-            <w:hideMark/>
           </w:tcPr>
           <w:p>
             <w:pPr>
-              <w:spacing w:line="240" w:lineRule="auto"/>
               <w:cnfStyle w:val="100000000000" w:firstRow="1" w:lastRow="0" w:firstColumn="0" w:lastColumn="0" w:oddVBand="0" w:evenVBand="0" w:oddHBand="0" w:evenHBand="0" w:firstRowFirstColumn="0" w:firstRowLastColumn="0" w:lastRowFirstColumn="0" w:lastRowLastColumn="0"/>
             </w:pPr>
             <w:r>
@@ -2735,23 +2366,15 @@
           <w:tcPr>
             <w:cnfStyle w:val="001000000000" w:firstRow="0" w:lastRow="0" w:firstColumn="1" w:lastColumn="0" w:oddVBand="0" w:evenVBand="0" w:oddHBand="0" w:evenHBand="0" w:firstRowFirstColumn="0" w:firstRowLastColumn="0" w:lastRowFirstColumn="0" w:lastRowLastColumn="0"/>
             <w:tcW w:w="2263" w:type="dxa"/>
-            <w:tcBorders>
-              <w:top w:val="single" w:sz="4" w:space="0" w:color="9CC2E5" w:themeColor="accent5" w:themeTint="99"/>
-              <w:left w:val="single" w:sz="4" w:space="0" w:color="9CC2E5" w:themeColor="accent5" w:themeTint="99"/>
-              <w:bottom w:val="single" w:sz="4" w:space="0" w:color="9CC2E5" w:themeColor="accent5" w:themeTint="99"/>
-              <w:right w:val="single" w:sz="4" w:space="0" w:color="9CC2E5" w:themeColor="accent5" w:themeTint="99"/>
-            </w:tcBorders>
             <w:tcMar>
               <w:top w:w="113" w:type="dxa"/>
               <w:left w:w="142" w:type="dxa"/>
               <w:bottom w:w="113" w:type="dxa"/>
               <w:right w:w="142" w:type="dxa"/>
             </w:tcMar>
-            <w:hideMark/>
           </w:tcPr>
           <w:p>
             <w:pPr>
-              <w:spacing w:line="240" w:lineRule="auto"/>
               <w:rPr>
                 <w:b w:val="0"/>
                 <w:sz w:val="22"/>
@@ -2762,45 +2385,25 @@
                 <w:b w:val="0"/>
                 <w:sz w:val="22"/>
               </w:rPr>
-              <w:t xml:space="preserve">Google </w:t>
+              <w:t>Google Photos</w:t>
             </w:r>
-            <w:proofErr w:type="spellStart"/>
-            <w:r>
-              <w:rPr>
-                <w:b w:val="0"/>
-                <w:sz w:val="22"/>
-              </w:rPr>
-              <w:t>Photos</w:t>
-            </w:r>
-            <w:proofErr w:type="spellEnd"/>
           </w:p>
         </w:tc>
         <w:tc>
           <w:tcPr>
             <w:tcW w:w="6237" w:type="dxa"/>
-            <w:tcBorders>
-              <w:top w:val="single" w:sz="4" w:space="0" w:color="9CC2E5" w:themeColor="accent5" w:themeTint="99"/>
-              <w:left w:val="single" w:sz="4" w:space="0" w:color="9CC2E5" w:themeColor="accent5" w:themeTint="99"/>
-              <w:bottom w:val="single" w:sz="4" w:space="0" w:color="9CC2E5" w:themeColor="accent5" w:themeTint="99"/>
-              <w:right w:val="single" w:sz="4" w:space="0" w:color="9CC2E5" w:themeColor="accent5" w:themeTint="99"/>
-            </w:tcBorders>
             <w:tcMar>
               <w:top w:w="113" w:type="dxa"/>
               <w:left w:w="142" w:type="dxa"/>
               <w:bottom w:w="113" w:type="dxa"/>
               <w:right w:w="142" w:type="dxa"/>
             </w:tcMar>
-            <w:hideMark/>
           </w:tcPr>
           <w:p>
             <w:pPr>
-              <w:spacing w:line="240" w:lineRule="auto"/>
               <w:cnfStyle w:val="000000100000" w:firstRow="0" w:lastRow="0" w:firstColumn="0" w:lastColumn="0" w:oddVBand="0" w:evenVBand="0" w:oddHBand="1" w:evenHBand="0" w:firstRowFirstColumn="0" w:firstRowLastColumn="0" w:lastRowFirstColumn="0" w:lastRowLastColumn="0"/>
-              <w:rPr>
-                <w:sz w:val="22"/>
-              </w:rPr>
             </w:pPr>
-            <w:hyperlink r:id="rId16" w:history="1">
+            <w:hyperlink r:id="rId11" w:history="1">
               <w:r>
                 <w:rPr>
                   <w:rStyle w:val="Hipervnculo"/>
@@ -2820,12 +2423,6 @@
           <w:tcPr>
             <w:cnfStyle w:val="001000000000" w:firstRow="0" w:lastRow="0" w:firstColumn="1" w:lastColumn="0" w:oddVBand="0" w:evenVBand="0" w:oddHBand="0" w:evenHBand="0" w:firstRowFirstColumn="0" w:firstRowLastColumn="0" w:lastRowFirstColumn="0" w:lastRowLastColumn="0"/>
             <w:tcW w:w="2263" w:type="dxa"/>
-            <w:tcBorders>
-              <w:top w:val="single" w:sz="4" w:space="0" w:color="9CC2E5" w:themeColor="accent5" w:themeTint="99"/>
-              <w:left w:val="single" w:sz="4" w:space="0" w:color="9CC2E5" w:themeColor="accent5" w:themeTint="99"/>
-              <w:bottom w:val="single" w:sz="4" w:space="0" w:color="9CC2E5" w:themeColor="accent5" w:themeTint="99"/>
-              <w:right w:val="single" w:sz="4" w:space="0" w:color="9CC2E5" w:themeColor="accent5" w:themeTint="99"/>
-            </w:tcBorders>
             <w:tcMar>
               <w:top w:w="113" w:type="dxa"/>
               <w:left w:w="142" w:type="dxa"/>
@@ -2835,7 +2432,6 @@
           </w:tcPr>
           <w:p>
             <w:pPr>
-              <w:spacing w:line="240" w:lineRule="auto"/>
               <w:rPr>
                 <w:b w:val="0"/>
                 <w:bCs w:val="0"/>
@@ -2848,47 +2444,21 @@
                 <w:bCs w:val="0"/>
                 <w:sz w:val="22"/>
               </w:rPr>
-              <w:t xml:space="preserve">Google </w:t>
+              <w:t>Google Cognitive</w:t>
             </w:r>
-            <w:proofErr w:type="spellStart"/>
             <w:r>
               <w:rPr>
                 <w:b w:val="0"/>
                 <w:bCs w:val="0"/>
                 <w:sz w:val="22"/>
               </w:rPr>
-              <w:t>Cognitive</w:t>
+              <w:t xml:space="preserve"> Services</w:t>
             </w:r>
-            <w:proofErr w:type="spellEnd"/>
-            <w:r>
-              <w:rPr>
-                <w:b w:val="0"/>
-                <w:bCs w:val="0"/>
-                <w:sz w:val="22"/>
-              </w:rPr>
-              <w:t xml:space="preserve"> </w:t>
-            </w:r>
-            <w:proofErr w:type="spellStart"/>
-            <w:r>
-              <w:rPr>
-                <w:b w:val="0"/>
-                <w:bCs w:val="0"/>
-                <w:sz w:val="22"/>
-              </w:rPr>
-              <w:t>Services</w:t>
-            </w:r>
-            <w:proofErr w:type="spellEnd"/>
           </w:p>
         </w:tc>
         <w:tc>
           <w:tcPr>
             <w:tcW w:w="6237" w:type="dxa"/>
-            <w:tcBorders>
-              <w:top w:val="single" w:sz="4" w:space="0" w:color="9CC2E5" w:themeColor="accent5" w:themeTint="99"/>
-              <w:left w:val="single" w:sz="4" w:space="0" w:color="9CC2E5" w:themeColor="accent5" w:themeTint="99"/>
-              <w:bottom w:val="single" w:sz="4" w:space="0" w:color="9CC2E5" w:themeColor="accent5" w:themeTint="99"/>
-              <w:right w:val="single" w:sz="4" w:space="0" w:color="9CC2E5" w:themeColor="accent5" w:themeTint="99"/>
-            </w:tcBorders>
             <w:tcMar>
               <w:top w:w="113" w:type="dxa"/>
               <w:left w:w="142" w:type="dxa"/>
@@ -2898,13 +2468,14 @@
           </w:tcPr>
           <w:p>
             <w:pPr>
-              <w:spacing w:line="240" w:lineRule="auto"/>
               <w:cnfStyle w:val="000000000000" w:firstRow="0" w:lastRow="0" w:firstColumn="0" w:lastColumn="0" w:oddVBand="0" w:evenVBand="0" w:oddHBand="0" w:evenHBand="0" w:firstRowFirstColumn="0" w:firstRowLastColumn="0" w:lastRowFirstColumn="0" w:lastRowLastColumn="0"/>
               <w:rPr>
-                <w:sz w:val="22"/>
+                <w:color w:val="0563C1" w:themeColor="hyperlink"/>
+                <w:sz w:val="22"/>
+                <w:u w:val="single"/>
               </w:rPr>
             </w:pPr>
-            <w:hyperlink r:id="rId17" w:history="1">
+            <w:hyperlink r:id="rId12" w:history="1">
               <w:r>
                 <w:rPr>
                   <w:rStyle w:val="Hipervnculo"/>
@@ -2925,12 +2496,6 @@
           <w:tcPr>
             <w:cnfStyle w:val="001000000000" w:firstRow="0" w:lastRow="0" w:firstColumn="1" w:lastColumn="0" w:oddVBand="0" w:evenVBand="0" w:oddHBand="0" w:evenHBand="0" w:firstRowFirstColumn="0" w:firstRowLastColumn="0" w:lastRowFirstColumn="0" w:lastRowLastColumn="0"/>
             <w:tcW w:w="2263" w:type="dxa"/>
-            <w:tcBorders>
-              <w:top w:val="single" w:sz="4" w:space="0" w:color="9CC2E5" w:themeColor="accent5" w:themeTint="99"/>
-              <w:left w:val="single" w:sz="4" w:space="0" w:color="9CC2E5" w:themeColor="accent5" w:themeTint="99"/>
-              <w:bottom w:val="single" w:sz="4" w:space="0" w:color="9CC2E5" w:themeColor="accent5" w:themeTint="99"/>
-              <w:right w:val="single" w:sz="4" w:space="0" w:color="9CC2E5" w:themeColor="accent5" w:themeTint="99"/>
-            </w:tcBorders>
             <w:tcMar>
               <w:top w:w="113" w:type="dxa"/>
               <w:left w:w="142" w:type="dxa"/>
@@ -2940,7 +2505,6 @@
           </w:tcPr>
           <w:p>
             <w:pPr>
-              <w:spacing w:line="240" w:lineRule="auto"/>
               <w:rPr>
                 <w:sz w:val="22"/>
               </w:rPr>
@@ -2950,12 +2514,6 @@
         <w:tc>
           <w:tcPr>
             <w:tcW w:w="6237" w:type="dxa"/>
-            <w:tcBorders>
-              <w:top w:val="single" w:sz="4" w:space="0" w:color="9CC2E5" w:themeColor="accent5" w:themeTint="99"/>
-              <w:left w:val="single" w:sz="4" w:space="0" w:color="9CC2E5" w:themeColor="accent5" w:themeTint="99"/>
-              <w:bottom w:val="single" w:sz="4" w:space="0" w:color="9CC2E5" w:themeColor="accent5" w:themeTint="99"/>
-              <w:right w:val="single" w:sz="4" w:space="0" w:color="9CC2E5" w:themeColor="accent5" w:themeTint="99"/>
-            </w:tcBorders>
             <w:tcMar>
               <w:top w:w="113" w:type="dxa"/>
               <w:left w:w="142" w:type="dxa"/>
@@ -2965,7 +2523,6 @@
           </w:tcPr>
           <w:p>
             <w:pPr>
-              <w:spacing w:line="240" w:lineRule="auto"/>
               <w:cnfStyle w:val="000000100000" w:firstRow="0" w:lastRow="0" w:firstColumn="0" w:lastColumn="0" w:oddVBand="0" w:evenVBand="0" w:oddHBand="1" w:evenHBand="0" w:firstRowFirstColumn="0" w:firstRowLastColumn="0" w:lastRowFirstColumn="0" w:lastRowLastColumn="0"/>
               <w:rPr>
                 <w:sz w:val="22"/>
@@ -2987,30 +2544,139 @@
         <w:rPr>
           <w:rStyle w:val="Referenciasutil"/>
         </w:rPr>
-        <w:t>Tabla 1. Aplicación integradas</w:t>
-      </w:r>
-    </w:p>
-    <w:p>
-      <w:pPr>
-        <w:pStyle w:val="TDC1"/>
-        <w:rPr>
-          <w:rFonts w:eastAsiaTheme="minorEastAsia"/>
-          <w:noProof/>
-          <w:sz w:val="22"/>
-          <w:lang w:eastAsia="es-ES"/>
-        </w:rPr>
-      </w:pPr>
-    </w:p>
-    <w:p>
-      <w:pPr>
-        <w:spacing w:after="0"/>
-      </w:pPr>
-      <w:r>
-        <w:rPr>
-          <w:b/>
-          <w:bCs/>
-        </w:rPr>
-        <w:fldChar w:fldCharType="end"/>
+        <w:t>Tabla</w:t>
+      </w:r>
+      <w:r>
+        <w:rPr>
+          <w:rStyle w:val="Referenciasutil"/>
+        </w:rPr>
+        <w:t xml:space="preserve"> 1. </w:t>
+      </w:r>
+      <w:r>
+        <w:rPr>
+          <w:rStyle w:val="Referenciasutil"/>
+        </w:rPr>
+        <w:t>Aplicación integradas</w:t>
+      </w:r>
+    </w:p>
+    <w:p>
+      <w:pPr>
+        <w:spacing w:line="259" w:lineRule="auto"/>
+        <w:rPr>
+          <w:smallCaps/>
+          <w:color w:val="5A5A5A" w:themeColor="text1" w:themeTint="A5"/>
+        </w:rPr>
+      </w:pPr>
+      <w:r>
+        <w:rPr>
+          <w:rStyle w:val="Referenciasutil"/>
+        </w:rPr>
+        <w:br w:type="page"/>
+      </w:r>
+    </w:p>
+    <w:p>
+      <w:pPr>
+        <w:pStyle w:val="Ttulo1"/>
+      </w:pPr>
+      <w:bookmarkStart w:id="5" w:name="_Toc34908519"/>
+      <w:r>
+        <w:lastRenderedPageBreak/>
+        <w:t>Prototipos de interfaz de usuario</w:t>
+      </w:r>
+      <w:bookmarkEnd w:id="5"/>
+    </w:p>
+    <w:p>
+      <w:pPr>
+        <w:pStyle w:val="Ttulo2"/>
+      </w:pPr>
+      <w:bookmarkStart w:id="6" w:name="_Toc34908520"/>
+      <w:r>
+        <w:t>Vista x</w:t>
+      </w:r>
+      <w:bookmarkEnd w:id="6"/>
+    </w:p>
+    <w:p>
+      <w:r>
+        <w:t>V</w:t>
+      </w:r>
+    </w:p>
+    <w:p>
+      <w:pPr>
+        <w:pStyle w:val="Ttulo2"/>
+      </w:pPr>
+      <w:bookmarkStart w:id="7" w:name="_Toc34908521"/>
+      <w:r>
+        <w:t>Vista y</w:t>
+      </w:r>
+      <w:bookmarkEnd w:id="7"/>
+    </w:p>
+    <w:p>
+      <w:r>
+        <w:t>V</w:t>
+      </w:r>
+    </w:p>
+    <w:p>
+      <w:pPr>
+        <w:spacing w:line="259" w:lineRule="auto"/>
+      </w:pPr>
+      <w:r>
+        <w:br w:type="page"/>
+      </w:r>
+    </w:p>
+    <w:p>
+      <w:pPr>
+        <w:pStyle w:val="Ttulo1"/>
+      </w:pPr>
+      <w:bookmarkStart w:id="8" w:name="_Toc34908522"/>
+      <w:r>
+        <w:lastRenderedPageBreak/>
+        <w:t>Arquitectura</w:t>
+      </w:r>
+      <w:bookmarkEnd w:id="8"/>
+    </w:p>
+    <w:p>
+      <w:pPr>
+        <w:pStyle w:val="Ttulo2"/>
+      </w:pPr>
+      <w:bookmarkStart w:id="9" w:name="_Toc34908523"/>
+      <w:r>
+        <w:t>Diagrama de componentes</w:t>
+      </w:r>
+      <w:bookmarkEnd w:id="9"/>
+    </w:p>
+    <w:p>
+      <w:r>
+        <w:t>V</w:t>
+      </w:r>
+    </w:p>
+    <w:p>
+      <w:pPr>
+        <w:pStyle w:val="Ttulo2"/>
+      </w:pPr>
+      <w:bookmarkStart w:id="10" w:name="_Toc34908524"/>
+      <w:r>
+        <w:t>Diagrama de despliegue</w:t>
+      </w:r>
+      <w:bookmarkEnd w:id="10"/>
+    </w:p>
+    <w:p>
+      <w:r>
+        <w:t>V</w:t>
+      </w:r>
+    </w:p>
+    <w:p>
+      <w:pPr>
+        <w:pStyle w:val="Ttulo2"/>
+      </w:pPr>
+      <w:bookmarkStart w:id="11" w:name="_Toc34908525"/>
+      <w:r>
+        <w:t>Diagrama de secuencia de alto nivel</w:t>
+      </w:r>
+      <w:bookmarkEnd w:id="11"/>
+    </w:p>
+    <w:p>
+      <w:r>
+        <w:t>v</w:t>
       </w:r>
     </w:p>
     <w:sectPr>
@@ -3026,6 +2692,92 @@
 <file path=word/numbering.xml><?xml version="1.0" encoding="utf-8"?>
 <w:numbering xmlns:wpc="http://schemas.microsoft.com/office/word/2010/wordprocessingCanvas" xmlns:cx="http://schemas.microsoft.com/office/drawing/2014/chartex" xmlns:cx1="http://schemas.microsoft.com/office/drawing/2015/9/8/chartex" xmlns:cx2="http://schemas.microsoft.com/office/drawing/2015/10/21/chartex" xmlns:cx3="http://schemas.microsoft.com/office/drawing/2016/5/9/chartex" xmlns:cx4="http://schemas.microsoft.com/office/drawing/2016/5/10/chartex" xmlns:cx5="http://schemas.microsoft.com/office/drawing/2016/5/11/chartex" xmlns:cx6="http://schemas.microsoft.com/office/drawing/2016/5/12/chartex" xmlns:cx7="http://schemas.microsoft.com/office/drawing/2016/5/13/chartex" xmlns:cx8="http://schemas.microsoft.com/office/drawing/2016/5/14/chartex" xmlns:mc="http://schemas.openxmlformats.org/markup-compatibility/2006" xmlns:aink="http://schemas.microsoft.com/office/drawing/2016/ink" xmlns:am3d="http://schemas.microsoft.com/office/drawing/2017/model3d" xmlns:o="urn:schemas-microsoft-com:office:office" xmlns:r="http://schemas.openxmlformats.org/officeDocument/2006/relationships" xmlns:m="http://schemas.openxmlformats.org/officeDocument/2006/math" xmlns:v="urn:schemas-microsoft-com:vml" xmlns:wp14="http://schemas.microsoft.com/office/word/2010/wordprocessingDrawing" xmlns:wp="http://schemas.openxmlformats.org/drawingml/2006/wordprocessingDrawing" xmlns:w10="urn:schemas-microsoft-com:office:word" xmlns:w="http://schemas.openxmlformats.org/wordprocessingml/2006/main" xmlns:w14="http://schemas.microsoft.com/office/word/2010/wordml" xmlns:w15="http://schemas.microsoft.com/office/word/2012/wordml" xmlns:w16cid="http://schemas.microsoft.com/office/word/2016/wordml/cid" xmlns:w16se="http://schemas.microsoft.com/office/word/2015/wordml/symex" xmlns:wpg="http://schemas.microsoft.com/office/word/2010/wordprocessingGroup" xmlns:wpi="http://schemas.microsoft.com/office/word/2010/wordprocessingInk" xmlns:wne="http://schemas.microsoft.com/office/word/2006/wordml" xmlns:wps="http://schemas.microsoft.com/office/word/2010/wordprocessingShape" mc:Ignorable="w14 w15 w16se w16cid wp14">
   <w:abstractNum w:abstractNumId="0" w15:restartNumberingAfterBreak="0">
+    <w:nsid w:val="262C2D5F"/>
+    <w:multiLevelType w:val="hybridMultilevel"/>
+    <w:tmpl w:val="BE94AA34"/>
+    <w:lvl w:ilvl="0" w:tplc="0C0A000F">
+      <w:start w:val="1"/>
+      <w:numFmt w:val="decimal"/>
+      <w:lvlText w:val="%1."/>
+      <w:lvlJc w:val="left"/>
+      <w:pPr>
+        <w:ind w:left="720" w:hanging="360"/>
+      </w:pPr>
+    </w:lvl>
+    <w:lvl w:ilvl="1" w:tplc="0C0A0019" w:tentative="1">
+      <w:start w:val="1"/>
+      <w:numFmt w:val="lowerLetter"/>
+      <w:lvlText w:val="%2."/>
+      <w:lvlJc w:val="left"/>
+      <w:pPr>
+        <w:ind w:left="1440" w:hanging="360"/>
+      </w:pPr>
+    </w:lvl>
+    <w:lvl w:ilvl="2" w:tplc="0C0A001B" w:tentative="1">
+      <w:start w:val="1"/>
+      <w:numFmt w:val="lowerRoman"/>
+      <w:lvlText w:val="%3."/>
+      <w:lvlJc w:val="right"/>
+      <w:pPr>
+        <w:ind w:left="2160" w:hanging="180"/>
+      </w:pPr>
+    </w:lvl>
+    <w:lvl w:ilvl="3" w:tplc="0C0A000F" w:tentative="1">
+      <w:start w:val="1"/>
+      <w:numFmt w:val="decimal"/>
+      <w:lvlText w:val="%4."/>
+      <w:lvlJc w:val="left"/>
+      <w:pPr>
+        <w:ind w:left="2880" w:hanging="360"/>
+      </w:pPr>
+    </w:lvl>
+    <w:lvl w:ilvl="4" w:tplc="0C0A0019" w:tentative="1">
+      <w:start w:val="1"/>
+      <w:numFmt w:val="lowerLetter"/>
+      <w:lvlText w:val="%5."/>
+      <w:lvlJc w:val="left"/>
+      <w:pPr>
+        <w:ind w:left="3600" w:hanging="360"/>
+      </w:pPr>
+    </w:lvl>
+    <w:lvl w:ilvl="5" w:tplc="0C0A001B" w:tentative="1">
+      <w:start w:val="1"/>
+      <w:numFmt w:val="lowerRoman"/>
+      <w:lvlText w:val="%6."/>
+      <w:lvlJc w:val="right"/>
+      <w:pPr>
+        <w:ind w:left="4320" w:hanging="180"/>
+      </w:pPr>
+    </w:lvl>
+    <w:lvl w:ilvl="6" w:tplc="0C0A000F" w:tentative="1">
+      <w:start w:val="1"/>
+      <w:numFmt w:val="decimal"/>
+      <w:lvlText w:val="%7."/>
+      <w:lvlJc w:val="left"/>
+      <w:pPr>
+        <w:ind w:left="5040" w:hanging="360"/>
+      </w:pPr>
+    </w:lvl>
+    <w:lvl w:ilvl="7" w:tplc="0C0A0019" w:tentative="1">
+      <w:start w:val="1"/>
+      <w:numFmt w:val="lowerLetter"/>
+      <w:lvlText w:val="%8."/>
+      <w:lvlJc w:val="left"/>
+      <w:pPr>
+        <w:ind w:left="5760" w:hanging="360"/>
+      </w:pPr>
+    </w:lvl>
+    <w:lvl w:ilvl="8" w:tplc="0C0A001B" w:tentative="1">
+      <w:start w:val="1"/>
+      <w:numFmt w:val="lowerRoman"/>
+      <w:lvlText w:val="%9."/>
+      <w:lvlJc w:val="right"/>
+      <w:pPr>
+        <w:ind w:left="6480" w:hanging="180"/>
+      </w:pPr>
+    </w:lvl>
+  </w:abstractNum>
+  <w:abstractNum w:abstractNumId="1" w15:restartNumberingAfterBreak="0">
     <w:nsid w:val="5D497233"/>
     <w:multiLevelType w:val="multilevel"/>
     <w:tmpl w:val="0C0A0025"/>
@@ -3121,7 +2873,7 @@
     </w:lvl>
   </w:abstractNum>
   <w:num w:numId="1">
-    <w:abstractNumId w:val="0"/>
+    <w:abstractNumId w:val="1"/>
     <w:lvlOverride w:ilvl="0">
       <w:startOverride w:val="1"/>
     </w:lvlOverride>
@@ -3149,6 +2901,9 @@
     <w:lvlOverride w:ilvl="8">
       <w:startOverride w:val="1"/>
     </w:lvlOverride>
+  </w:num>
+  <w:num w:numId="2">
+    <w:abstractNumId w:val="0"/>
   </w:num>
 </w:numbering>
 </file>
@@ -3589,7 +3344,6 @@
     <w:next w:val="Normal"/>
     <w:link w:val="Ttulo2Car"/>
     <w:uiPriority w:val="9"/>
-    <w:semiHidden/>
     <w:unhideWhenUsed/>
     <w:qFormat/>
     <w:rsid w:val="00136A2C"/>
@@ -3878,7 +3632,6 @@
     <w:basedOn w:val="Fuentedeprrafopredeter"/>
     <w:link w:val="Ttulo2"/>
     <w:uiPriority w:val="9"/>
-    <w:semiHidden/>
     <w:rsid w:val="00136A2C"/>
     <w:rPr>
       <w:rFonts w:asciiTheme="majorHAnsi" w:eastAsiaTheme="majorEastAsia" w:hAnsiTheme="majorHAnsi" w:cstheme="majorBidi"/>
@@ -3993,7 +3746,6 @@
     <w:next w:val="Normal"/>
     <w:autoRedefine/>
     <w:uiPriority w:val="39"/>
-    <w:semiHidden/>
     <w:unhideWhenUsed/>
     <w:rsid w:val="00136A2C"/>
     <w:pPr>
@@ -4010,7 +3762,6 @@
     <w:next w:val="Normal"/>
     <w:autoRedefine/>
     <w:uiPriority w:val="39"/>
-    <w:semiHidden/>
     <w:unhideWhenUsed/>
     <w:rsid w:val="00136A2C"/>
     <w:pPr>
@@ -4437,7 +4188,7 @@
 </file>
 
 <file path=customXml/itemProps1.xml><?xml version="1.0" encoding="utf-8"?>
-<ds:datastoreItem xmlns:ds="http://schemas.openxmlformats.org/officeDocument/2006/customXml" ds:itemID="{15EA3B1B-4358-4EE3-A2A8-15AEE8F90834}">
+<ds:datastoreItem xmlns:ds="http://schemas.openxmlformats.org/officeDocument/2006/customXml" ds:itemID="{4767C72E-CDAA-485D-B677-889880D02537}">
   <ds:schemaRefs>
     <ds:schemaRef ds:uri="http://schemas.openxmlformats.org/officeDocument/2006/bibliography"/>
   </ds:schemaRefs>

</xml_diff>

<commit_message>
Added info to doc
Name order (now alphabetical), intro and APIs updated (not yet finished)
</commit_message>
<xml_diff>
--- a/First Deliverable PDF.docx
+++ b/First Deliverable PDF.docx
@@ -53,7 +53,29 @@
           <w:sz w:val="52"/>
           <w:szCs w:val="52"/>
         </w:rPr>
-        <w:t>(Moovid)</w:t>
+        <w:t>(</w:t>
+      </w:r>
+      <w:proofErr w:type="spellStart"/>
+      <w:r>
+        <w:rPr>
+          <w:rFonts w:asciiTheme="majorHAnsi" w:hAnsiTheme="majorHAnsi"/>
+          <w:b/>
+          <w:color w:val="2F5496" w:themeColor="accent1" w:themeShade="BF"/>
+          <w:sz w:val="52"/>
+          <w:szCs w:val="52"/>
+        </w:rPr>
+        <w:t>Moovid</w:t>
+      </w:r>
+      <w:proofErr w:type="spellEnd"/>
+      <w:r>
+        <w:rPr>
+          <w:rFonts w:asciiTheme="majorHAnsi" w:hAnsiTheme="majorHAnsi"/>
+          <w:b/>
+          <w:color w:val="2F5496" w:themeColor="accent1" w:themeShade="BF"/>
+          <w:sz w:val="52"/>
+          <w:szCs w:val="52"/>
+        </w:rPr>
+        <w:t>)</w:t>
       </w:r>
     </w:p>
     <w:p>
@@ -269,13 +291,72 @@
         <w:rPr>
           <w:szCs w:val="24"/>
         </w:rPr>
-        <w:t>Ignacio Navarro Blázquez</w:t>
-      </w:r>
+        <w:t xml:space="preserve">Nicolás De </w:t>
+      </w:r>
+      <w:proofErr w:type="spellStart"/>
       <w:r>
         <w:rPr>
           <w:szCs w:val="24"/>
         </w:rPr>
-        <w:t xml:space="preserve">  (</w:t>
+        <w:t>Ory</w:t>
+      </w:r>
+      <w:proofErr w:type="spellEnd"/>
+      <w:r>
+        <w:rPr>
+          <w:szCs w:val="24"/>
+        </w:rPr>
+        <w:t xml:space="preserve"> </w:t>
+      </w:r>
+      <w:proofErr w:type="gramStart"/>
+      <w:r>
+        <w:rPr>
+          <w:szCs w:val="24"/>
+        </w:rPr>
+        <w:t>Carmona  (</w:t>
+      </w:r>
+      <w:proofErr w:type="gramEnd"/>
+      <w:r>
+        <w:fldChar w:fldCharType="begin"/>
+      </w:r>
+      <w:r>
+        <w:instrText xml:space="preserve"> HYPERLINK "mailto:deorynicolas@gmail.com" </w:instrText>
+      </w:r>
+      <w:r>
+        <w:fldChar w:fldCharType="separate"/>
+      </w:r>
+      <w:r>
+        <w:rPr>
+          <w:rStyle w:val="Hipervnculo"/>
+          <w:szCs w:val="24"/>
+        </w:rPr>
+        <w:t>deorynicolas@gmail.com</w:t>
+      </w:r>
+      <w:r>
+        <w:rPr>
+          <w:rStyle w:val="Hipervnculo"/>
+          <w:szCs w:val="24"/>
+        </w:rPr>
+        <w:fldChar w:fldCharType="end"/>
+      </w:r>
+      <w:r>
+        <w:rPr>
+          <w:szCs w:val="24"/>
+        </w:rPr>
+        <w:t>)</w:t>
+      </w:r>
+    </w:p>
+    <w:p>
+      <w:pPr>
+        <w:spacing w:after="0"/>
+        <w:rPr>
+          <w:szCs w:val="24"/>
+        </w:rPr>
+      </w:pPr>
+      <w:r>
+        <w:rPr>
+          <w:szCs w:val="24"/>
+        </w:rPr>
+        <w:t>Antonio González Gómez (</w:t>
       </w:r>
       <w:hyperlink r:id="rId7" w:history="1">
         <w:r>
@@ -283,7 +364,7 @@
             <w:rStyle w:val="Hipervnculo"/>
             <w:szCs w:val="24"/>
           </w:rPr>
-          <w:t>inavarroblazquez@gmail.com</w:t>
+          <w:t>antoniogg696@gmail.com</w:t>
         </w:r>
       </w:hyperlink>
       <w:r>
@@ -304,90 +385,29 @@
         <w:rPr>
           <w:szCs w:val="24"/>
         </w:rPr>
-        <w:t>Nicolás De Ory Carmona</w:t>
-      </w:r>
+        <w:t xml:space="preserve">Ignacio Navarro </w:t>
+      </w:r>
+      <w:proofErr w:type="gramStart"/>
       <w:r>
         <w:rPr>
           <w:szCs w:val="24"/>
         </w:rPr>
-        <w:t xml:space="preserve">  </w:t>
+        <w:t>Blázquez</w:t>
       </w:r>
       <w:r>
         <w:rPr>
           <w:szCs w:val="24"/>
         </w:rPr>
-        <w:t>(</w:t>
-      </w:r>
+        <w:t xml:space="preserve">  (</w:t>
+      </w:r>
+      <w:proofErr w:type="gramEnd"/>
       <w:hyperlink r:id="rId8" w:history="1">
         <w:r>
           <w:rPr>
             <w:rStyle w:val="Hipervnculo"/>
             <w:szCs w:val="24"/>
           </w:rPr>
-          <w:t>deorynicolas@gmail.com</w:t>
-        </w:r>
-      </w:hyperlink>
-      <w:r>
-        <w:rPr>
-          <w:szCs w:val="24"/>
-        </w:rPr>
-        <w:t>)</w:t>
-      </w:r>
-    </w:p>
-    <w:p>
-      <w:pPr>
-        <w:spacing w:after="0"/>
-        <w:rPr>
-          <w:szCs w:val="24"/>
-        </w:rPr>
-      </w:pPr>
-      <w:r>
-        <w:rPr>
-          <w:szCs w:val="24"/>
-        </w:rPr>
-        <w:t>Antonio González Gómez</w:t>
-      </w:r>
-      <w:r>
-        <w:rPr>
-          <w:szCs w:val="24"/>
-        </w:rPr>
-        <w:t xml:space="preserve"> (</w:t>
-      </w:r>
-      <w:hyperlink r:id="rId9" w:history="1">
-        <w:r>
-          <w:rPr>
-            <w:rStyle w:val="Hipervnculo"/>
-            <w:szCs w:val="24"/>
-          </w:rPr>
-          <w:t>mailto:antoniogg696@gm</w:t>
-        </w:r>
-        <w:r>
-          <w:rPr>
-            <w:rStyle w:val="Hipervnculo"/>
-            <w:szCs w:val="24"/>
-          </w:rPr>
-          <w:t>a</w:t>
-        </w:r>
-        <w:r>
-          <w:rPr>
-            <w:rStyle w:val="Hipervnculo"/>
-            <w:szCs w:val="24"/>
-          </w:rPr>
-          <w:t>il</w:t>
-        </w:r>
-        <w:r>
-          <w:rPr>
-            <w:rStyle w:val="Hipervnculo"/>
-            <w:szCs w:val="24"/>
-          </w:rPr>
-          <w:t>.</w:t>
-        </w:r>
-        <w:r>
-          <w:rPr>
-            <w:rStyle w:val="Hipervnculo"/>
-            <w:szCs w:val="24"/>
-          </w:rPr>
-          <w:t>com</w:t>
+          <w:t>inavarroblazquez@gmail.com</w:t>
         </w:r>
       </w:hyperlink>
       <w:r>
@@ -471,7 +491,21 @@
         <w:rPr>
           <w:szCs w:val="24"/>
         </w:rPr>
-        <w:t>Enlace de la aplicación: &lt;Enlace de la aplicación en AppEngine&gt;</w:t>
+        <w:t xml:space="preserve">Enlace de la aplicación: &lt;Enlace de la aplicación en </w:t>
+      </w:r>
+      <w:proofErr w:type="spellStart"/>
+      <w:r>
+        <w:rPr>
+          <w:szCs w:val="24"/>
+        </w:rPr>
+        <w:t>AppEngine</w:t>
+      </w:r>
+      <w:proofErr w:type="spellEnd"/>
+      <w:r>
+        <w:rPr>
+          <w:szCs w:val="24"/>
+        </w:rPr>
+        <w:t>&gt;</w:t>
       </w:r>
     </w:p>
     <w:p>
@@ -487,7 +521,7 @@
         </w:rPr>
         <w:t xml:space="preserve">Enlace de proyecto en GitHub: </w:t>
       </w:r>
-      <w:hyperlink r:id="rId10" w:history="1">
+      <w:hyperlink r:id="rId9" w:history="1">
         <w:r>
           <w:rPr>
             <w:rStyle w:val="Hipervnculo"/>
@@ -854,6 +888,49 @@
                 <w:rFonts w:cs="Arial"/>
                 <w:sz w:val="22"/>
               </w:rPr>
+              <w:t xml:space="preserve">Nicolás De </w:t>
+            </w:r>
+            <w:proofErr w:type="spellStart"/>
+            <w:r>
+              <w:rPr>
+                <w:rFonts w:cs="Arial"/>
+                <w:sz w:val="22"/>
+              </w:rPr>
+              <w:t>Ory</w:t>
+            </w:r>
+            <w:proofErr w:type="spellEnd"/>
+          </w:p>
+          <w:p>
+            <w:pPr>
+              <w:spacing w:line="240" w:lineRule="auto"/>
+              <w:cnfStyle w:val="000000100000" w:firstRow="0" w:lastRow="0" w:firstColumn="0" w:lastColumn="0" w:oddVBand="0" w:evenVBand="0" w:oddHBand="1" w:evenHBand="0" w:firstRowFirstColumn="0" w:firstRowLastColumn="0" w:lastRowFirstColumn="0" w:lastRowLastColumn="0"/>
+              <w:rPr>
+                <w:rFonts w:cs="Arial"/>
+                <w:sz w:val="22"/>
+              </w:rPr>
+            </w:pPr>
+            <w:r>
+              <w:rPr>
+                <w:rFonts w:cs="Arial"/>
+                <w:sz w:val="22"/>
+              </w:rPr>
+              <w:t>Antonio González</w:t>
+            </w:r>
+          </w:p>
+          <w:p>
+            <w:pPr>
+              <w:spacing w:line="240" w:lineRule="auto"/>
+              <w:cnfStyle w:val="000000100000" w:firstRow="0" w:lastRow="0" w:firstColumn="0" w:lastColumn="0" w:oddVBand="0" w:evenVBand="0" w:oddHBand="1" w:evenHBand="0" w:firstRowFirstColumn="0" w:firstRowLastColumn="0" w:lastRowFirstColumn="0" w:lastRowLastColumn="0"/>
+              <w:rPr>
+                <w:rFonts w:cs="Arial"/>
+                <w:sz w:val="22"/>
+              </w:rPr>
+            </w:pPr>
+            <w:r>
+              <w:rPr>
+                <w:rFonts w:cs="Arial"/>
+                <w:sz w:val="22"/>
+              </w:rPr>
               <w:t>Ignacio Navarro</w:t>
             </w:r>
           </w:p>
@@ -866,30 +943,6 @@
                 <w:sz w:val="22"/>
               </w:rPr>
             </w:pPr>
-            <w:r>
-              <w:rPr>
-                <w:rFonts w:cs="Arial"/>
-                <w:sz w:val="22"/>
-              </w:rPr>
-              <w:t>Nicolás De Ory</w:t>
-            </w:r>
-          </w:p>
-          <w:p>
-            <w:pPr>
-              <w:spacing w:line="240" w:lineRule="auto"/>
-              <w:cnfStyle w:val="000000100000" w:firstRow="0" w:lastRow="0" w:firstColumn="0" w:lastColumn="0" w:oddVBand="0" w:evenVBand="0" w:oddHBand="1" w:evenHBand="0" w:firstRowFirstColumn="0" w:firstRowLastColumn="0" w:lastRowFirstColumn="0" w:lastRowLastColumn="0"/>
-              <w:rPr>
-                <w:rFonts w:cs="Arial"/>
-                <w:sz w:val="22"/>
-              </w:rPr>
-            </w:pPr>
-            <w:r>
-              <w:rPr>
-                <w:rFonts w:cs="Arial"/>
-                <w:sz w:val="22"/>
-              </w:rPr>
-              <w:t>Antonio González</w:t>
-            </w:r>
           </w:p>
         </w:tc>
       </w:tr>
@@ -2247,29 +2300,152 @@
       <w:bookmarkEnd w:id="0"/>
       <w:bookmarkEnd w:id="1"/>
     </w:p>
-    <w:p>
-      <w:r>
-        <w:t>Moovid busca integrar Google Photos junto con Google Cognitive Services para crear automáticamente fotomontajes personalizados.</w:t>
-      </w:r>
-    </w:p>
     <w:p/>
     <w:p>
-      <w:pPr>
-        <w:jc w:val="both"/>
-      </w:pPr>
-      <w:r>
-        <w:t>(</w:t>
-      </w:r>
-      <w:r>
-        <w:t>Presentar y motivar el problema que se va a resolver con la aplicación. ¿Por qué es un problema importante?</w:t>
-      </w:r>
+      <w:proofErr w:type="spellStart"/>
+      <w:r>
+        <w:t>Moovid</w:t>
+      </w:r>
+      <w:proofErr w:type="spellEnd"/>
+      <w:r>
+        <w:t xml:space="preserve"> busca integrar Google </w:t>
+      </w:r>
+      <w:proofErr w:type="spellStart"/>
+      <w:r>
+        <w:t>Photos</w:t>
+      </w:r>
+      <w:proofErr w:type="spellEnd"/>
+      <w:r>
+        <w:t xml:space="preserve"> junto con Google </w:t>
+      </w:r>
+      <w:proofErr w:type="spellStart"/>
+      <w:r>
+        <w:t>Cognitive</w:t>
+      </w:r>
+      <w:proofErr w:type="spellEnd"/>
       <w:r>
         <w:t xml:space="preserve"> </w:t>
+      </w:r>
+      <w:proofErr w:type="spellStart"/>
+      <w:r>
+        <w:t>Services</w:t>
+      </w:r>
+      <w:proofErr w:type="spellEnd"/>
+      <w:r>
+        <w:t xml:space="preserve"> y </w:t>
+      </w:r>
+      <w:proofErr w:type="spellStart"/>
+      <w:r>
+        <w:rPr>
+          <w:sz w:val="22"/>
+        </w:rPr>
+        <w:t>Language</w:t>
+      </w:r>
+      <w:proofErr w:type="spellEnd"/>
+      <w:r>
+        <w:rPr>
+          <w:sz w:val="22"/>
+        </w:rPr>
+        <w:t xml:space="preserve"> </w:t>
+      </w:r>
+      <w:proofErr w:type="spellStart"/>
+      <w:r>
+        <w:rPr>
+          <w:sz w:val="22"/>
+        </w:rPr>
+        <w:t>Understanding</w:t>
+      </w:r>
+      <w:proofErr w:type="spellEnd"/>
+      <w:r>
+        <w:rPr>
+          <w:sz w:val="22"/>
+        </w:rPr>
+        <w:t xml:space="preserve"> </w:t>
+      </w:r>
+      <w:proofErr w:type="spellStart"/>
+      <w:r>
+        <w:rPr>
+          <w:sz w:val="22"/>
+        </w:rPr>
+        <w:t>Intelligent</w:t>
+      </w:r>
+      <w:proofErr w:type="spellEnd"/>
+      <w:r>
+        <w:rPr>
+          <w:sz w:val="22"/>
+        </w:rPr>
+        <w:t xml:space="preserve"> </w:t>
+      </w:r>
+      <w:proofErr w:type="spellStart"/>
+      <w:r>
+        <w:rPr>
+          <w:sz w:val="22"/>
+        </w:rPr>
+        <w:t>Service</w:t>
+      </w:r>
+      <w:proofErr w:type="spellEnd"/>
+      <w:r>
+        <w:rPr>
+          <w:sz w:val="22"/>
+        </w:rPr>
+        <w:t xml:space="preserve"> (</w:t>
+      </w:r>
+      <w:r>
+        <w:t>LUIS</w:t>
+      </w:r>
+      <w:r>
+        <w:t>)</w:t>
+      </w:r>
+      <w:r>
+        <w:t xml:space="preserve"> para crear automáticamente fotomontajes personalizados</w:t>
+      </w:r>
+      <w:r>
+        <w:t>. De manera fácil y natural es posible informar que restricciones queremos en nuestro montaje, desde la fecha hasta el lugar, pasando por elementos dentro de la propia imagen</w:t>
+      </w:r>
+      <w:r>
+        <w:t>,</w:t>
+      </w:r>
+      <w:r>
+        <w:t xml:space="preserve"> y todo mediante sencillas frases interpretadas por LUIS</w:t>
+      </w:r>
+      <w:r>
+        <w:t xml:space="preserve">. </w:t>
       </w:r>
       <w:bookmarkStart w:id="2" w:name="_GoBack"/>
       <w:bookmarkEnd w:id="2"/>
-      <w:r>
-        <w:t>Describir el mashup desarrollado y como éste le da solución al problema mencionando anteriormente. ¿Por qué es un buen mashup?</w:t>
+    </w:p>
+    <w:p/>
+    <w:p>
+      <w:pPr>
+        <w:jc w:val="both"/>
+      </w:pPr>
+      <w:r>
+        <w:t>(</w:t>
+      </w:r>
+      <w:r>
+        <w:t>Presentar y motivar el problema que se va a resolver con la aplicación. ¿Por qué es un problema importante?</w:t>
+      </w:r>
+      <w:r>
+        <w:t xml:space="preserve"> </w:t>
+      </w:r>
+      <w:r>
+        <w:t xml:space="preserve">Describir el </w:t>
+      </w:r>
+      <w:proofErr w:type="spellStart"/>
+      <w:r>
+        <w:t>mashup</w:t>
+      </w:r>
+      <w:proofErr w:type="spellEnd"/>
+      <w:r>
+        <w:t xml:space="preserve"> desarrollado y como éste le da solución al problema mencionando anteriormente. ¿Por qué es un buen </w:t>
+      </w:r>
+      <w:proofErr w:type="spellStart"/>
+      <w:r>
+        <w:t>mashup</w:t>
+      </w:r>
+      <w:proofErr w:type="spellEnd"/>
+      <w:r>
+        <w:t>?</w:t>
       </w:r>
       <w:r>
         <w:t>)</w:t>
@@ -2385,8 +2561,17 @@
                 <w:b w:val="0"/>
                 <w:sz w:val="22"/>
               </w:rPr>
-              <w:t>Google Photos</w:t>
+              <w:t xml:space="preserve">Google </w:t>
             </w:r>
+            <w:proofErr w:type="spellStart"/>
+            <w:r>
+              <w:rPr>
+                <w:b w:val="0"/>
+                <w:sz w:val="22"/>
+              </w:rPr>
+              <w:t>Photos</w:t>
+            </w:r>
+            <w:proofErr w:type="spellEnd"/>
           </w:p>
         </w:tc>
         <w:tc>
@@ -2403,7 +2588,7 @@
             <w:pPr>
               <w:cnfStyle w:val="000000100000" w:firstRow="0" w:lastRow="0" w:firstColumn="0" w:lastColumn="0" w:oddVBand="0" w:evenVBand="0" w:oddHBand="1" w:evenHBand="0" w:firstRowFirstColumn="0" w:firstRowLastColumn="0" w:lastRowFirstColumn="0" w:lastRowLastColumn="0"/>
             </w:pPr>
-            <w:hyperlink r:id="rId11" w:history="1">
+            <w:hyperlink r:id="rId10" w:history="1">
               <w:r>
                 <w:rPr>
                   <w:rStyle w:val="Hipervnculo"/>
@@ -2444,16 +2629,36 @@
                 <w:bCs w:val="0"/>
                 <w:sz w:val="22"/>
               </w:rPr>
-              <w:t>Google Cognitive</w:t>
+              <w:t xml:space="preserve">Google </w:t>
             </w:r>
+            <w:proofErr w:type="spellStart"/>
             <w:r>
               <w:rPr>
                 <w:b w:val="0"/>
                 <w:bCs w:val="0"/>
                 <w:sz w:val="22"/>
               </w:rPr>
-              <w:t xml:space="preserve"> Services</w:t>
+              <w:t>Cognitive</w:t>
             </w:r>
+            <w:proofErr w:type="spellEnd"/>
+            <w:r>
+              <w:rPr>
+                <w:b w:val="0"/>
+                <w:bCs w:val="0"/>
+                <w:sz w:val="22"/>
+              </w:rPr>
+              <w:t xml:space="preserve"> </w:t>
+            </w:r>
+            <w:proofErr w:type="spellStart"/>
+            <w:r>
+              <w:rPr>
+                <w:b w:val="0"/>
+                <w:bCs w:val="0"/>
+                <w:sz w:val="22"/>
+              </w:rPr>
+              <w:t>Services</w:t>
+            </w:r>
+            <w:proofErr w:type="spellEnd"/>
           </w:p>
         </w:tc>
         <w:tc>
@@ -2475,7 +2680,7 @@
                 <w:u w:val="single"/>
               </w:rPr>
             </w:pPr>
-            <w:hyperlink r:id="rId12" w:history="1">
+            <w:hyperlink r:id="rId11" w:history="1">
               <w:r>
                 <w:rPr>
                   <w:rStyle w:val="Hipervnculo"/>
@@ -2506,9 +2711,91 @@
           <w:p>
             <w:pPr>
               <w:rPr>
+                <w:b w:val="0"/>
+                <w:bCs w:val="0"/>
                 <w:sz w:val="22"/>
               </w:rPr>
             </w:pPr>
+            <w:r>
+              <w:rPr>
+                <w:b w:val="0"/>
+                <w:bCs w:val="0"/>
+                <w:sz w:val="22"/>
+              </w:rPr>
+              <w:t>LUIS (</w:t>
+            </w:r>
+            <w:proofErr w:type="spellStart"/>
+            <w:r>
+              <w:rPr>
+                <w:b w:val="0"/>
+                <w:bCs w:val="0"/>
+                <w:sz w:val="22"/>
+              </w:rPr>
+              <w:t>Language</w:t>
+            </w:r>
+            <w:proofErr w:type="spellEnd"/>
+            <w:r>
+              <w:rPr>
+                <w:b w:val="0"/>
+                <w:bCs w:val="0"/>
+                <w:sz w:val="22"/>
+              </w:rPr>
+              <w:t xml:space="preserve"> </w:t>
+            </w:r>
+            <w:proofErr w:type="spellStart"/>
+            <w:r>
+              <w:rPr>
+                <w:b w:val="0"/>
+                <w:bCs w:val="0"/>
+                <w:sz w:val="22"/>
+              </w:rPr>
+              <w:t>Understanding</w:t>
+            </w:r>
+            <w:proofErr w:type="spellEnd"/>
+            <w:r>
+              <w:rPr>
+                <w:b w:val="0"/>
+                <w:bCs w:val="0"/>
+                <w:sz w:val="22"/>
+              </w:rPr>
+              <w:t xml:space="preserve"> </w:t>
+            </w:r>
+            <w:proofErr w:type="spellStart"/>
+            <w:r>
+              <w:rPr>
+                <w:b w:val="0"/>
+                <w:bCs w:val="0"/>
+                <w:sz w:val="22"/>
+              </w:rPr>
+              <w:t>Intelligent</w:t>
+            </w:r>
+            <w:proofErr w:type="spellEnd"/>
+            <w:r>
+              <w:rPr>
+                <w:b w:val="0"/>
+                <w:bCs w:val="0"/>
+                <w:sz w:val="22"/>
+              </w:rPr>
+              <w:t xml:space="preserve"> </w:t>
+            </w:r>
+            <w:proofErr w:type="spellStart"/>
+            <w:r>
+              <w:rPr>
+                <w:b w:val="0"/>
+                <w:bCs w:val="0"/>
+                <w:sz w:val="22"/>
+              </w:rPr>
+              <w:t>Service</w:t>
+            </w:r>
+            <w:proofErr w:type="spellEnd"/>
+            <w:r>
+              <w:rPr>
+                <w:b w:val="0"/>
+                <w:bCs w:val="0"/>
+                <w:sz w:val="22"/>
+              </w:rPr>
+              <w:t>)</w:t>
+            </w:r>
           </w:p>
         </w:tc>
         <w:tc>
@@ -2528,6 +2815,15 @@
                 <w:sz w:val="22"/>
               </w:rPr>
             </w:pPr>
+            <w:hyperlink r:id="rId12" w:history="1">
+              <w:r>
+                <w:rPr>
+                  <w:rStyle w:val="Hipervnculo"/>
+                  <w:sz w:val="22"/>
+                </w:rPr>
+                <w:t>https://www.luis.ai/home</w:t>
+              </w:r>
+            </w:hyperlink>
           </w:p>
         </w:tc>
       </w:tr>
@@ -4188,7 +4484,7 @@
 </file>
 
 <file path=customXml/itemProps1.xml><?xml version="1.0" encoding="utf-8"?>
-<ds:datastoreItem xmlns:ds="http://schemas.openxmlformats.org/officeDocument/2006/customXml" ds:itemID="{4767C72E-CDAA-485D-B677-889880D02537}">
+<ds:datastoreItem xmlns:ds="http://schemas.openxmlformats.org/officeDocument/2006/customXml" ds:itemID="{44C1D3BB-6BFF-46A9-AE04-A4DCC195D617}">
   <ds:schemaRefs>
     <ds:schemaRef ds:uri="http://schemas.openxmlformats.org/officeDocument/2006/bibliography"/>
   </ds:schemaRefs>

</xml_diff>

<commit_message>
Added more info to doc
Introduction and APIs' info finished (revision if needed)
</commit_message>
<xml_diff>
--- a/First Deliverable PDF.docx
+++ b/First Deliverable PDF.docx
@@ -53,20 +53,42 @@
           <w:sz w:val="52"/>
           <w:szCs w:val="52"/>
         </w:rPr>
-        <w:t>(Moovid)</w:t>
-      </w:r>
-    </w:p>
-    <w:p>
-      <w:pPr>
+        <w:t>(</w:t>
+      </w:r>
+      <w:proofErr w:type="spellStart"/>
+      <w:r>
         <w:rPr>
           <w:rFonts w:asciiTheme="majorHAnsi" w:hAnsiTheme="majorHAnsi"/>
-        </w:rPr>
-      </w:pPr>
-    </w:p>
-    <w:p>
-      <w:pPr>
+          <w:b/>
+          <w:color w:val="2F5496" w:themeColor="accent1" w:themeShade="BF"/>
+          <w:sz w:val="52"/>
+          <w:szCs w:val="52"/>
+        </w:rPr>
+        <w:t>Moovid</w:t>
+      </w:r>
+      <w:proofErr w:type="spellEnd"/>
+      <w:r>
         <w:rPr>
           <w:rFonts w:asciiTheme="majorHAnsi" w:hAnsiTheme="majorHAnsi"/>
+          <w:b/>
+          <w:color w:val="2F5496" w:themeColor="accent1" w:themeShade="BF"/>
+          <w:sz w:val="52"/>
+          <w:szCs w:val="52"/>
+        </w:rPr>
+        <w:t>)</w:t>
+      </w:r>
+    </w:p>
+    <w:p>
+      <w:pPr>
+        <w:rPr>
+          <w:rFonts w:asciiTheme="majorHAnsi" w:hAnsiTheme="majorHAnsi"/>
+        </w:rPr>
+      </w:pPr>
+    </w:p>
+    <w:p>
+      <w:pPr>
+        <w:rPr>
+          <w:rFonts w:asciiTheme="majorHAnsi" w:hAnsiTheme="majorHAnsi"/>
         </w:rPr>
       </w:pPr>
     </w:p>
@@ -76,22 +98,6 @@
           <w:rFonts w:asciiTheme="majorHAnsi" w:hAnsiTheme="majorHAnsi" w:cs="Arial"/>
         </w:rPr>
       </w:pPr>
-    </w:p>
-    <w:p>
-      <w:pPr>
-        <w:jc w:val="center"/>
-        <w:rPr>
-          <w:rFonts w:asciiTheme="majorHAnsi" w:hAnsiTheme="majorHAnsi" w:cs="Arial"/>
-          <w:color w:val="808080" w:themeColor="background1" w:themeShade="80"/>
-        </w:rPr>
-      </w:pPr>
-      <w:r>
-        <w:rPr>
-          <w:rFonts w:asciiTheme="majorHAnsi" w:hAnsiTheme="majorHAnsi" w:cs="Arial"/>
-          <w:color w:val="808080" w:themeColor="background1" w:themeShade="80"/>
-        </w:rPr>
-        <w:t>&lt;Logo del Proyecto&gt;</w:t>
-      </w:r>
     </w:p>
     <w:p>
       <w:pPr>
@@ -230,6 +236,14 @@
           <w:szCs w:val="24"/>
         </w:rPr>
       </w:pPr>
+    </w:p>
+    <w:p>
+      <w:pPr>
+        <w:spacing w:after="0"/>
+        <w:rPr>
+          <w:szCs w:val="24"/>
+        </w:rPr>
+      </w:pPr>
       <w:r>
         <w:rPr>
           <w:szCs w:val="24"/>
@@ -269,7 +283,21 @@
         <w:rPr>
           <w:szCs w:val="24"/>
         </w:rPr>
-        <w:t>Nicolás De Ory Carmona  (</w:t>
+        <w:t xml:space="preserve">Nicolás De </w:t>
+      </w:r>
+      <w:proofErr w:type="spellStart"/>
+      <w:r>
+        <w:rPr>
+          <w:szCs w:val="24"/>
+        </w:rPr>
+        <w:t>Ory</w:t>
+      </w:r>
+      <w:proofErr w:type="spellEnd"/>
+      <w:r>
+        <w:rPr>
+          <w:szCs w:val="24"/>
+        </w:rPr>
+        <w:t xml:space="preserve"> Carmona  (</w:t>
       </w:r>
       <w:hyperlink r:id="rId7" w:history="1">
         <w:r>
@@ -425,7 +453,21 @@
         <w:rPr>
           <w:szCs w:val="24"/>
         </w:rPr>
-        <w:t>Enlace de la aplicación: &lt;Enlace de la aplicación en AppEngine&gt;</w:t>
+        <w:t xml:space="preserve">Enlace de la aplicación: &lt;Enlace de la aplicación en </w:t>
+      </w:r>
+      <w:proofErr w:type="spellStart"/>
+      <w:r>
+        <w:rPr>
+          <w:szCs w:val="24"/>
+        </w:rPr>
+        <w:t>AppEngine</w:t>
+      </w:r>
+      <w:proofErr w:type="spellEnd"/>
+      <w:r>
+        <w:rPr>
+          <w:szCs w:val="24"/>
+        </w:rPr>
+        <w:t>&gt;</w:t>
       </w:r>
     </w:p>
     <w:p>
@@ -808,8 +850,17 @@
                 <w:rFonts w:cs="Arial"/>
                 <w:sz w:val="22"/>
               </w:rPr>
-              <w:t>Nicolás De Ory</w:t>
+              <w:t xml:space="preserve">Nicolás De </w:t>
             </w:r>
+            <w:proofErr w:type="spellStart"/>
+            <w:r>
+              <w:rPr>
+                <w:rFonts w:cs="Arial"/>
+                <w:sz w:val="22"/>
+              </w:rPr>
+              <w:t>Ory</w:t>
+            </w:r>
+            <w:proofErr w:type="spellEnd"/>
           </w:p>
           <w:p>
             <w:pPr>
@@ -2213,22 +2264,82 @@
     </w:p>
     <w:p/>
     <w:p>
-      <w:r>
-        <w:t>Moovid busca integrar Google Photos junto con Google Cognitive Services</w:t>
+      <w:proofErr w:type="spellStart"/>
+      <w:r>
+        <w:t>Moovid</w:t>
+      </w:r>
+      <w:proofErr w:type="spellEnd"/>
+      <w:r>
+        <w:t xml:space="preserve"> busca integrar Google </w:t>
+      </w:r>
+      <w:proofErr w:type="spellStart"/>
+      <w:r>
+        <w:t>Photos</w:t>
+      </w:r>
+      <w:proofErr w:type="spellEnd"/>
+      <w:r>
+        <w:t xml:space="preserve"> junto con Google </w:t>
+      </w:r>
+      <w:r>
+        <w:t>Drive</w:t>
       </w:r>
       <w:r>
         <w:t xml:space="preserve"> y </w:t>
       </w:r>
+      <w:proofErr w:type="spellStart"/>
       <w:r>
         <w:rPr>
           <w:sz w:val="22"/>
         </w:rPr>
-        <w:t>Language Understanding Intelligent Service</w:t>
-      </w:r>
+        <w:t>Language</w:t>
+      </w:r>
+      <w:proofErr w:type="spellEnd"/>
       <w:r>
         <w:rPr>
           <w:sz w:val="22"/>
         </w:rPr>
+        <w:t xml:space="preserve"> </w:t>
+      </w:r>
+      <w:proofErr w:type="spellStart"/>
+      <w:r>
+        <w:rPr>
+          <w:sz w:val="22"/>
+        </w:rPr>
+        <w:t>Understanding</w:t>
+      </w:r>
+      <w:proofErr w:type="spellEnd"/>
+      <w:r>
+        <w:rPr>
+          <w:sz w:val="22"/>
+        </w:rPr>
+        <w:t xml:space="preserve"> </w:t>
+      </w:r>
+      <w:proofErr w:type="spellStart"/>
+      <w:r>
+        <w:rPr>
+          <w:sz w:val="22"/>
+        </w:rPr>
+        <w:t>Intelligent</w:t>
+      </w:r>
+      <w:proofErr w:type="spellEnd"/>
+      <w:r>
+        <w:rPr>
+          <w:sz w:val="22"/>
+        </w:rPr>
+        <w:t xml:space="preserve"> </w:t>
+      </w:r>
+      <w:proofErr w:type="spellStart"/>
+      <w:r>
+        <w:rPr>
+          <w:sz w:val="22"/>
+        </w:rPr>
+        <w:t>Service</w:t>
+      </w:r>
+      <w:proofErr w:type="spellEnd"/>
+      <w:r>
+        <w:rPr>
+          <w:sz w:val="22"/>
+        </w:rPr>
         <w:t xml:space="preserve"> (</w:t>
       </w:r>
       <w:r>
@@ -2252,41 +2363,29 @@
       <w:r>
         <w:t xml:space="preserve">. </w:t>
       </w:r>
-    </w:p>
-    <w:p/>
-    <w:p>
-      <w:pPr>
-        <w:jc w:val="both"/>
-      </w:pPr>
-      <w:r>
-        <w:t>(</w:t>
-      </w:r>
-      <w:r>
-        <w:t>Presentar y motivar el problema que se va a resolver con la aplicación. ¿Por qué es un problema importante?</w:t>
-      </w:r>
-      <w:r>
-        <w:t xml:space="preserve"> </w:t>
-      </w:r>
-      <w:r>
-        <w:t>Describir el mashup desarrollado y como éste le da solución al problema mencionando anteriormente. ¿Por qué es un buen mashup?</w:t>
-      </w:r>
-      <w:r>
-        <w:t>)</w:t>
-      </w:r>
-    </w:p>
-    <w:p/>
+      <w:r>
+        <w:t>El resultado final será almacenado en la nube dando al usuario la capacidad de visualizarlo, descargarlo o compartirlo con cualquiera en cualquier lugar y momento.</w:t>
+      </w:r>
+      <w:r>
+        <w:t xml:space="preserve"> De esta manera evitamos que el usuario tenga que realizar un montaje manual o la complejidad de engorrosas interfaces.</w:t>
+      </w:r>
+    </w:p>
+    <w:p>
+      <w:bookmarkStart w:id="2" w:name="_GoBack"/>
+      <w:bookmarkEnd w:id="2"/>
+    </w:p>
     <w:p>
       <w:pPr>
         <w:pStyle w:val="Ttulo2"/>
         <w:spacing w:line="259" w:lineRule="auto"/>
       </w:pPr>
-      <w:bookmarkStart w:id="2" w:name="_Toc471899225"/>
-      <w:bookmarkStart w:id="3" w:name="_Toc34908518"/>
+      <w:bookmarkStart w:id="3" w:name="_Toc471899225"/>
+      <w:bookmarkStart w:id="4" w:name="_Toc34908518"/>
       <w:r>
         <w:t>Aplicaciones integradas</w:t>
       </w:r>
-      <w:bookmarkEnd w:id="2"/>
       <w:bookmarkEnd w:id="3"/>
+      <w:bookmarkEnd w:id="4"/>
     </w:p>
     <w:p>
       <w:pPr>
@@ -2298,7 +2397,18 @@
         <w:jc w:val="both"/>
       </w:pPr>
       <w:r>
-        <w:t>Google Photos: esta API se encargará de analizar cada foto determinando que elementos contienen, la fecha en la que se ha tomado o se ha recibido o el lugar geográfico en el que la foto toma lugar. Aplicará las restricciones recibidas desde las otras dos APIs.</w:t>
+        <w:t xml:space="preserve">LUIS: recibe los mensajes del usuario y es el encargado de interpretar los elementos clave del mensaje, como la restricción de fechas o </w:t>
+      </w:r>
+      <w:proofErr w:type="spellStart"/>
+      <w:r>
+        <w:t>que</w:t>
+      </w:r>
+      <w:proofErr w:type="spellEnd"/>
+      <w:r>
+        <w:t xml:space="preserve"> clase de fotos busca el usuario así como de confirmar o anular ordenes según el usuario. Debido a la gran variedad de posibles formatos de un mensaje, debe ser capaz de hallar las restricciones independientemente de dicha variedad, </w:t>
+      </w:r>
+      <w:r>
+        <w:t xml:space="preserve"> ignorando aquellos mensajes que no contengan información relevante.</w:t>
       </w:r>
     </w:p>
     <w:p>
@@ -2306,13 +2416,24 @@
         <w:jc w:val="both"/>
       </w:pPr>
       <w:r>
-        <w:t xml:space="preserve">LUIS: recibe los mensajes del usuario y es el encargado de interpretar los elementos clave del mensaje, como la restricción de fechas o que clase de fotos busca el usuario así como de confirmar o anular ordenes según el usuario. Debido a la gran variedad de posibles formatos de un mensaje, debe ser capaz de hallar las restricciones independientemente de dicha variedad, </w:t>
-      </w:r>
-      <w:r>
-        <w:t xml:space="preserve"> ignorando aquellos mensajes que no contengan información relevante.</w:t>
-      </w:r>
-      <w:bookmarkStart w:id="4" w:name="_GoBack"/>
-      <w:bookmarkEnd w:id="4"/>
+        <w:t xml:space="preserve">Google </w:t>
+      </w:r>
+      <w:proofErr w:type="spellStart"/>
+      <w:r>
+        <w:t>Photos</w:t>
+      </w:r>
+      <w:proofErr w:type="spellEnd"/>
+      <w:r>
+        <w:t>: esta API se encargará de analizar cada foto determinando que elementos contienen, la fecha en la que se ha tomado o se ha recibido o el lugar geográfico en el que la foto toma lugar. Aplicará las restricciones recibidas desde LUIS.</w:t>
+      </w:r>
+    </w:p>
+    <w:p>
+      <w:pPr>
+        <w:jc w:val="both"/>
+      </w:pPr>
+      <w:r>
+        <w:t>Google Drive: receptor del fotomontaje final, el usuario será capaz de descargar y/o ver el montaje en cualquier dispositivo y en cualquier lugar, gracias al servicio de datos en la nube proporcionado por esta API.</w:t>
+      </w:r>
     </w:p>
     <w:p/>
     <w:tbl>
@@ -2397,8 +2518,17 @@
                 <w:b w:val="0"/>
                 <w:sz w:val="22"/>
               </w:rPr>
-              <w:t>Google Photos</w:t>
+              <w:t xml:space="preserve">Google </w:t>
             </w:r>
+            <w:proofErr w:type="spellStart"/>
+            <w:r>
+              <w:rPr>
+                <w:b w:val="0"/>
+                <w:sz w:val="22"/>
+              </w:rPr>
+              <w:t>Photos</w:t>
+            </w:r>
+            <w:proofErr w:type="spellEnd"/>
           </w:p>
         </w:tc>
         <w:tc>
@@ -2456,7 +2586,7 @@
                 <w:bCs w:val="0"/>
                 <w:sz w:val="22"/>
               </w:rPr>
-              <w:t>Google Cognitive</w:t>
+              <w:t xml:space="preserve">Google </w:t>
             </w:r>
             <w:r>
               <w:rPr>
@@ -2464,7 +2594,7 @@
                 <w:bCs w:val="0"/>
                 <w:sz w:val="22"/>
               </w:rPr>
-              <w:t xml:space="preserve"> Services</w:t>
+              <w:t>Drive</w:t>
             </w:r>
           </w:p>
         </w:tc>
@@ -2491,23 +2621,8 @@
               <w:r>
                 <w:rPr>
                   <w:rStyle w:val="Hipervnculo"/>
-                  <w:sz w:val="22"/>
                 </w:rPr>
-                <w:t>https://cloud.google.com/vision</w:t>
-              </w:r>
-              <w:r>
-                <w:rPr>
-                  <w:rStyle w:val="Hipervnculo"/>
-                  <w:sz w:val="22"/>
-                </w:rPr>
-                <w:t>?</w:t>
-              </w:r>
-              <w:r>
-                <w:rPr>
-                  <w:rStyle w:val="Hipervnculo"/>
-                  <w:sz w:val="22"/>
-                </w:rPr>
-                <w:t>hl=es</w:t>
+                <w:t>https://developers.google.com/drive</w:t>
               </w:r>
             </w:hyperlink>
           </w:p>
@@ -2543,7 +2658,79 @@
                 <w:bCs w:val="0"/>
                 <w:sz w:val="22"/>
               </w:rPr>
-              <w:t>LUIS (Language Understanding Intelligent Service)</w:t>
+              <w:t>LUIS (</w:t>
+            </w:r>
+            <w:proofErr w:type="spellStart"/>
+            <w:r>
+              <w:rPr>
+                <w:b w:val="0"/>
+                <w:bCs w:val="0"/>
+                <w:sz w:val="22"/>
+              </w:rPr>
+              <w:t>Language</w:t>
+            </w:r>
+            <w:proofErr w:type="spellEnd"/>
+            <w:r>
+              <w:rPr>
+                <w:b w:val="0"/>
+                <w:bCs w:val="0"/>
+                <w:sz w:val="22"/>
+              </w:rPr>
+              <w:t xml:space="preserve"> </w:t>
+            </w:r>
+            <w:proofErr w:type="spellStart"/>
+            <w:r>
+              <w:rPr>
+                <w:b w:val="0"/>
+                <w:bCs w:val="0"/>
+                <w:sz w:val="22"/>
+              </w:rPr>
+              <w:t>Understanding</w:t>
+            </w:r>
+            <w:proofErr w:type="spellEnd"/>
+            <w:r>
+              <w:rPr>
+                <w:b w:val="0"/>
+                <w:bCs w:val="0"/>
+                <w:sz w:val="22"/>
+              </w:rPr>
+              <w:t xml:space="preserve"> </w:t>
+            </w:r>
+            <w:proofErr w:type="spellStart"/>
+            <w:r>
+              <w:rPr>
+                <w:b w:val="0"/>
+                <w:bCs w:val="0"/>
+                <w:sz w:val="22"/>
+              </w:rPr>
+              <w:t>Intelligent</w:t>
+            </w:r>
+            <w:proofErr w:type="spellEnd"/>
+            <w:r>
+              <w:rPr>
+                <w:b w:val="0"/>
+                <w:bCs w:val="0"/>
+                <w:sz w:val="22"/>
+              </w:rPr>
+              <w:t xml:space="preserve"> </w:t>
+            </w:r>
+            <w:proofErr w:type="spellStart"/>
+            <w:r>
+              <w:rPr>
+                <w:b w:val="0"/>
+                <w:bCs w:val="0"/>
+                <w:sz w:val="22"/>
+              </w:rPr>
+              <w:t>Service</w:t>
+            </w:r>
+            <w:proofErr w:type="spellEnd"/>
+            <w:r>
+              <w:rPr>
+                <w:b w:val="0"/>
+                <w:bCs w:val="0"/>
+                <w:sz w:val="22"/>
+              </w:rPr>
+              <w:t>)</w:t>
             </w:r>
           </w:p>
         </w:tc>
@@ -4335,7 +4522,7 @@
 </file>
 
 <file path=customXml/itemProps1.xml><?xml version="1.0" encoding="utf-8"?>
-<ds:datastoreItem xmlns:ds="http://schemas.openxmlformats.org/officeDocument/2006/customXml" ds:itemID="{0C41628D-7633-4FFB-8875-B2EE8F20F005}">
+<ds:datastoreItem xmlns:ds="http://schemas.openxmlformats.org/officeDocument/2006/customXml" ds:itemID="{C4CDCD32-9EF5-44B2-93A8-831495BAD34E}">
   <ds:schemaRefs>
     <ds:schemaRef ds:uri="http://schemas.openxmlformats.org/officeDocument/2006/bibliography"/>
   </ds:schemaRefs>

</xml_diff>

<commit_message>
Tweaks in description. Added prototype images
</commit_message>
<xml_diff>
--- a/First Deliverable PDF.docx
+++ b/First Deliverable PDF.docx
@@ -53,29 +53,7 @@
           <w:sz w:val="52"/>
           <w:szCs w:val="52"/>
         </w:rPr>
-        <w:t>(</w:t>
-      </w:r>
-      <w:proofErr w:type="spellStart"/>
-      <w:r>
-        <w:rPr>
-          <w:rFonts w:asciiTheme="majorHAnsi" w:hAnsiTheme="majorHAnsi"/>
-          <w:b/>
-          <w:color w:val="2F5496" w:themeColor="accent1" w:themeShade="BF"/>
-          <w:sz w:val="52"/>
-          <w:szCs w:val="52"/>
-        </w:rPr>
-        <w:t>Moovid</w:t>
-      </w:r>
-      <w:proofErr w:type="spellEnd"/>
-      <w:r>
-        <w:rPr>
-          <w:rFonts w:asciiTheme="majorHAnsi" w:hAnsiTheme="majorHAnsi"/>
-          <w:b/>
-          <w:color w:val="2F5496" w:themeColor="accent1" w:themeShade="BF"/>
-          <w:sz w:val="52"/>
-          <w:szCs w:val="52"/>
-        </w:rPr>
-        <w:t>)</w:t>
+        <w:t>(Moovid)</w:t>
       </w:r>
     </w:p>
     <w:p>
@@ -283,72 +261,7 @@
         <w:rPr>
           <w:szCs w:val="24"/>
         </w:rPr>
-        <w:t xml:space="preserve">Nicolás De </w:t>
-      </w:r>
-      <w:proofErr w:type="spellStart"/>
-      <w:r>
-        <w:rPr>
-          <w:szCs w:val="24"/>
-        </w:rPr>
-        <w:t>Ory</w:t>
-      </w:r>
-      <w:proofErr w:type="spellEnd"/>
-      <w:r>
-        <w:rPr>
-          <w:szCs w:val="24"/>
-        </w:rPr>
-        <w:t xml:space="preserve"> </w:t>
-      </w:r>
-      <w:proofErr w:type="gramStart"/>
-      <w:r>
-        <w:rPr>
-          <w:szCs w:val="24"/>
-        </w:rPr>
-        <w:t>Carmona  (</w:t>
-      </w:r>
-      <w:proofErr w:type="gramEnd"/>
-      <w:r>
-        <w:fldChar w:fldCharType="begin"/>
-      </w:r>
-      <w:r>
-        <w:instrText xml:space="preserve"> HYPERLINK "mailto:deorynicolas@gmail.com" </w:instrText>
-      </w:r>
-      <w:r>
-        <w:fldChar w:fldCharType="separate"/>
-      </w:r>
-      <w:r>
-        <w:rPr>
-          <w:rStyle w:val="Hipervnculo"/>
-          <w:szCs w:val="24"/>
-        </w:rPr>
-        <w:t>deorynicolas@gmail.com</w:t>
-      </w:r>
-      <w:r>
-        <w:rPr>
-          <w:rStyle w:val="Hipervnculo"/>
-          <w:szCs w:val="24"/>
-        </w:rPr>
-        <w:fldChar w:fldCharType="end"/>
-      </w:r>
-      <w:r>
-        <w:rPr>
-          <w:szCs w:val="24"/>
-        </w:rPr>
-        <w:t>)</w:t>
-      </w:r>
-    </w:p>
-    <w:p>
-      <w:pPr>
-        <w:spacing w:after="0"/>
-        <w:rPr>
-          <w:szCs w:val="24"/>
-        </w:rPr>
-      </w:pPr>
-      <w:r>
-        <w:rPr>
-          <w:szCs w:val="24"/>
-        </w:rPr>
-        <w:t>Antonio González Gómez (</w:t>
+        <w:t>Nicolás De Ory Carmona  (</w:t>
       </w:r>
       <w:hyperlink r:id="rId7" w:history="1">
         <w:r>
@@ -356,6 +269,35 @@
             <w:rStyle w:val="Hipervnculo"/>
             <w:szCs w:val="24"/>
           </w:rPr>
+          <w:t>deorynicolas@gmail.com</w:t>
+        </w:r>
+      </w:hyperlink>
+      <w:r>
+        <w:rPr>
+          <w:szCs w:val="24"/>
+        </w:rPr>
+        <w:t>)</w:t>
+      </w:r>
+    </w:p>
+    <w:p>
+      <w:pPr>
+        <w:spacing w:after="0"/>
+        <w:rPr>
+          <w:szCs w:val="24"/>
+        </w:rPr>
+      </w:pPr>
+      <w:r>
+        <w:rPr>
+          <w:szCs w:val="24"/>
+        </w:rPr>
+        <w:t>Antonio González Gómez (</w:t>
+      </w:r>
+      <w:hyperlink r:id="rId8" w:history="1">
+        <w:r>
+          <w:rPr>
+            <w:rStyle w:val="Hipervnculo"/>
+            <w:szCs w:val="24"/>
+          </w:rPr>
           <w:t>antoniogg696@gmail.com</w:t>
         </w:r>
       </w:hyperlink>
@@ -377,45 +319,23 @@
         <w:rPr>
           <w:szCs w:val="24"/>
         </w:rPr>
-        <w:t xml:space="preserve">Ignacio Navarro </w:t>
-      </w:r>
-      <w:proofErr w:type="gramStart"/>
+        <w:t>Ignacio Navarro Blázquez</w:t>
+      </w:r>
       <w:r>
         <w:rPr>
           <w:szCs w:val="24"/>
         </w:rPr>
-        <w:t>Blázquez</w:t>
-      </w:r>
-      <w:r>
-        <w:rPr>
-          <w:szCs w:val="24"/>
-        </w:rPr>
         <w:t xml:space="preserve">  (</w:t>
       </w:r>
-      <w:proofErr w:type="gramEnd"/>
-      <w:r>
-        <w:fldChar w:fldCharType="begin"/>
-      </w:r>
-      <w:r>
-        <w:instrText xml:space="preserve"> HYPERLINK "mailto:inavarroblazquez@gmail.com" </w:instrText>
-      </w:r>
-      <w:r>
-        <w:fldChar w:fldCharType="separate"/>
-      </w:r>
-      <w:r>
-        <w:rPr>
-          <w:rStyle w:val="Hipervnculo"/>
-          <w:szCs w:val="24"/>
-        </w:rPr>
-        <w:t>inavarroblazquez@gmail.com</w:t>
-      </w:r>
-      <w:r>
-        <w:rPr>
-          <w:rStyle w:val="Hipervnculo"/>
-          <w:szCs w:val="24"/>
-        </w:rPr>
-        <w:fldChar w:fldCharType="end"/>
-      </w:r>
+      <w:hyperlink r:id="rId9" w:history="1">
+        <w:r>
+          <w:rPr>
+            <w:rStyle w:val="Hipervnculo"/>
+            <w:szCs w:val="24"/>
+          </w:rPr>
+          <w:t>inavarroblazquez@gmail.com</w:t>
+        </w:r>
+      </w:hyperlink>
       <w:r>
         <w:rPr>
           <w:szCs w:val="24"/>
@@ -499,7 +419,7 @@
         </w:rPr>
         <w:t xml:space="preserve">Enlace de la aplicación: </w:t>
       </w:r>
-      <w:hyperlink r:id="rId8" w:history="1">
+      <w:hyperlink r:id="rId10" w:history="1">
         <w:r>
           <w:rPr>
             <w:rStyle w:val="Hipervnculo"/>
@@ -522,7 +442,7 @@
         </w:rPr>
         <w:t xml:space="preserve">Enlace de proyecto en GitHub: </w:t>
       </w:r>
-      <w:hyperlink r:id="rId9" w:history="1">
+      <w:hyperlink r:id="rId11" w:history="1">
         <w:r>
           <w:rPr>
             <w:rStyle w:val="Hipervnculo"/>
@@ -889,17 +809,8 @@
                 <w:rFonts w:cs="Arial"/>
                 <w:sz w:val="22"/>
               </w:rPr>
-              <w:t xml:space="preserve">Nicolás De </w:t>
+              <w:t>Nicolás De Ory</w:t>
             </w:r>
-            <w:proofErr w:type="spellStart"/>
-            <w:r>
-              <w:rPr>
-                <w:rFonts w:cs="Arial"/>
-                <w:sz w:val="22"/>
-              </w:rPr>
-              <w:t>Ory</w:t>
-            </w:r>
-            <w:proofErr w:type="spellEnd"/>
           </w:p>
           <w:p>
             <w:pPr>
@@ -2303,21 +2214,14 @@
     </w:p>
     <w:p/>
     <w:p>
-      <w:proofErr w:type="spellStart"/>
-      <w:r>
-        <w:t>Moovid</w:t>
-      </w:r>
-      <w:proofErr w:type="spellEnd"/>
-      <w:r>
-        <w:t xml:space="preserve"> busca integrar Google </w:t>
-      </w:r>
-      <w:proofErr w:type="spellStart"/>
-      <w:r>
-        <w:t>Photos</w:t>
-      </w:r>
-      <w:proofErr w:type="spellEnd"/>
-      <w:r>
-        <w:t xml:space="preserve"> junto con Google </w:t>
+      <w:r>
+        <w:t xml:space="preserve">Moovid </w:t>
+      </w:r>
+      <w:r>
+        <w:t>es una aplicación web que pretende</w:t>
+      </w:r>
+      <w:r>
+        <w:t xml:space="preserve"> integrar Google Photos junto con Google </w:t>
       </w:r>
       <w:r>
         <w:t>Drive</w:t>
@@ -2325,99 +2229,116 @@
       <w:r>
         <w:t xml:space="preserve"> y </w:t>
       </w:r>
-      <w:proofErr w:type="spellStart"/>
       <w:r>
         <w:rPr>
           <w:sz w:val="22"/>
         </w:rPr>
-        <w:t>Language</w:t>
-      </w:r>
-      <w:proofErr w:type="spellEnd"/>
+        <w:t>Language Understanding Intelligent Service</w:t>
+      </w:r>
       <w:r>
         <w:rPr>
           <w:sz w:val="22"/>
         </w:rPr>
+        <w:t xml:space="preserve"> (</w:t>
+      </w:r>
+      <w:r>
+        <w:t>LUIS</w:t>
+      </w:r>
+      <w:r>
+        <w:t xml:space="preserve"> – parte de los Cognitive Services de Microsoft).</w:t>
+      </w:r>
+    </w:p>
+    <w:p>
+      <w:r>
+        <w:t>Su objetivo principal es</w:t>
+      </w:r>
+      <w:r>
+        <w:t xml:space="preserve"> crear </w:t>
+      </w:r>
+      <w:r>
+        <w:t>de manera automática</w:t>
+      </w:r>
+      <w:r>
         <w:t xml:space="preserve"> </w:t>
       </w:r>
-      <w:proofErr w:type="spellStart"/>
-      <w:r>
-        <w:rPr>
-          <w:sz w:val="22"/>
-        </w:rPr>
-        <w:t>Understanding</w:t>
-      </w:r>
-      <w:proofErr w:type="spellEnd"/>
-      <w:r>
-        <w:rPr>
-          <w:sz w:val="22"/>
-        </w:rPr>
+      <w:r>
+        <w:t>video</w:t>
+      </w:r>
+      <w:r>
+        <w:t>montajes personalizados</w:t>
+      </w:r>
+      <w:r>
+        <w:t xml:space="preserve"> a partir de la biblioteca de fotos del usuario</w:t>
+      </w:r>
+      <w:r>
+        <w:t xml:space="preserve">. </w:t>
+      </w:r>
+      <w:r>
+        <w:t>Por medio del lenguaje natural, el usuario tiene la posibilidad de</w:t>
+      </w:r>
+      <w:r>
         <w:t xml:space="preserve"> </w:t>
       </w:r>
-      <w:proofErr w:type="spellStart"/>
-      <w:r>
-        <w:rPr>
-          <w:sz w:val="22"/>
-        </w:rPr>
-        <w:t>Intelligent</w:t>
-      </w:r>
-      <w:proofErr w:type="spellEnd"/>
-      <w:r>
-        <w:rPr>
-          <w:sz w:val="22"/>
-        </w:rPr>
-        <w:t xml:space="preserve"> </w:t>
-      </w:r>
-      <w:proofErr w:type="spellStart"/>
-      <w:r>
-        <w:rPr>
-          <w:sz w:val="22"/>
-        </w:rPr>
-        <w:t>Service</w:t>
-      </w:r>
-      <w:proofErr w:type="spellEnd"/>
-      <w:r>
-        <w:rPr>
-          <w:sz w:val="22"/>
-        </w:rPr>
-        <w:t xml:space="preserve"> (</w:t>
-      </w:r>
-      <w:r>
-        <w:t>LUIS</w:t>
-      </w:r>
-      <w:r>
-        <w:t>)</w:t>
-      </w:r>
-      <w:r>
-        <w:t xml:space="preserve"> para crear automáticamente </w:t>
-      </w:r>
-      <w:proofErr w:type="spellStart"/>
-      <w:r>
-        <w:t>video</w:t>
-      </w:r>
-      <w:r>
-        <w:t>montajes</w:t>
-      </w:r>
-      <w:proofErr w:type="spellEnd"/>
-      <w:r>
-        <w:t xml:space="preserve"> personalizados</w:t>
-      </w:r>
-      <w:r>
-        <w:t>. De manera fácil y natural es posible informar que restricciones queremos en nuestro montaje, desde la fecha hasta el lugar, pasando por elementos dentro de la propia imagen</w:t>
+      <w:r>
+        <w:t>indicarle a la aplicación los parámetros que desea que tenga el montaje,</w:t>
+      </w:r>
+      <w:r>
+        <w:t xml:space="preserve"> desde </w:t>
+      </w:r>
+      <w:r>
+        <w:t>la selección de fotos en función de su fecha y lugar de captura</w:t>
+      </w:r>
+      <w:r>
+        <w:t xml:space="preserve">, </w:t>
+      </w:r>
+      <w:r>
+        <w:t>hasta la selección en función del contenido</w:t>
+      </w:r>
+      <w:r>
+        <w:t xml:space="preserve"> de la propia imagen</w:t>
+      </w:r>
+      <w:r>
+        <w:t>. Estos parámetros los indica el usuario a través de una interfaz que reconoce el lenguaje natural, gracias a LUIS.</w:t>
+      </w:r>
+    </w:p>
+    <w:p>
+      <w:r>
+        <w:t xml:space="preserve">El resultado final </w:t>
+      </w:r>
+      <w:r>
+        <w:t>se almacena</w:t>
+      </w:r>
+      <w:r>
+        <w:t xml:space="preserve"> en la nube</w:t>
       </w:r>
       <w:r>
         <w:t>,</w:t>
       </w:r>
       <w:r>
-        <w:t xml:space="preserve"> y todo mediante sencillas frases interpretadas por LUIS</w:t>
-      </w:r>
-      <w:r>
-        <w:t xml:space="preserve">. </w:t>
-      </w:r>
-      <w:r>
-        <w:t>El resultado final será almacenado en la nube dando al usuario la capacidad de visualizarlo, descargarlo o compartirlo con cualquiera en cualquier lugar y momento.</w:t>
-      </w:r>
-      <w:r>
-        <w:t xml:space="preserve"> De esta manera evitamos que el usuario tenga que realizar un montaje manual o la complejidad de engorrosas interfaces.</w:t>
+        <w:t xml:space="preserve"> dando al usuario la </w:t>
+      </w:r>
+      <w:r>
+        <w:t>posibilidad</w:t>
+      </w:r>
+      <w:r>
+        <w:t xml:space="preserve"> de visualizarlo, descargarlo o compartirlo </w:t>
+      </w:r>
+      <w:r>
+        <w:t>con total flexibilidad, gracias a la integración con Google Drive.</w:t>
+      </w:r>
+    </w:p>
+    <w:p>
+      <w:r>
+        <w:t>La aplicación tiene como objetivo facilitar en gran medida el trabajo de aquellos usuarios que quieran realizar un montaje con fotos de su biblioteca</w:t>
+      </w:r>
+      <w:r>
+        <w:t xml:space="preserve"> (abstrayéndoles de cualquier programa de edición)</w:t>
+      </w:r>
+      <w:r>
+        <w:t>, o incluso sorprender</w:t>
+      </w:r>
+      <w:r>
+        <w:t>le con recomendaciones personalizadas.</w:t>
       </w:r>
     </w:p>
     <w:p/>
@@ -2444,34 +2365,47 @@
         <w:jc w:val="both"/>
       </w:pPr>
       <w:r>
-        <w:t xml:space="preserve">LUIS: recibe los mensajes del usuario y es el encargado de interpretar los elementos clave del mensaje, como la restricción de fechas o </w:t>
-      </w:r>
-      <w:proofErr w:type="spellStart"/>
-      <w:r>
-        <w:t>que</w:t>
-      </w:r>
-      <w:proofErr w:type="spellEnd"/>
-      <w:r>
-        <w:t xml:space="preserve"> clase de fotos busca el </w:t>
-      </w:r>
-      <w:proofErr w:type="gramStart"/>
-      <w:r>
-        <w:t>usuario</w:t>
-      </w:r>
-      <w:proofErr w:type="gramEnd"/>
-      <w:r>
-        <w:t xml:space="preserve"> así como de confirmar o anular ordenes según el usuario. Debido a la gran variedad de posibles formatos de un mensaje, debe ser capaz de hallar las restricciones independientemente de dicha </w:t>
-      </w:r>
-      <w:proofErr w:type="gramStart"/>
-      <w:r>
-        <w:t xml:space="preserve">variedad, </w:t>
-      </w:r>
-      <w:r>
-        <w:t xml:space="preserve"> ignorando</w:t>
-      </w:r>
-      <w:proofErr w:type="gramEnd"/>
-      <w:r>
-        <w:t xml:space="preserve"> aquellos mensajes que no contengan información relevante.</w:t>
+        <w:rPr>
+          <w:b/>
+          <w:bCs/>
+        </w:rPr>
+        <w:t>LUIS</w:t>
+      </w:r>
+      <w:r>
+        <w:t>.</w:t>
+      </w:r>
+      <w:r>
+        <w:t xml:space="preserve"> </w:t>
+      </w:r>
+      <w:r>
+        <w:t>R</w:t>
+      </w:r>
+      <w:r>
+        <w:t xml:space="preserve">ecibe los mensajes del usuario </w:t>
+      </w:r>
+      <w:r>
+        <w:t>expresad</w:t>
+      </w:r>
+      <w:r>
+        <w:t>o</w:t>
+      </w:r>
+      <w:r>
+        <w:t xml:space="preserve">s en </w:t>
+      </w:r>
+      <w:r>
+        <w:t>lenguaje</w:t>
+      </w:r>
+      <w:r>
+        <w:t xml:space="preserve"> natural, y extrae la intencionalidad de </w:t>
+      </w:r>
+      <w:r>
+        <w:t>estos</w:t>
+      </w:r>
+      <w:r>
+        <w:t xml:space="preserve"> (por ejemplo – confirmar o cancelar una acción, o petición para realizar un montaje), gracias a un modelo ML entrenado. Además de la intencionalidad del mensaje, LUIS extrae datos clave del mensaje como, cuando el usuario pide realizar un montaje, el rango de fechas que desea el usuario, y la temática del montaje.</w:t>
+      </w:r>
+      <w:r>
+        <w:t xml:space="preserve"> Asimismo, la API es capaz de discernir entre los mensajes que contienen información relevante y los que no.</w:t>
       </w:r>
     </w:p>
     <w:p>
@@ -2479,15 +2413,20 @@
         <w:jc w:val="both"/>
       </w:pPr>
       <w:r>
-        <w:t xml:space="preserve">Google </w:t>
-      </w:r>
-      <w:proofErr w:type="spellStart"/>
-      <w:r>
-        <w:t>Photos</w:t>
-      </w:r>
-      <w:proofErr w:type="spellEnd"/>
-      <w:r>
-        <w:t>: esta API se encargará de analizar cada foto determinando que elementos contienen, la fecha en la que se ha tomado o se ha recibido o el lugar geográfico en el que la foto toma lugar. Aplicará las restricciones recibidas desde LUIS.</w:t>
+        <w:rPr>
+          <w:b/>
+          <w:bCs/>
+        </w:rPr>
+        <w:t>Google Photos</w:t>
+      </w:r>
+      <w:r>
+        <w:t>.</w:t>
+      </w:r>
+      <w:r>
+        <w:t xml:space="preserve"> </w:t>
+      </w:r>
+      <w:r>
+        <w:t>Proporciona un análisis exhaustivo (Computer Vision) de la biblioteca de fotos del usuario, permitiendo clasificar cada foto en distintas categorías en función de su contenido, ubicación geográfica, y marca de tiempo. Se integra con LUIS para aplicar parámetros en función de lo que desee el usuario, y se utiliza además para ofrecer recomendaciones personalizadas.</w:t>
       </w:r>
     </w:p>
     <w:p>
@@ -2495,21 +2434,66 @@
         <w:jc w:val="both"/>
       </w:pPr>
       <w:r>
-        <w:t xml:space="preserve">Google Drive: receptor del </w:t>
-      </w:r>
-      <w:proofErr w:type="spellStart"/>
-      <w:r>
-        <w:t>video</w:t>
-      </w:r>
-      <w:r>
-        <w:t>montaje</w:t>
-      </w:r>
-      <w:proofErr w:type="spellEnd"/>
-      <w:r>
-        <w:t xml:space="preserve"> final, el usuario será capaz de descargar y/o ver el montaje en cualquier dispositivo y en cualquier lugar, gracias al servicio de datos en la nube proporcionado por esta API.</w:t>
-      </w:r>
-    </w:p>
-    <w:p/>
+        <w:rPr>
+          <w:b/>
+          <w:bCs/>
+        </w:rPr>
+        <w:t>Google Drive</w:t>
+      </w:r>
+      <w:r>
+        <w:t>.</w:t>
+      </w:r>
+      <w:r>
+        <w:t xml:space="preserve"> </w:t>
+      </w:r>
+      <w:r>
+        <w:t>Recibe el montaje de vídeo generado en el back-end</w:t>
+      </w:r>
+      <w:r>
+        <w:t>,</w:t>
+      </w:r>
+      <w:r>
+        <w:t xml:space="preserve"> y permite que</w:t>
+      </w:r>
+      <w:r>
+        <w:t xml:space="preserve"> el usuario </w:t>
+      </w:r>
+      <w:r>
+        <w:t>pueda</w:t>
+      </w:r>
+      <w:r>
+        <w:t xml:space="preserve"> ver</w:t>
+      </w:r>
+      <w:r>
+        <w:t xml:space="preserve"> y descargar</w:t>
+      </w:r>
+      <w:r>
+        <w:t xml:space="preserve"> el montaje en </w:t>
+      </w:r>
+      <w:r>
+        <w:t>cualquiera de sus dispositivos</w:t>
+      </w:r>
+      <w:r>
+        <w:t>, gracias a</w:t>
+      </w:r>
+      <w:r>
+        <w:t xml:space="preserve"> la integración con el almacenamiento</w:t>
+      </w:r>
+      <w:r>
+        <w:t xml:space="preserve"> en la nube </w:t>
+      </w:r>
+      <w:r>
+        <w:t>de Google.</w:t>
+      </w:r>
+    </w:p>
+    <w:p>
+      <w:pPr>
+        <w:spacing w:line="259" w:lineRule="auto"/>
+      </w:pPr>
+      <w:r>
+        <w:br w:type="page"/>
+      </w:r>
+    </w:p>
     <w:tbl>
       <w:tblPr>
         <w:tblStyle w:val="Tablaconcuadrcula4-nfasis5"/>
@@ -2540,6 +2524,7 @@
           </w:tcPr>
           <w:p>
             <w:r>
+              <w:lastRenderedPageBreak/>
               <w:t>Nombre aplicación</w:t>
             </w:r>
           </w:p>
@@ -2592,17 +2577,8 @@
                 <w:b w:val="0"/>
                 <w:sz w:val="22"/>
               </w:rPr>
-              <w:t xml:space="preserve">Google </w:t>
+              <w:t>Google Photos</w:t>
             </w:r>
-            <w:proofErr w:type="spellStart"/>
-            <w:r>
-              <w:rPr>
-                <w:b w:val="0"/>
-                <w:sz w:val="22"/>
-              </w:rPr>
-              <w:t>Photos</w:t>
-            </w:r>
-            <w:proofErr w:type="spellEnd"/>
           </w:p>
         </w:tc>
         <w:tc>
@@ -2619,7 +2595,7 @@
             <w:pPr>
               <w:cnfStyle w:val="000000100000" w:firstRow="0" w:lastRow="0" w:firstColumn="0" w:lastColumn="0" w:oddVBand="0" w:evenVBand="0" w:oddHBand="1" w:evenHBand="0" w:firstRowFirstColumn="0" w:firstRowLastColumn="0" w:lastRowFirstColumn="0" w:lastRowLastColumn="0"/>
             </w:pPr>
-            <w:hyperlink r:id="rId10" w:history="1">
+            <w:hyperlink r:id="rId12" w:history="1">
               <w:r>
                 <w:rPr>
                   <w:rStyle w:val="Hipervnculo"/>
@@ -2691,7 +2667,7 @@
                 <w:u w:val="single"/>
               </w:rPr>
             </w:pPr>
-            <w:hyperlink r:id="rId11" w:history="1">
+            <w:hyperlink r:id="rId13" w:history="1">
               <w:r>
                 <w:rPr>
                   <w:rStyle w:val="Hipervnculo"/>
@@ -2724,6 +2700,7 @@
                 <w:b w:val="0"/>
                 <w:bCs w:val="0"/>
                 <w:sz w:val="22"/>
+                <w:lang w:val="de-DE"/>
               </w:rPr>
             </w:pPr>
             <w:r>
@@ -2731,80 +2708,9 @@
                 <w:b w:val="0"/>
                 <w:bCs w:val="0"/>
                 <w:sz w:val="22"/>
-              </w:rPr>
-              <w:t>LUIS (</w:t>
-            </w:r>
-            <w:proofErr w:type="spellStart"/>
-            <w:r>
-              <w:rPr>
-                <w:b w:val="0"/>
-                <w:bCs w:val="0"/>
-                <w:sz w:val="22"/>
-              </w:rPr>
-              <w:t>Language</w:t>
-            </w:r>
-            <w:proofErr w:type="spellEnd"/>
-            <w:r>
-              <w:rPr>
-                <w:b w:val="0"/>
-                <w:bCs w:val="0"/>
-                <w:sz w:val="22"/>
-              </w:rPr>
-              <w:t xml:space="preserve"> </w:t>
-            </w:r>
-            <w:proofErr w:type="spellStart"/>
-            <w:r>
-              <w:rPr>
-                <w:b w:val="0"/>
-                <w:bCs w:val="0"/>
-                <w:sz w:val="22"/>
-              </w:rPr>
-              <w:t>Understanding</w:t>
-            </w:r>
-            <w:proofErr w:type="spellEnd"/>
-            <w:r>
-              <w:rPr>
-                <w:b w:val="0"/>
-                <w:bCs w:val="0"/>
-                <w:sz w:val="22"/>
-              </w:rPr>
-              <w:t xml:space="preserve"> </w:t>
-            </w:r>
-            <w:proofErr w:type="spellStart"/>
-            <w:r>
-              <w:rPr>
-                <w:b w:val="0"/>
-                <w:bCs w:val="0"/>
-                <w:sz w:val="22"/>
-              </w:rPr>
-              <w:t>Intelligent</w:t>
-            </w:r>
-            <w:proofErr w:type="spellEnd"/>
-            <w:r>
-              <w:rPr>
-                <w:b w:val="0"/>
-                <w:bCs w:val="0"/>
-                <w:sz w:val="22"/>
-              </w:rPr>
-              <w:t xml:space="preserve"> </w:t>
-            </w:r>
-            <w:proofErr w:type="spellStart"/>
-            <w:r>
-              <w:rPr>
-                <w:b w:val="0"/>
-                <w:bCs w:val="0"/>
-                <w:sz w:val="22"/>
-              </w:rPr>
-              <w:t>Service</w:t>
-            </w:r>
-            <w:proofErr w:type="spellEnd"/>
-            <w:r>
-              <w:rPr>
-                <w:b w:val="0"/>
-                <w:bCs w:val="0"/>
-                <w:sz w:val="22"/>
-              </w:rPr>
-              <w:t>)</w:t>
+                <w:lang w:val="de-DE"/>
+              </w:rPr>
+              <w:t>LUIS (Language Understanding Intelligent Service)</w:t>
             </w:r>
           </w:p>
         </w:tc>
@@ -2823,13 +2729,15 @@
               <w:cnfStyle w:val="000000100000" w:firstRow="0" w:lastRow="0" w:firstColumn="0" w:lastColumn="0" w:oddVBand="0" w:evenVBand="0" w:oddHBand="1" w:evenHBand="0" w:firstRowFirstColumn="0" w:firstRowLastColumn="0" w:lastRowFirstColumn="0" w:lastRowLastColumn="0"/>
               <w:rPr>
                 <w:sz w:val="22"/>
+                <w:lang w:val="de-DE"/>
               </w:rPr>
             </w:pPr>
-            <w:hyperlink r:id="rId12" w:history="1">
+            <w:hyperlink r:id="rId14" w:history="1">
               <w:r>
                 <w:rPr>
                   <w:rStyle w:val="Hipervnculo"/>
                   <w:sz w:val="22"/>
+                  <w:lang w:val="de-DE"/>
                 </w:rPr>
                 <w:t>https://www.luis.ai/home</w:t>
               </w:r>
@@ -2891,15 +2799,21 @@
       </w:r>
       <w:bookmarkEnd w:id="4"/>
     </w:p>
+    <w:p/>
     <w:p>
       <w:pPr>
         <w:pStyle w:val="Ttulo2"/>
       </w:pPr>
       <w:bookmarkStart w:id="5" w:name="_Toc34908520"/>
       <w:r>
-        <w:t>Vista x</w:t>
+        <w:t xml:space="preserve">Vista </w:t>
       </w:r>
       <w:bookmarkEnd w:id="5"/>
+      <w:r>
+        <w:t>Inicio</w:t>
+      </w:r>
+      <w:bookmarkStart w:id="6" w:name="_GoBack"/>
+      <w:bookmarkEnd w:id="6"/>
     </w:p>
     <w:p/>
     <w:p>
@@ -2908,10 +2822,10 @@
           <w:noProof/>
         </w:rPr>
         <w:drawing>
-          <wp:inline distT="0" distB="0" distL="0" distR="0" wp14:anchorId="13B66864" wp14:editId="3F256294">
-            <wp:extent cx="5400040" cy="3057166"/>
+          <wp:inline distT="0" distB="0" distL="0" distR="0" wp14:anchorId="72CF3D81" wp14:editId="13778496">
+            <wp:extent cx="5398770" cy="3035300"/>
             <wp:effectExtent l="0" t="0" r="0" b="0"/>
-            <wp:docPr id="2" name="Imagen 2"/>
+            <wp:docPr id="6" name="Imagen 6"/>
             <wp:cNvGraphicFramePr>
               <a:graphicFrameLocks xmlns:a="http://schemas.openxmlformats.org/drawingml/2006/main" noChangeAspect="1"/>
             </wp:cNvGraphicFramePr>
@@ -2919,13 +2833,13 @@
               <a:graphicData uri="http://schemas.openxmlformats.org/drawingml/2006/picture">
                 <pic:pic xmlns:pic="http://schemas.openxmlformats.org/drawingml/2006/picture">
                   <pic:nvPicPr>
-                    <pic:cNvPr id="0" name="Picture 2"/>
+                    <pic:cNvPr id="0" name="Picture 1"/>
                     <pic:cNvPicPr>
                       <a:picLocks noChangeAspect="1" noChangeArrowheads="1"/>
                     </pic:cNvPicPr>
                   </pic:nvPicPr>
                   <pic:blipFill>
-                    <a:blip r:embed="rId13">
+                    <a:blip r:embed="rId15" cstate="print">
                       <a:extLst>
                         <a:ext uri="{28A0092B-C50C-407E-A947-70E740481C1C}">
                           <a14:useLocalDpi xmlns:a14="http://schemas.microsoft.com/office/drawing/2010/main" val="0"/>
@@ -2940,7 +2854,7 @@
                   <pic:spPr bwMode="auto">
                     <a:xfrm>
                       <a:off x="0" y="0"/>
-                      <a:ext cx="5400040" cy="3057166"/>
+                      <a:ext cx="5398770" cy="3035300"/>
                     </a:xfrm>
                     <a:prstGeom prst="rect">
                       <a:avLst/>
@@ -2957,27 +2871,34 @@
         </w:drawing>
       </w:r>
     </w:p>
+    <w:p/>
     <w:p>
       <w:pPr>
         <w:pStyle w:val="Ttulo2"/>
       </w:pPr>
-      <w:bookmarkStart w:id="6" w:name="_Toc34908521"/>
-      <w:r>
-        <w:t>Vista y</w:t>
-      </w:r>
-      <w:bookmarkEnd w:id="6"/>
+      <w:bookmarkStart w:id="7" w:name="_Toc34908521"/>
+      <w:r>
+        <w:t>Vista</w:t>
+      </w:r>
+      <w:bookmarkEnd w:id="7"/>
+      <w:r>
+        <w:t xml:space="preserve"> Creación Montaje</w:t>
+      </w:r>
     </w:p>
     <w:p/>
     <w:p>
+      <w:pPr>
+        <w:spacing w:line="259" w:lineRule="auto"/>
+      </w:pPr>
       <w:r>
         <w:rPr>
           <w:noProof/>
         </w:rPr>
         <w:drawing>
-          <wp:inline distT="0" distB="0" distL="0" distR="0" wp14:anchorId="302E73FD" wp14:editId="014F17B7">
-            <wp:extent cx="5391150" cy="2486025"/>
-            <wp:effectExtent l="0" t="0" r="0" b="9525"/>
-            <wp:docPr id="3" name="Imagen 3"/>
+          <wp:inline distT="0" distB="0" distL="0" distR="0" wp14:anchorId="7E7276B6" wp14:editId="318CA25D">
+            <wp:extent cx="5400040" cy="3039110"/>
+            <wp:effectExtent l="0" t="0" r="0" b="8890"/>
+            <wp:docPr id="8" name="Imagen 8"/>
             <wp:cNvGraphicFramePr>
               <a:graphicFrameLocks xmlns:a="http://schemas.openxmlformats.org/drawingml/2006/main" noChangeAspect="1"/>
             </wp:cNvGraphicFramePr>
@@ -2991,7 +2912,7 @@
                     </pic:cNvPicPr>
                   </pic:nvPicPr>
                   <pic:blipFill>
-                    <a:blip r:embed="rId14" cstate="print">
+                    <a:blip r:embed="rId16" cstate="print">
                       <a:extLst>
                         <a:ext uri="{28A0092B-C50C-407E-A947-70E740481C1C}">
                           <a14:useLocalDpi xmlns:a14="http://schemas.microsoft.com/office/drawing/2010/main" val="0"/>
@@ -3006,7 +2927,7 @@
                   <pic:spPr bwMode="auto">
                     <a:xfrm>
                       <a:off x="0" y="0"/>
-                      <a:ext cx="5391150" cy="2486025"/>
+                      <a:ext cx="5400040" cy="3039110"/>
                     </a:xfrm>
                     <a:prstGeom prst="rect">
                       <a:avLst/>
@@ -3033,25 +2954,108 @@
     </w:p>
     <w:p>
       <w:pPr>
+        <w:pStyle w:val="Ttulo2"/>
+      </w:pPr>
+      <w:r>
+        <w:lastRenderedPageBreak/>
+        <w:t xml:space="preserve">Vista </w:t>
+      </w:r>
+      <w:r>
+        <w:t>Montaje Finalizado</w:t>
+      </w:r>
+    </w:p>
+    <w:p/>
+    <w:p>
+      <w:r>
+        <w:rPr>
+          <w:noProof/>
+        </w:rPr>
+        <w:drawing>
+          <wp:inline distT="0" distB="0" distL="0" distR="0" wp14:anchorId="78DE7548" wp14:editId="09463243">
+            <wp:extent cx="5398770" cy="3035300"/>
+            <wp:effectExtent l="0" t="0" r="0" b="0"/>
+            <wp:docPr id="7" name="Imagen 7"/>
+            <wp:cNvGraphicFramePr>
+              <a:graphicFrameLocks xmlns:a="http://schemas.openxmlformats.org/drawingml/2006/main" noChangeAspect="1"/>
+            </wp:cNvGraphicFramePr>
+            <a:graphic xmlns:a="http://schemas.openxmlformats.org/drawingml/2006/main">
+              <a:graphicData uri="http://schemas.openxmlformats.org/drawingml/2006/picture">
+                <pic:pic xmlns:pic="http://schemas.openxmlformats.org/drawingml/2006/picture">
+                  <pic:nvPicPr>
+                    <pic:cNvPr id="0" name="Picture 2"/>
+                    <pic:cNvPicPr>
+                      <a:picLocks noChangeAspect="1" noChangeArrowheads="1"/>
+                    </pic:cNvPicPr>
+                  </pic:nvPicPr>
+                  <pic:blipFill>
+                    <a:blip r:embed="rId17" cstate="print">
+                      <a:extLst>
+                        <a:ext uri="{28A0092B-C50C-407E-A947-70E740481C1C}">
+                          <a14:useLocalDpi xmlns:a14="http://schemas.microsoft.com/office/drawing/2010/main" val="0"/>
+                        </a:ext>
+                      </a:extLst>
+                    </a:blip>
+                    <a:srcRect/>
+                    <a:stretch>
+                      <a:fillRect/>
+                    </a:stretch>
+                  </pic:blipFill>
+                  <pic:spPr bwMode="auto">
+                    <a:xfrm>
+                      <a:off x="0" y="0"/>
+                      <a:ext cx="5398770" cy="3035300"/>
+                    </a:xfrm>
+                    <a:prstGeom prst="rect">
+                      <a:avLst/>
+                    </a:prstGeom>
+                    <a:noFill/>
+                    <a:ln>
+                      <a:noFill/>
+                    </a:ln>
+                  </pic:spPr>
+                </pic:pic>
+              </a:graphicData>
+            </a:graphic>
+          </wp:inline>
+        </w:drawing>
+      </w:r>
+    </w:p>
+    <w:p/>
+    <w:p>
+      <w:pPr>
+        <w:spacing w:line="259" w:lineRule="auto"/>
+      </w:pPr>
+    </w:p>
+    <w:p>
+      <w:pPr>
+        <w:spacing w:line="259" w:lineRule="auto"/>
+      </w:pPr>
+      <w:r>
+        <w:br w:type="page"/>
+      </w:r>
+    </w:p>
+    <w:p>
+      <w:pPr>
         <w:pStyle w:val="Ttulo1"/>
       </w:pPr>
-      <w:bookmarkStart w:id="7" w:name="_Toc34908522"/>
+      <w:bookmarkStart w:id="8" w:name="_Toc34908522"/>
       <w:r>
         <w:lastRenderedPageBreak/>
         <w:t>Arquitectura</w:t>
       </w:r>
-      <w:bookmarkEnd w:id="7"/>
+      <w:bookmarkEnd w:id="8"/>
     </w:p>
     <w:p>
       <w:pPr>
         <w:pStyle w:val="Ttulo2"/>
       </w:pPr>
-      <w:bookmarkStart w:id="8" w:name="_Toc34908523"/>
+      <w:bookmarkStart w:id="9" w:name="_Toc34908523"/>
       <w:r>
         <w:t>Diagrama de componentes</w:t>
       </w:r>
-      <w:bookmarkEnd w:id="8"/>
-    </w:p>
+      <w:bookmarkEnd w:id="9"/>
+    </w:p>
+    <w:p/>
     <w:p>
       <w:r>
         <w:rPr>
@@ -3073,7 +3077,7 @@
                     <pic:cNvPicPr/>
                   </pic:nvPicPr>
                   <pic:blipFill>
-                    <a:blip r:embed="rId15">
+                    <a:blip r:embed="rId18">
                       <a:extLst>
                         <a:ext uri="{28A0092B-C50C-407E-A947-70E740481C1C}">
                           <a14:useLocalDpi xmlns:a14="http://schemas.microsoft.com/office/drawing/2010/main" val="0"/>
@@ -3100,15 +3104,16 @@
         </w:drawing>
       </w:r>
     </w:p>
+    <w:p/>
     <w:p>
       <w:pPr>
         <w:pStyle w:val="Ttulo2"/>
       </w:pPr>
-      <w:bookmarkStart w:id="9" w:name="_Toc34908524"/>
+      <w:bookmarkStart w:id="10" w:name="_Toc34908524"/>
       <w:r>
         <w:t>Diagrama de despliegue</w:t>
       </w:r>
-      <w:bookmarkEnd w:id="9"/>
+      <w:bookmarkEnd w:id="10"/>
     </w:p>
     <w:p>
       <w:r>
@@ -3131,7 +3136,7 @@
                     <pic:cNvPicPr/>
                   </pic:nvPicPr>
                   <pic:blipFill>
-                    <a:blip r:embed="rId16">
+                    <a:blip r:embed="rId19">
                       <a:extLst>
                         <a:ext uri="{28A0092B-C50C-407E-A947-70E740481C1C}">
                           <a14:useLocalDpi xmlns:a14="http://schemas.microsoft.com/office/drawing/2010/main" val="0"/>
@@ -3158,18 +3163,19 @@
         </w:drawing>
       </w:r>
     </w:p>
+    <w:p/>
     <w:p>
       <w:pPr>
         <w:pStyle w:val="Ttulo2"/>
       </w:pPr>
-      <w:bookmarkStart w:id="10" w:name="_Toc34908525"/>
+      <w:bookmarkStart w:id="11" w:name="_Toc34908525"/>
       <w:r>
         <w:t>Diagrama de secuencia de alto nivel</w:t>
       </w:r>
-      <w:bookmarkEnd w:id="10"/>
-    </w:p>
-    <w:p>
-      <w:bookmarkStart w:id="11" w:name="_GoBack"/>
+      <w:bookmarkEnd w:id="11"/>
+    </w:p>
+    <w:p/>
+    <w:p>
       <w:r>
         <w:rPr>
           <w:noProof/>
@@ -3190,7 +3196,7 @@
                     <pic:cNvPicPr/>
                   </pic:nvPicPr>
                   <pic:blipFill>
-                    <a:blip r:embed="rId17">
+                    <a:blip r:embed="rId20">
                       <a:extLst>
                         <a:ext uri="{28A0092B-C50C-407E-A947-70E740481C1C}">
                           <a14:useLocalDpi xmlns:a14="http://schemas.microsoft.com/office/drawing/2010/main" val="0"/>
@@ -3216,7 +3222,6 @@
           </wp:inline>
         </w:drawing>
       </w:r>
-      <w:bookmarkEnd w:id="11"/>
     </w:p>
     <w:sectPr>
       <w:pgSz w:w="11906" w:h="16838"/>
@@ -3464,7 +3469,7 @@
       </w:pPr>
     </w:pPrDefault>
   </w:docDefaults>
-  <w:latentStyles w:defLockedState="0" w:defUIPriority="99" w:defSemiHidden="0" w:defUnhideWhenUsed="0" w:defQFormat="0" w:count="376">
+  <w:latentStyles w:defLockedState="0" w:defUIPriority="99" w:defSemiHidden="0" w:defUnhideWhenUsed="0" w:defQFormat="0" w:count="377">
     <w:lsdException w:name="Normal" w:uiPriority="0" w:qFormat="1"/>
     <w:lsdException w:name="heading 1" w:uiPriority="9" w:qFormat="1"/>
     <w:lsdException w:name="heading 2" w:semiHidden="1" w:uiPriority="9" w:unhideWhenUsed="1" w:qFormat="1"/>
@@ -3570,7 +3575,6 @@
     <w:lsdException w:name="HTML Sample" w:semiHidden="1" w:unhideWhenUsed="1"/>
     <w:lsdException w:name="HTML Typewriter" w:semiHidden="1" w:unhideWhenUsed="1"/>
     <w:lsdException w:name="HTML Variable" w:semiHidden="1" w:unhideWhenUsed="1"/>
-    <w:lsdException w:name="Normal Table" w:semiHidden="1" w:unhideWhenUsed="1"/>
     <w:lsdException w:name="annotation subject" w:semiHidden="1" w:unhideWhenUsed="1"/>
     <w:lsdException w:name="No List" w:semiHidden="1" w:unhideWhenUsed="1"/>
     <w:lsdException w:name="Outline List 1" w:semiHidden="1" w:unhideWhenUsed="1"/>
@@ -3617,10 +3621,8 @@
     <w:lsdException w:name="Table Subtle 2" w:semiHidden="1" w:unhideWhenUsed="1"/>
     <w:lsdException w:name="Table Web 1" w:semiHidden="1" w:unhideWhenUsed="1"/>
     <w:lsdException w:name="Table Web 2" w:semiHidden="1" w:unhideWhenUsed="1"/>
-    <w:lsdException w:name="Table Web 3" w:semiHidden="1" w:unhideWhenUsed="1"/>
     <w:lsdException w:name="Balloon Text" w:semiHidden="1" w:unhideWhenUsed="1"/>
     <w:lsdException w:name="Table Grid" w:uiPriority="39"/>
-    <w:lsdException w:name="Table Theme" w:semiHidden="1" w:unhideWhenUsed="1"/>
     <w:lsdException w:name="Placeholder Text" w:semiHidden="1"/>
     <w:lsdException w:name="No Spacing" w:uiPriority="1" w:qFormat="1"/>
     <w:lsdException w:name="Light Shading" w:uiPriority="60"/>
@@ -3841,6 +3843,7 @@
     <w:lsdException w:name="Hashtag" w:semiHidden="1" w:unhideWhenUsed="1"/>
     <w:lsdException w:name="Unresolved Mention" w:semiHidden="1" w:unhideWhenUsed="1"/>
     <w:lsdException w:name="Smart Link" w:semiHidden="1" w:unhideWhenUsed="1"/>
+    <w:lsdException w:name="Smart Link Error" w:semiHidden="1" w:unhideWhenUsed="1"/>
   </w:latentStyles>
   <w:style w:type="paragraph" w:default="1" w:styleId="Normal">
     <w:name w:val="Normal"/>
@@ -4727,7 +4730,7 @@
 </file>
 
 <file path=customXml/itemProps1.xml><?xml version="1.0" encoding="utf-8"?>
-<ds:datastoreItem xmlns:ds="http://schemas.openxmlformats.org/officeDocument/2006/customXml" ds:itemID="{A4B7893B-1327-4C80-ADAF-E57C518DECD9}">
+<ds:datastoreItem xmlns:ds="http://schemas.openxmlformats.org/officeDocument/2006/customXml" ds:itemID="{F13A1596-06CB-4D7B-9D27-6063380AAF8D}">
   <ds:schemaRefs>
     <ds:schemaRef ds:uri="http://schemas.openxmlformats.org/officeDocument/2006/bibliography"/>
   </ds:schemaRefs>

</xml_diff>

<commit_message>
Updated index and exported doc to pdf
</commit_message>
<xml_diff>
--- a/First Deliverable PDF.docx
+++ b/First Deliverable PDF.docx
@@ -53,7 +53,29 @@
           <w:sz w:val="52"/>
           <w:szCs w:val="52"/>
         </w:rPr>
-        <w:t>(Moovid)</w:t>
+        <w:t>(</w:t>
+      </w:r>
+      <w:proofErr w:type="spellStart"/>
+      <w:r>
+        <w:rPr>
+          <w:rFonts w:asciiTheme="majorHAnsi" w:hAnsiTheme="majorHAnsi"/>
+          <w:b/>
+          <w:color w:val="2F5496" w:themeColor="accent1" w:themeShade="BF"/>
+          <w:sz w:val="52"/>
+          <w:szCs w:val="52"/>
+        </w:rPr>
+        <w:t>Moovid</w:t>
+      </w:r>
+      <w:proofErr w:type="spellEnd"/>
+      <w:r>
+        <w:rPr>
+          <w:rFonts w:asciiTheme="majorHAnsi" w:hAnsiTheme="majorHAnsi"/>
+          <w:b/>
+          <w:color w:val="2F5496" w:themeColor="accent1" w:themeShade="BF"/>
+          <w:sz w:val="52"/>
+          <w:szCs w:val="52"/>
+        </w:rPr>
+        <w:t>)</w:t>
       </w:r>
     </w:p>
     <w:p>
@@ -261,7 +283,72 @@
         <w:rPr>
           <w:szCs w:val="24"/>
         </w:rPr>
-        <w:t>Nicolás De Ory Carmona  (</w:t>
+        <w:t xml:space="preserve">Nicolás De </w:t>
+      </w:r>
+      <w:proofErr w:type="spellStart"/>
+      <w:r>
+        <w:rPr>
+          <w:szCs w:val="24"/>
+        </w:rPr>
+        <w:t>Ory</w:t>
+      </w:r>
+      <w:proofErr w:type="spellEnd"/>
+      <w:r>
+        <w:rPr>
+          <w:szCs w:val="24"/>
+        </w:rPr>
+        <w:t xml:space="preserve"> </w:t>
+      </w:r>
+      <w:proofErr w:type="gramStart"/>
+      <w:r>
+        <w:rPr>
+          <w:szCs w:val="24"/>
+        </w:rPr>
+        <w:t>Carmona  (</w:t>
+      </w:r>
+      <w:proofErr w:type="gramEnd"/>
+      <w:r>
+        <w:fldChar w:fldCharType="begin"/>
+      </w:r>
+      <w:r>
+        <w:instrText xml:space="preserve"> HYPERLINK "mailto:deorynicolas@gmail.com" </w:instrText>
+      </w:r>
+      <w:r>
+        <w:fldChar w:fldCharType="separate"/>
+      </w:r>
+      <w:r>
+        <w:rPr>
+          <w:rStyle w:val="Hipervnculo"/>
+          <w:szCs w:val="24"/>
+        </w:rPr>
+        <w:t>deorynicolas@gmail.com</w:t>
+      </w:r>
+      <w:r>
+        <w:rPr>
+          <w:rStyle w:val="Hipervnculo"/>
+          <w:szCs w:val="24"/>
+        </w:rPr>
+        <w:fldChar w:fldCharType="end"/>
+      </w:r>
+      <w:r>
+        <w:rPr>
+          <w:szCs w:val="24"/>
+        </w:rPr>
+        <w:t>)</w:t>
+      </w:r>
+    </w:p>
+    <w:p>
+      <w:pPr>
+        <w:spacing w:after="0"/>
+        <w:rPr>
+          <w:szCs w:val="24"/>
+        </w:rPr>
+      </w:pPr>
+      <w:r>
+        <w:rPr>
+          <w:szCs w:val="24"/>
+        </w:rPr>
+        <w:t>Antonio González Gómez (</w:t>
       </w:r>
       <w:hyperlink r:id="rId7" w:history="1">
         <w:r>
@@ -269,7 +356,7 @@
             <w:rStyle w:val="Hipervnculo"/>
             <w:szCs w:val="24"/>
           </w:rPr>
-          <w:t>deorynicolas@gmail.com</w:t>
+          <w:t>antoniogg696@gmail.com</w:t>
         </w:r>
       </w:hyperlink>
       <w:r>
@@ -290,15 +377,29 @@
         <w:rPr>
           <w:szCs w:val="24"/>
         </w:rPr>
-        <w:t>Antonio González Gómez (</w:t>
-      </w:r>
+        <w:t xml:space="preserve">Ignacio Navarro </w:t>
+      </w:r>
+      <w:proofErr w:type="gramStart"/>
+      <w:r>
+        <w:rPr>
+          <w:szCs w:val="24"/>
+        </w:rPr>
+        <w:t>Blázquez</w:t>
+      </w:r>
+      <w:r>
+        <w:rPr>
+          <w:szCs w:val="24"/>
+        </w:rPr>
+        <w:t xml:space="preserve">  (</w:t>
+      </w:r>
+      <w:proofErr w:type="gramEnd"/>
       <w:hyperlink r:id="rId8" w:history="1">
         <w:r>
           <w:rPr>
             <w:rStyle w:val="Hipervnculo"/>
             <w:szCs w:val="24"/>
           </w:rPr>
-          <w:t>antoniogg696@gmail.com</w:t>
+          <w:t>inavarroblazquez@gmail.com</w:t>
         </w:r>
       </w:hyperlink>
       <w:r>
@@ -312,20 +413,77 @@
       <w:pPr>
         <w:spacing w:after="0"/>
         <w:rPr>
+          <w:rFonts w:asciiTheme="majorHAnsi" w:hAnsiTheme="majorHAnsi"/>
           <w:szCs w:val="24"/>
         </w:rPr>
       </w:pPr>
-      <w:r>
+    </w:p>
+    <w:p>
+      <w:pPr>
+        <w:spacing w:after="0"/>
         <w:rPr>
           <w:szCs w:val="24"/>
         </w:rPr>
-        <w:t>Ignacio Navarro Blázquez</w:t>
-      </w:r>
+      </w:pPr>
       <w:r>
         <w:rPr>
           <w:szCs w:val="24"/>
         </w:rPr>
-        <w:t xml:space="preserve">  (</w:t>
+        <w:t>Tutor:</w:t>
+      </w:r>
+      <w:r>
+        <w:rPr>
+          <w:szCs w:val="24"/>
+        </w:rPr>
+        <w:t xml:space="preserve"> </w:t>
+      </w:r>
+      <w:r>
+        <w:rPr>
+          <w:szCs w:val="24"/>
+        </w:rPr>
+        <w:t>Javier Troya Castilla</w:t>
+      </w:r>
+    </w:p>
+    <w:p>
+      <w:pPr>
+        <w:spacing w:after="0"/>
+        <w:rPr>
+          <w:szCs w:val="24"/>
+        </w:rPr>
+      </w:pPr>
+      <w:r>
+        <w:rPr>
+          <w:szCs w:val="24"/>
+        </w:rPr>
+        <w:t>Número de grupo:</w:t>
+      </w:r>
+      <w:r>
+        <w:rPr>
+          <w:szCs w:val="24"/>
+        </w:rPr>
+        <w:t xml:space="preserve"> </w:t>
+      </w:r>
+    </w:p>
+    <w:p>
+      <w:pPr>
+        <w:spacing w:after="0"/>
+        <w:rPr>
+          <w:szCs w:val="24"/>
+        </w:rPr>
+      </w:pPr>
+    </w:p>
+    <w:p>
+      <w:pPr>
+        <w:spacing w:after="0"/>
+        <w:rPr>
+          <w:szCs w:val="24"/>
+        </w:rPr>
+      </w:pPr>
+      <w:r>
+        <w:rPr>
+          <w:szCs w:val="24"/>
+        </w:rPr>
+        <w:t xml:space="preserve">Enlace de la aplicación: </w:t>
       </w:r>
       <w:hyperlink r:id="rId9" w:history="1">
         <w:r>
@@ -333,99 +491,23 @@
             <w:rStyle w:val="Hipervnculo"/>
             <w:szCs w:val="24"/>
           </w:rPr>
-          <w:t>inavarroblazquez@gmail.com</w:t>
-        </w:r>
-      </w:hyperlink>
-      <w:r>
-        <w:rPr>
-          <w:szCs w:val="24"/>
-        </w:rPr>
-        <w:t>)</w:t>
-      </w:r>
-    </w:p>
-    <w:p>
-      <w:pPr>
-        <w:spacing w:after="0"/>
-        <w:rPr>
-          <w:rFonts w:asciiTheme="majorHAnsi" w:hAnsiTheme="majorHAnsi"/>
-          <w:szCs w:val="24"/>
-        </w:rPr>
-      </w:pPr>
-    </w:p>
-    <w:p>
-      <w:pPr>
-        <w:spacing w:after="0"/>
-        <w:rPr>
-          <w:szCs w:val="24"/>
-        </w:rPr>
-      </w:pPr>
-      <w:r>
-        <w:rPr>
-          <w:szCs w:val="24"/>
-        </w:rPr>
-        <w:t>Tutor:</w:t>
-      </w:r>
-      <w:r>
-        <w:rPr>
-          <w:szCs w:val="24"/>
-        </w:rPr>
-        <w:t xml:space="preserve"> </w:t>
-      </w:r>
-      <w:r>
-        <w:rPr>
-          <w:szCs w:val="24"/>
-        </w:rPr>
-        <w:t>Javier Troya Castilla</w:t>
-      </w:r>
-    </w:p>
-    <w:p>
-      <w:pPr>
-        <w:spacing w:after="0"/>
-        <w:rPr>
-          <w:szCs w:val="24"/>
-        </w:rPr>
-      </w:pPr>
-      <w:r>
-        <w:rPr>
-          <w:szCs w:val="24"/>
-        </w:rPr>
-        <w:t>Número de grupo:</w:t>
-      </w:r>
-      <w:r>
-        <w:rPr>
-          <w:szCs w:val="24"/>
-        </w:rPr>
-        <w:t xml:space="preserve"> </w:t>
-      </w:r>
-    </w:p>
-    <w:p>
-      <w:pPr>
-        <w:spacing w:after="0"/>
-        <w:rPr>
-          <w:szCs w:val="24"/>
-        </w:rPr>
-      </w:pPr>
-    </w:p>
-    <w:p>
-      <w:pPr>
-        <w:spacing w:after="0"/>
-        <w:rPr>
-          <w:szCs w:val="24"/>
-        </w:rPr>
-      </w:pPr>
-      <w:r>
-        <w:rPr>
-          <w:szCs w:val="24"/>
-        </w:rPr>
-        <w:t xml:space="preserve">Enlace de la aplicación: </w:t>
-      </w:r>
-      <w:hyperlink r:id="rId10" w:history="1">
+          <w:t>https://moovid-271019.a</w:t>
+        </w:r>
+        <w:bookmarkStart w:id="0" w:name="_GoBack"/>
+        <w:bookmarkEnd w:id="0"/>
         <w:r>
           <w:rPr>
             <w:rStyle w:val="Hipervnculo"/>
             <w:szCs w:val="24"/>
           </w:rPr>
-          <w:t>https://moovid-271019.appspot.com/</w:t>
+          <w:t>p</w:t>
+        </w:r>
+        <w:r>
+          <w:rPr>
+            <w:rStyle w:val="Hipervnculo"/>
+            <w:szCs w:val="24"/>
+          </w:rPr>
+          <w:t>pspot.com/</w:t>
         </w:r>
       </w:hyperlink>
     </w:p>
@@ -442,7 +524,7 @@
         </w:rPr>
         <w:t xml:space="preserve">Enlace de proyecto en GitHub: </w:t>
       </w:r>
-      <w:hyperlink r:id="rId11" w:history="1">
+      <w:hyperlink r:id="rId10" w:history="1">
         <w:r>
           <w:rPr>
             <w:rStyle w:val="Hipervnculo"/>
@@ -809,8 +891,17 @@
                 <w:rFonts w:cs="Arial"/>
                 <w:sz w:val="22"/>
               </w:rPr>
-              <w:t>Nicolás De Ory</w:t>
+              <w:t xml:space="preserve">Nicolás De </w:t>
             </w:r>
+            <w:proofErr w:type="spellStart"/>
+            <w:r>
+              <w:rPr>
+                <w:rFonts w:cs="Arial"/>
+                <w:sz w:val="22"/>
+              </w:rPr>
+              <w:t>Ory</w:t>
+            </w:r>
+            <w:proofErr w:type="spellEnd"/>
           </w:p>
           <w:p>
             <w:pPr>
@@ -1407,7 +1498,7 @@
       <w:r>
         <w:fldChar w:fldCharType="separate"/>
       </w:r>
-      <w:hyperlink w:anchor="_Toc34908517" w:history="1">
+      <w:hyperlink w:anchor="_Toc35182776" w:history="1">
         <w:r>
           <w:rPr>
             <w:rStyle w:val="Hipervnculo"/>
@@ -1450,7 +1541,7 @@
             <w:noProof/>
             <w:webHidden/>
           </w:rPr>
-          <w:instrText xml:space="preserve"> PAGEREF _Toc34908517 \h </w:instrText>
+          <w:instrText xml:space="preserve"> PAGEREF _Toc35182776 \h </w:instrText>
         </w:r>
         <w:r>
           <w:rPr>
@@ -1470,7 +1561,7 @@
             <w:noProof/>
             <w:webHidden/>
           </w:rPr>
-          <w:t>3</w:t>
+          <w:t>4</w:t>
         </w:r>
         <w:r>
           <w:rPr>
@@ -1495,7 +1586,7 @@
           <w:lang w:eastAsia="es-ES"/>
         </w:rPr>
       </w:pPr>
-      <w:hyperlink w:anchor="_Toc34908518" w:history="1">
+      <w:hyperlink w:anchor="_Toc35182777" w:history="1">
         <w:r>
           <w:rPr>
             <w:rStyle w:val="Hipervnculo"/>
@@ -1538,7 +1629,7 @@
             <w:noProof/>
             <w:webHidden/>
           </w:rPr>
-          <w:instrText xml:space="preserve"> PAGEREF _Toc34908518 \h </w:instrText>
+          <w:instrText xml:space="preserve"> PAGEREF _Toc35182777 \h </w:instrText>
         </w:r>
         <w:r>
           <w:rPr>
@@ -1558,7 +1649,7 @@
             <w:noProof/>
             <w:webHidden/>
           </w:rPr>
-          <w:t>3</w:t>
+          <w:t>4</w:t>
         </w:r>
         <w:r>
           <w:rPr>
@@ -1579,7 +1670,7 @@
           <w:lang w:eastAsia="es-ES"/>
         </w:rPr>
       </w:pPr>
-      <w:hyperlink w:anchor="_Toc34908519" w:history="1">
+      <w:hyperlink w:anchor="_Toc35182778" w:history="1">
         <w:r>
           <w:rPr>
             <w:rStyle w:val="Hipervnculo"/>
@@ -1622,7 +1713,7 @@
             <w:noProof/>
             <w:webHidden/>
           </w:rPr>
-          <w:instrText xml:space="preserve"> PAGEREF _Toc34908519 \h </w:instrText>
+          <w:instrText xml:space="preserve"> PAGEREF _Toc35182778 \h </w:instrText>
         </w:r>
         <w:r>
           <w:rPr>
@@ -1642,7 +1733,7 @@
             <w:noProof/>
             <w:webHidden/>
           </w:rPr>
-          <w:t>4</w:t>
+          <w:t>6</w:t>
         </w:r>
         <w:r>
           <w:rPr>
@@ -1667,7 +1758,7 @@
           <w:lang w:eastAsia="es-ES"/>
         </w:rPr>
       </w:pPr>
-      <w:hyperlink w:anchor="_Toc34908520" w:history="1">
+      <w:hyperlink w:anchor="_Toc35182779" w:history="1">
         <w:r>
           <w:rPr>
             <w:rStyle w:val="Hipervnculo"/>
@@ -1689,7 +1780,7 @@
             <w:rStyle w:val="Hipervnculo"/>
             <w:noProof/>
           </w:rPr>
-          <w:t>Vista x</w:t>
+          <w:t>Vista Inicio</w:t>
         </w:r>
         <w:r>
           <w:rPr>
@@ -1710,7 +1801,7 @@
             <w:noProof/>
             <w:webHidden/>
           </w:rPr>
-          <w:instrText xml:space="preserve"> PAGEREF _Toc34908520 \h </w:instrText>
+          <w:instrText xml:space="preserve"> PAGEREF _Toc35182779 \h </w:instrText>
         </w:r>
         <w:r>
           <w:rPr>
@@ -1730,7 +1821,7 @@
             <w:noProof/>
             <w:webHidden/>
           </w:rPr>
-          <w:t>4</w:t>
+          <w:t>6</w:t>
         </w:r>
         <w:r>
           <w:rPr>
@@ -1755,7 +1846,7 @@
           <w:lang w:eastAsia="es-ES"/>
         </w:rPr>
       </w:pPr>
-      <w:hyperlink w:anchor="_Toc34908521" w:history="1">
+      <w:hyperlink w:anchor="_Toc35182780" w:history="1">
         <w:r>
           <w:rPr>
             <w:rStyle w:val="Hipervnculo"/>
@@ -1777,7 +1868,7 @@
             <w:rStyle w:val="Hipervnculo"/>
             <w:noProof/>
           </w:rPr>
-          <w:t>Vista y</w:t>
+          <w:t>Vista Creación Montaje</w:t>
         </w:r>
         <w:r>
           <w:rPr>
@@ -1798,7 +1889,7 @@
             <w:noProof/>
             <w:webHidden/>
           </w:rPr>
-          <w:instrText xml:space="preserve"> PAGEREF _Toc34908521 \h </w:instrText>
+          <w:instrText xml:space="preserve"> PAGEREF _Toc35182780 \h </w:instrText>
         </w:r>
         <w:r>
           <w:rPr>
@@ -1818,91 +1909,7 @@
             <w:noProof/>
             <w:webHidden/>
           </w:rPr>
-          <w:t>4</w:t>
-        </w:r>
-        <w:r>
-          <w:rPr>
-            <w:noProof/>
-            <w:webHidden/>
-          </w:rPr>
-          <w:fldChar w:fldCharType="end"/>
-        </w:r>
-      </w:hyperlink>
-    </w:p>
-    <w:p>
-      <w:pPr>
-        <w:pStyle w:val="TDC1"/>
-        <w:rPr>
-          <w:rFonts w:eastAsiaTheme="minorEastAsia"/>
-          <w:noProof/>
-          <w:sz w:val="22"/>
-          <w:lang w:eastAsia="es-ES"/>
-        </w:rPr>
-      </w:pPr>
-      <w:hyperlink w:anchor="_Toc34908522" w:history="1">
-        <w:r>
-          <w:rPr>
-            <w:rStyle w:val="Hipervnculo"/>
-            <w:noProof/>
-          </w:rPr>
-          <w:t>3</w:t>
-        </w:r>
-        <w:r>
-          <w:rPr>
-            <w:rFonts w:eastAsiaTheme="minorEastAsia"/>
-            <w:noProof/>
-            <w:sz w:val="22"/>
-            <w:lang w:eastAsia="es-ES"/>
-          </w:rPr>
-          <w:tab/>
-        </w:r>
-        <w:r>
-          <w:rPr>
-            <w:rStyle w:val="Hipervnculo"/>
-            <w:noProof/>
-          </w:rPr>
-          <w:t>Arquitectura</w:t>
-        </w:r>
-        <w:r>
-          <w:rPr>
-            <w:noProof/>
-            <w:webHidden/>
-          </w:rPr>
-          <w:tab/>
-        </w:r>
-        <w:r>
-          <w:rPr>
-            <w:noProof/>
-            <w:webHidden/>
-          </w:rPr>
-          <w:fldChar w:fldCharType="begin"/>
-        </w:r>
-        <w:r>
-          <w:rPr>
-            <w:noProof/>
-            <w:webHidden/>
-          </w:rPr>
-          <w:instrText xml:space="preserve"> PAGEREF _Toc34908522 \h </w:instrText>
-        </w:r>
-        <w:r>
-          <w:rPr>
-            <w:noProof/>
-            <w:webHidden/>
-          </w:rPr>
-        </w:r>
-        <w:r>
-          <w:rPr>
-            <w:noProof/>
-            <w:webHidden/>
-          </w:rPr>
-          <w:fldChar w:fldCharType="separate"/>
-        </w:r>
-        <w:r>
-          <w:rPr>
-            <w:noProof/>
-            <w:webHidden/>
-          </w:rPr>
-          <w:t>4</w:t>
+          <w:t>6</w:t>
         </w:r>
         <w:r>
           <w:rPr>
@@ -1927,13 +1934,13 @@
           <w:lang w:eastAsia="es-ES"/>
         </w:rPr>
       </w:pPr>
-      <w:hyperlink w:anchor="_Toc34908523" w:history="1">
+      <w:hyperlink w:anchor="_Toc35182781" w:history="1">
         <w:r>
           <w:rPr>
             <w:rStyle w:val="Hipervnculo"/>
             <w:noProof/>
           </w:rPr>
-          <w:t>3.1</w:t>
+          <w:t>2.3</w:t>
         </w:r>
         <w:r>
           <w:rPr>
@@ -1949,7 +1956,7 @@
             <w:rStyle w:val="Hipervnculo"/>
             <w:noProof/>
           </w:rPr>
-          <w:t>Diagrama de componentes</w:t>
+          <w:t>Vista Montaje Finalizado</w:t>
         </w:r>
         <w:r>
           <w:rPr>
@@ -1970,7 +1977,7 @@
             <w:noProof/>
             <w:webHidden/>
           </w:rPr>
-          <w:instrText xml:space="preserve"> PAGEREF _Toc34908523 \h </w:instrText>
+          <w:instrText xml:space="preserve"> PAGEREF _Toc35182781 \h </w:instrText>
         </w:r>
         <w:r>
           <w:rPr>
@@ -1990,7 +1997,91 @@
             <w:noProof/>
             <w:webHidden/>
           </w:rPr>
-          <w:t>4</w:t>
+          <w:t>7</w:t>
+        </w:r>
+        <w:r>
+          <w:rPr>
+            <w:noProof/>
+            <w:webHidden/>
+          </w:rPr>
+          <w:fldChar w:fldCharType="end"/>
+        </w:r>
+      </w:hyperlink>
+    </w:p>
+    <w:p>
+      <w:pPr>
+        <w:pStyle w:val="TDC1"/>
+        <w:rPr>
+          <w:rFonts w:eastAsiaTheme="minorEastAsia"/>
+          <w:noProof/>
+          <w:sz w:val="22"/>
+          <w:lang w:eastAsia="es-ES"/>
+        </w:rPr>
+      </w:pPr>
+      <w:hyperlink w:anchor="_Toc35182782" w:history="1">
+        <w:r>
+          <w:rPr>
+            <w:rStyle w:val="Hipervnculo"/>
+            <w:noProof/>
+          </w:rPr>
+          <w:t>3</w:t>
+        </w:r>
+        <w:r>
+          <w:rPr>
+            <w:rFonts w:eastAsiaTheme="minorEastAsia"/>
+            <w:noProof/>
+            <w:sz w:val="22"/>
+            <w:lang w:eastAsia="es-ES"/>
+          </w:rPr>
+          <w:tab/>
+        </w:r>
+        <w:r>
+          <w:rPr>
+            <w:rStyle w:val="Hipervnculo"/>
+            <w:noProof/>
+          </w:rPr>
+          <w:t>Arquitectura</w:t>
+        </w:r>
+        <w:r>
+          <w:rPr>
+            <w:noProof/>
+            <w:webHidden/>
+          </w:rPr>
+          <w:tab/>
+        </w:r>
+        <w:r>
+          <w:rPr>
+            <w:noProof/>
+            <w:webHidden/>
+          </w:rPr>
+          <w:fldChar w:fldCharType="begin"/>
+        </w:r>
+        <w:r>
+          <w:rPr>
+            <w:noProof/>
+            <w:webHidden/>
+          </w:rPr>
+          <w:instrText xml:space="preserve"> PAGEREF _Toc35182782 \h </w:instrText>
+        </w:r>
+        <w:r>
+          <w:rPr>
+            <w:noProof/>
+            <w:webHidden/>
+          </w:rPr>
+        </w:r>
+        <w:r>
+          <w:rPr>
+            <w:noProof/>
+            <w:webHidden/>
+          </w:rPr>
+          <w:fldChar w:fldCharType="separate"/>
+        </w:r>
+        <w:r>
+          <w:rPr>
+            <w:noProof/>
+            <w:webHidden/>
+          </w:rPr>
+          <w:t>8</w:t>
         </w:r>
         <w:r>
           <w:rPr>
@@ -2015,13 +2106,13 @@
           <w:lang w:eastAsia="es-ES"/>
         </w:rPr>
       </w:pPr>
-      <w:hyperlink w:anchor="_Toc34908524" w:history="1">
+      <w:hyperlink w:anchor="_Toc35182783" w:history="1">
         <w:r>
           <w:rPr>
             <w:rStyle w:val="Hipervnculo"/>
             <w:noProof/>
           </w:rPr>
-          <w:t>3.2</w:t>
+          <w:t>3.1</w:t>
         </w:r>
         <w:r>
           <w:rPr>
@@ -2037,7 +2128,7 @@
             <w:rStyle w:val="Hipervnculo"/>
             <w:noProof/>
           </w:rPr>
-          <w:t>Diagrama de despliegue</w:t>
+          <w:t>Diagrama de componentes</w:t>
         </w:r>
         <w:r>
           <w:rPr>
@@ -2058,7 +2149,7 @@
             <w:noProof/>
             <w:webHidden/>
           </w:rPr>
-          <w:instrText xml:space="preserve"> PAGEREF _Toc34908524 \h </w:instrText>
+          <w:instrText xml:space="preserve"> PAGEREF _Toc35182783 \h </w:instrText>
         </w:r>
         <w:r>
           <w:rPr>
@@ -2078,7 +2169,7 @@
             <w:noProof/>
             <w:webHidden/>
           </w:rPr>
-          <w:t>4</w:t>
+          <w:t>8</w:t>
         </w:r>
         <w:r>
           <w:rPr>
@@ -2097,11 +2188,99 @@
           <w:tab w:val="right" w:leader="dot" w:pos="8494"/>
         </w:tabs>
         <w:rPr>
+          <w:rFonts w:eastAsiaTheme="minorEastAsia"/>
+          <w:noProof/>
+          <w:sz w:val="22"/>
+          <w:lang w:eastAsia="es-ES"/>
+        </w:rPr>
+      </w:pPr>
+      <w:hyperlink w:anchor="_Toc35182784" w:history="1">
+        <w:r>
+          <w:rPr>
+            <w:rStyle w:val="Hipervnculo"/>
+            <w:noProof/>
+          </w:rPr>
+          <w:t>3.2</w:t>
+        </w:r>
+        <w:r>
+          <w:rPr>
+            <w:rFonts w:eastAsiaTheme="minorEastAsia"/>
+            <w:noProof/>
+            <w:sz w:val="22"/>
+            <w:lang w:eastAsia="es-ES"/>
+          </w:rPr>
+          <w:tab/>
+        </w:r>
+        <w:r>
+          <w:rPr>
+            <w:rStyle w:val="Hipervnculo"/>
+            <w:noProof/>
+          </w:rPr>
+          <w:t>Diagrama de despliegue</w:t>
+        </w:r>
+        <w:r>
+          <w:rPr>
+            <w:noProof/>
+            <w:webHidden/>
+          </w:rPr>
+          <w:tab/>
+        </w:r>
+        <w:r>
+          <w:rPr>
+            <w:noProof/>
+            <w:webHidden/>
+          </w:rPr>
+          <w:fldChar w:fldCharType="begin"/>
+        </w:r>
+        <w:r>
+          <w:rPr>
+            <w:noProof/>
+            <w:webHidden/>
+          </w:rPr>
+          <w:instrText xml:space="preserve"> PAGEREF _Toc35182784 \h </w:instrText>
+        </w:r>
+        <w:r>
+          <w:rPr>
+            <w:noProof/>
+            <w:webHidden/>
+          </w:rPr>
+        </w:r>
+        <w:r>
+          <w:rPr>
+            <w:noProof/>
+            <w:webHidden/>
+          </w:rPr>
+          <w:fldChar w:fldCharType="separate"/>
+        </w:r>
+        <w:r>
+          <w:rPr>
+            <w:noProof/>
+            <w:webHidden/>
+          </w:rPr>
+          <w:t>8</w:t>
+        </w:r>
+        <w:r>
+          <w:rPr>
+            <w:noProof/>
+            <w:webHidden/>
+          </w:rPr>
+          <w:fldChar w:fldCharType="end"/>
+        </w:r>
+      </w:hyperlink>
+    </w:p>
+    <w:p>
+      <w:pPr>
+        <w:pStyle w:val="TDC2"/>
+        <w:tabs>
+          <w:tab w:val="left" w:pos="880"/>
+          <w:tab w:val="right" w:leader="dot" w:pos="8494"/>
+        </w:tabs>
+        <w:rPr>
           <w:rStyle w:val="Hipervnculo"/>
           <w:noProof/>
         </w:rPr>
       </w:pPr>
-      <w:hyperlink w:anchor="_Toc34908525" w:history="1">
+      <w:hyperlink w:anchor="_Toc35182785" w:history="1">
         <w:r>
           <w:rPr>
             <w:rStyle w:val="Hipervnculo"/>
@@ -2144,7 +2323,7 @@
             <w:noProof/>
             <w:webHidden/>
           </w:rPr>
-          <w:instrText xml:space="preserve"> PAGEREF _Toc34908525 \h </w:instrText>
+          <w:instrText xml:space="preserve"> PAGEREF _Toc35182785 \h </w:instrText>
         </w:r>
         <w:r>
           <w:rPr>
@@ -2164,7 +2343,7 @@
             <w:noProof/>
             <w:webHidden/>
           </w:rPr>
-          <w:t>4</w:t>
+          <w:t>8</w:t>
         </w:r>
         <w:r>
           <w:rPr>
@@ -2201,27 +2380,40 @@
         <w:lastRenderedPageBreak/>
         <w:fldChar w:fldCharType="end"/>
       </w:r>
-      <w:bookmarkStart w:id="0" w:name="_Toc471899224"/>
+      <w:bookmarkStart w:id="1" w:name="_Toc471899224"/>
       <w:r>
         <w:t xml:space="preserve"> </w:t>
       </w:r>
-      <w:bookmarkStart w:id="1" w:name="_Toc34908517"/>
+      <w:bookmarkStart w:id="2" w:name="_Toc35182776"/>
       <w:r>
         <w:t>Introducción</w:t>
       </w:r>
-      <w:bookmarkEnd w:id="0"/>
       <w:bookmarkEnd w:id="1"/>
+      <w:bookmarkEnd w:id="2"/>
     </w:p>
     <w:p/>
     <w:p>
-      <w:r>
-        <w:t xml:space="preserve">Moovid </w:t>
+      <w:proofErr w:type="spellStart"/>
+      <w:r>
+        <w:t>Moovid</w:t>
+      </w:r>
+      <w:proofErr w:type="spellEnd"/>
+      <w:r>
+        <w:t xml:space="preserve"> </w:t>
       </w:r>
       <w:r>
         <w:t>es una aplicación web que pretende</w:t>
       </w:r>
       <w:r>
-        <w:t xml:space="preserve"> integrar Google Photos junto con Google </w:t>
+        <w:t xml:space="preserve"> integrar Google </w:t>
+      </w:r>
+      <w:proofErr w:type="spellStart"/>
+      <w:r>
+        <w:t>Photos</w:t>
+      </w:r>
+      <w:proofErr w:type="spellEnd"/>
+      <w:r>
+        <w:t xml:space="preserve"> junto con Google </w:t>
       </w:r>
       <w:r>
         <w:t>Drive</w:t>
@@ -2229,23 +2421,83 @@
       <w:r>
         <w:t xml:space="preserve"> y </w:t>
       </w:r>
+      <w:proofErr w:type="spellStart"/>
       <w:r>
         <w:rPr>
           <w:sz w:val="22"/>
         </w:rPr>
-        <w:t>Language Understanding Intelligent Service</w:t>
-      </w:r>
+        <w:t>Language</w:t>
+      </w:r>
+      <w:proofErr w:type="spellEnd"/>
       <w:r>
         <w:rPr>
           <w:sz w:val="22"/>
         </w:rPr>
+        <w:t xml:space="preserve"> </w:t>
+      </w:r>
+      <w:proofErr w:type="spellStart"/>
+      <w:r>
+        <w:rPr>
+          <w:sz w:val="22"/>
+        </w:rPr>
+        <w:t>Understanding</w:t>
+      </w:r>
+      <w:proofErr w:type="spellEnd"/>
+      <w:r>
+        <w:rPr>
+          <w:sz w:val="22"/>
+        </w:rPr>
+        <w:t xml:space="preserve"> </w:t>
+      </w:r>
+      <w:proofErr w:type="spellStart"/>
+      <w:r>
+        <w:rPr>
+          <w:sz w:val="22"/>
+        </w:rPr>
+        <w:t>Intelligent</w:t>
+      </w:r>
+      <w:proofErr w:type="spellEnd"/>
+      <w:r>
+        <w:rPr>
+          <w:sz w:val="22"/>
+        </w:rPr>
+        <w:t xml:space="preserve"> </w:t>
+      </w:r>
+      <w:proofErr w:type="spellStart"/>
+      <w:r>
+        <w:rPr>
+          <w:sz w:val="22"/>
+        </w:rPr>
+        <w:t>Service</w:t>
+      </w:r>
+      <w:proofErr w:type="spellEnd"/>
+      <w:r>
+        <w:rPr>
+          <w:sz w:val="22"/>
+        </w:rPr>
         <w:t xml:space="preserve"> (</w:t>
       </w:r>
       <w:r>
         <w:t>LUIS</w:t>
       </w:r>
       <w:r>
-        <w:t xml:space="preserve"> – parte de los Cognitive Services de Microsoft).</w:t>
+        <w:t xml:space="preserve"> – parte de los </w:t>
+      </w:r>
+      <w:proofErr w:type="spellStart"/>
+      <w:r>
+        <w:t>Cognitive</w:t>
+      </w:r>
+      <w:proofErr w:type="spellEnd"/>
+      <w:r>
+        <w:t xml:space="preserve"> </w:t>
+      </w:r>
+      <w:proofErr w:type="spellStart"/>
+      <w:r>
+        <w:t>Services</w:t>
+      </w:r>
+      <w:proofErr w:type="spellEnd"/>
+      <w:r>
+        <w:t xml:space="preserve"> de Microsoft).</w:t>
       </w:r>
     </w:p>
     <w:p>
@@ -2261,11 +2513,16 @@
       <w:r>
         <w:t xml:space="preserve"> </w:t>
       </w:r>
+      <w:proofErr w:type="spellStart"/>
       <w:r>
         <w:t>video</w:t>
       </w:r>
       <w:r>
-        <w:t>montajes personalizados</w:t>
+        <w:t>montajes</w:t>
+      </w:r>
+      <w:proofErr w:type="spellEnd"/>
+      <w:r>
+        <w:t xml:space="preserve"> personalizados</w:t>
       </w:r>
       <w:r>
         <w:t xml:space="preserve"> a partir de la biblioteca de fotos del usuario</w:t>
@@ -2347,13 +2604,13 @@
         <w:pStyle w:val="Ttulo2"/>
         <w:spacing w:line="259" w:lineRule="auto"/>
       </w:pPr>
-      <w:bookmarkStart w:id="2" w:name="_Toc471899225"/>
-      <w:bookmarkStart w:id="3" w:name="_Toc34908518"/>
+      <w:bookmarkStart w:id="3" w:name="_Toc471899225"/>
+      <w:bookmarkStart w:id="4" w:name="_Toc35182777"/>
       <w:r>
         <w:t>Aplicaciones integradas</w:t>
       </w:r>
-      <w:bookmarkEnd w:id="2"/>
       <w:bookmarkEnd w:id="3"/>
+      <w:bookmarkEnd w:id="4"/>
     </w:p>
     <w:p>
       <w:pPr>
@@ -2417,27 +2674,52 @@
           <w:b/>
           <w:bCs/>
         </w:rPr>
-        <w:t>Google Photos</w:t>
-      </w:r>
-      <w:r>
-        <w:t>.</w:t>
-      </w:r>
-      <w:r>
-        <w:t xml:space="preserve"> </w:t>
-      </w:r>
-      <w:r>
-        <w:t>Proporciona un análisis exhaustivo (Computer Vision) de la biblioteca de fotos del usuario, permitiendo clasificar cada foto en distintas categorías en función de su contenido, ubicación geográfica, y marca de tiempo. Se integra con LUIS para aplicar parámetros en función de lo que desee el usuario, y se utiliza además para ofrecer recomendaciones personalizadas.</w:t>
-      </w:r>
-    </w:p>
-    <w:p>
-      <w:pPr>
-        <w:jc w:val="both"/>
-      </w:pPr>
+        <w:t xml:space="preserve">Google </w:t>
+      </w:r>
+      <w:proofErr w:type="spellStart"/>
       <w:r>
         <w:rPr>
           <w:b/>
           <w:bCs/>
         </w:rPr>
+        <w:t>Photos</w:t>
+      </w:r>
+      <w:proofErr w:type="spellEnd"/>
+      <w:r>
+        <w:t>.</w:t>
+      </w:r>
+      <w:r>
+        <w:t xml:space="preserve"> </w:t>
+      </w:r>
+      <w:r>
+        <w:t>Proporciona un análisis exhaustivo (</w:t>
+      </w:r>
+      <w:proofErr w:type="spellStart"/>
+      <w:r>
+        <w:t>Computer</w:t>
+      </w:r>
+      <w:proofErr w:type="spellEnd"/>
+      <w:r>
+        <w:t xml:space="preserve"> </w:t>
+      </w:r>
+      <w:proofErr w:type="spellStart"/>
+      <w:r>
+        <w:t>Vision</w:t>
+      </w:r>
+      <w:proofErr w:type="spellEnd"/>
+      <w:r>
+        <w:t>) de la biblioteca de fotos del usuario, permitiendo clasificar cada foto en distintas categorías en función de su contenido, ubicación geográfica, y marca de tiempo. Se integra con LUIS para aplicar parámetros en función de lo que desee el usuario, y se utiliza además para ofrecer recomendaciones personalizadas.</w:t>
+      </w:r>
+    </w:p>
+    <w:p>
+      <w:pPr>
+        <w:jc w:val="both"/>
+      </w:pPr>
+      <w:r>
+        <w:rPr>
+          <w:b/>
+          <w:bCs/>
+        </w:rPr>
         <w:t>Google Drive</w:t>
       </w:r>
       <w:r>
@@ -2447,8 +2729,13 @@
         <w:t xml:space="preserve"> </w:t>
       </w:r>
       <w:r>
-        <w:t>Recibe el montaje de vídeo generado en el back-end</w:t>
-      </w:r>
+        <w:t>Recibe el montaje de vídeo generado en el back-</w:t>
+      </w:r>
+      <w:proofErr w:type="spellStart"/>
+      <w:r>
+        <w:t>end</w:t>
+      </w:r>
+      <w:proofErr w:type="spellEnd"/>
       <w:r>
         <w:t>,</w:t>
       </w:r>
@@ -2577,8 +2864,17 @@
                 <w:b w:val="0"/>
                 <w:sz w:val="22"/>
               </w:rPr>
-              <w:t>Google Photos</w:t>
+              <w:t xml:space="preserve">Google </w:t>
             </w:r>
+            <w:proofErr w:type="spellStart"/>
+            <w:r>
+              <w:rPr>
+                <w:b w:val="0"/>
+                <w:sz w:val="22"/>
+              </w:rPr>
+              <w:t>Photos</w:t>
+            </w:r>
+            <w:proofErr w:type="spellEnd"/>
           </w:p>
         </w:tc>
         <w:tc>
@@ -2595,7 +2891,7 @@
             <w:pPr>
               <w:cnfStyle w:val="000000100000" w:firstRow="0" w:lastRow="0" w:firstColumn="0" w:lastColumn="0" w:oddVBand="0" w:evenVBand="0" w:oddHBand="1" w:evenHBand="0" w:firstRowFirstColumn="0" w:firstRowLastColumn="0" w:lastRowFirstColumn="0" w:lastRowLastColumn="0"/>
             </w:pPr>
-            <w:hyperlink r:id="rId12" w:history="1">
+            <w:hyperlink r:id="rId11" w:history="1">
               <w:r>
                 <w:rPr>
                   <w:rStyle w:val="Hipervnculo"/>
@@ -2667,7 +2963,7 @@
                 <w:u w:val="single"/>
               </w:rPr>
             </w:pPr>
-            <w:hyperlink r:id="rId13" w:history="1">
+            <w:hyperlink r:id="rId12" w:history="1">
               <w:r>
                 <w:rPr>
                   <w:rStyle w:val="Hipervnculo"/>
@@ -2732,7 +3028,7 @@
                 <w:lang w:val="de-DE"/>
               </w:rPr>
             </w:pPr>
-            <w:hyperlink r:id="rId14" w:history="1">
+            <w:hyperlink r:id="rId13" w:history="1">
               <w:r>
                 <w:rPr>
                   <w:rStyle w:val="Hipervnculo"/>
@@ -2792,27 +3088,25 @@
       <w:pPr>
         <w:pStyle w:val="Ttulo1"/>
       </w:pPr>
-      <w:bookmarkStart w:id="4" w:name="_Toc34908519"/>
+      <w:bookmarkStart w:id="5" w:name="_Toc35182778"/>
       <w:r>
         <w:lastRenderedPageBreak/>
         <w:t>Prototipos de interfaz de usuario</w:t>
       </w:r>
-      <w:bookmarkEnd w:id="4"/>
+      <w:bookmarkEnd w:id="5"/>
     </w:p>
     <w:p/>
     <w:p>
       <w:pPr>
         <w:pStyle w:val="Ttulo2"/>
       </w:pPr>
-      <w:bookmarkStart w:id="5" w:name="_Toc34908520"/>
+      <w:bookmarkStart w:id="6" w:name="_Toc35182779"/>
       <w:r>
         <w:t xml:space="preserve">Vista </w:t>
       </w:r>
-      <w:bookmarkEnd w:id="5"/>
       <w:r>
         <w:t>Inicio</w:t>
       </w:r>
-      <w:bookmarkStart w:id="6" w:name="_GoBack"/>
       <w:bookmarkEnd w:id="6"/>
     </w:p>
     <w:p/>
@@ -2839,7 +3133,7 @@
                     </pic:cNvPicPr>
                   </pic:nvPicPr>
                   <pic:blipFill>
-                    <a:blip r:embed="rId15" cstate="print">
+                    <a:blip r:embed="rId14" cstate="print">
                       <a:extLst>
                         <a:ext uri="{28A0092B-C50C-407E-A947-70E740481C1C}">
                           <a14:useLocalDpi xmlns:a14="http://schemas.microsoft.com/office/drawing/2010/main" val="0"/>
@@ -2876,14 +3170,14 @@
       <w:pPr>
         <w:pStyle w:val="Ttulo2"/>
       </w:pPr>
-      <w:bookmarkStart w:id="7" w:name="_Toc34908521"/>
+      <w:bookmarkStart w:id="7" w:name="_Toc35182780"/>
       <w:r>
         <w:t>Vista</w:t>
       </w:r>
+      <w:r>
+        <w:t xml:space="preserve"> Creación Montaje</w:t>
+      </w:r>
       <w:bookmarkEnd w:id="7"/>
-      <w:r>
-        <w:t xml:space="preserve"> Creación Montaje</w:t>
-      </w:r>
     </w:p>
     <w:p/>
     <w:p>
@@ -2912,7 +3206,7 @@
                     </pic:cNvPicPr>
                   </pic:nvPicPr>
                   <pic:blipFill>
-                    <a:blip r:embed="rId16" cstate="print">
+                    <a:blip r:embed="rId15" cstate="print">
                       <a:extLst>
                         <a:ext uri="{28A0092B-C50C-407E-A947-70E740481C1C}">
                           <a14:useLocalDpi xmlns:a14="http://schemas.microsoft.com/office/drawing/2010/main" val="0"/>
@@ -2956,6 +3250,7 @@
       <w:pPr>
         <w:pStyle w:val="Ttulo2"/>
       </w:pPr>
+      <w:bookmarkStart w:id="8" w:name="_Toc35182781"/>
       <w:r>
         <w:lastRenderedPageBreak/>
         <w:t xml:space="preserve">Vista </w:t>
@@ -2963,6 +3258,7 @@
       <w:r>
         <w:t>Montaje Finalizado</w:t>
       </w:r>
+      <w:bookmarkEnd w:id="8"/>
     </w:p>
     <w:p/>
     <w:p>
@@ -2988,7 +3284,7 @@
                     </pic:cNvPicPr>
                   </pic:nvPicPr>
                   <pic:blipFill>
-                    <a:blip r:embed="rId17" cstate="print">
+                    <a:blip r:embed="rId16" cstate="print">
                       <a:extLst>
                         <a:ext uri="{28A0092B-C50C-407E-A947-70E740481C1C}">
                           <a14:useLocalDpi xmlns:a14="http://schemas.microsoft.com/office/drawing/2010/main" val="0"/>
@@ -3038,22 +3334,22 @@
       <w:pPr>
         <w:pStyle w:val="Ttulo1"/>
       </w:pPr>
-      <w:bookmarkStart w:id="8" w:name="_Toc34908522"/>
+      <w:bookmarkStart w:id="9" w:name="_Toc35182782"/>
       <w:r>
         <w:lastRenderedPageBreak/>
         <w:t>Arquitectura</w:t>
       </w:r>
-      <w:bookmarkEnd w:id="8"/>
+      <w:bookmarkEnd w:id="9"/>
     </w:p>
     <w:p>
       <w:pPr>
         <w:pStyle w:val="Ttulo2"/>
       </w:pPr>
-      <w:bookmarkStart w:id="9" w:name="_Toc34908523"/>
+      <w:bookmarkStart w:id="10" w:name="_Toc35182783"/>
       <w:r>
         <w:t>Diagrama de componentes</w:t>
       </w:r>
-      <w:bookmarkEnd w:id="9"/>
+      <w:bookmarkEnd w:id="10"/>
     </w:p>
     <w:p/>
     <w:p>
@@ -3077,7 +3373,7 @@
                     <pic:cNvPicPr/>
                   </pic:nvPicPr>
                   <pic:blipFill>
-                    <a:blip r:embed="rId18">
+                    <a:blip r:embed="rId17">
                       <a:extLst>
                         <a:ext uri="{28A0092B-C50C-407E-A947-70E740481C1C}">
                           <a14:useLocalDpi xmlns:a14="http://schemas.microsoft.com/office/drawing/2010/main" val="0"/>
@@ -3109,11 +3405,11 @@
       <w:pPr>
         <w:pStyle w:val="Ttulo2"/>
       </w:pPr>
-      <w:bookmarkStart w:id="10" w:name="_Toc34908524"/>
+      <w:bookmarkStart w:id="11" w:name="_Toc35182784"/>
       <w:r>
         <w:t>Diagrama de despliegue</w:t>
       </w:r>
-      <w:bookmarkEnd w:id="10"/>
+      <w:bookmarkEnd w:id="11"/>
     </w:p>
     <w:p>
       <w:r>
@@ -3136,7 +3432,7 @@
                     <pic:cNvPicPr/>
                   </pic:nvPicPr>
                   <pic:blipFill>
-                    <a:blip r:embed="rId19">
+                    <a:blip r:embed="rId18">
                       <a:extLst>
                         <a:ext uri="{28A0092B-C50C-407E-A947-70E740481C1C}">
                           <a14:useLocalDpi xmlns:a14="http://schemas.microsoft.com/office/drawing/2010/main" val="0"/>
@@ -3168,11 +3464,11 @@
       <w:pPr>
         <w:pStyle w:val="Ttulo2"/>
       </w:pPr>
-      <w:bookmarkStart w:id="11" w:name="_Toc34908525"/>
+      <w:bookmarkStart w:id="12" w:name="_Toc35182785"/>
       <w:r>
         <w:t>Diagrama de secuencia de alto nivel</w:t>
       </w:r>
-      <w:bookmarkEnd w:id="11"/>
+      <w:bookmarkEnd w:id="12"/>
     </w:p>
     <w:p/>
     <w:p>
@@ -3196,7 +3492,7 @@
                     <pic:cNvPicPr/>
                   </pic:nvPicPr>
                   <pic:blipFill>
-                    <a:blip r:embed="rId20">
+                    <a:blip r:embed="rId19">
                       <a:extLst>
                         <a:ext uri="{28A0092B-C50C-407E-A947-70E740481C1C}">
                           <a14:useLocalDpi xmlns:a14="http://schemas.microsoft.com/office/drawing/2010/main" val="0"/>
@@ -3469,7 +3765,7 @@
       </w:pPr>
     </w:pPrDefault>
   </w:docDefaults>
-  <w:latentStyles w:defLockedState="0" w:defUIPriority="99" w:defSemiHidden="0" w:defUnhideWhenUsed="0" w:defQFormat="0" w:count="377">
+  <w:latentStyles w:defLockedState="0" w:defUIPriority="99" w:defSemiHidden="0" w:defUnhideWhenUsed="0" w:defQFormat="0" w:count="376">
     <w:lsdException w:name="Normal" w:uiPriority="0" w:qFormat="1"/>
     <w:lsdException w:name="heading 1" w:uiPriority="9" w:qFormat="1"/>
     <w:lsdException w:name="heading 2" w:semiHidden="1" w:uiPriority="9" w:unhideWhenUsed="1" w:qFormat="1"/>
@@ -3575,6 +3871,7 @@
     <w:lsdException w:name="HTML Sample" w:semiHidden="1" w:unhideWhenUsed="1"/>
     <w:lsdException w:name="HTML Typewriter" w:semiHidden="1" w:unhideWhenUsed="1"/>
     <w:lsdException w:name="HTML Variable" w:semiHidden="1" w:unhideWhenUsed="1"/>
+    <w:lsdException w:name="Normal Table" w:semiHidden="1" w:unhideWhenUsed="1"/>
     <w:lsdException w:name="annotation subject" w:semiHidden="1" w:unhideWhenUsed="1"/>
     <w:lsdException w:name="No List" w:semiHidden="1" w:unhideWhenUsed="1"/>
     <w:lsdException w:name="Outline List 1" w:semiHidden="1" w:unhideWhenUsed="1"/>
@@ -3621,8 +3918,10 @@
     <w:lsdException w:name="Table Subtle 2" w:semiHidden="1" w:unhideWhenUsed="1"/>
     <w:lsdException w:name="Table Web 1" w:semiHidden="1" w:unhideWhenUsed="1"/>
     <w:lsdException w:name="Table Web 2" w:semiHidden="1" w:unhideWhenUsed="1"/>
+    <w:lsdException w:name="Table Web 3" w:semiHidden="1" w:unhideWhenUsed="1"/>
     <w:lsdException w:name="Balloon Text" w:semiHidden="1" w:unhideWhenUsed="1"/>
     <w:lsdException w:name="Table Grid" w:uiPriority="39"/>
+    <w:lsdException w:name="Table Theme" w:semiHidden="1" w:unhideWhenUsed="1"/>
     <w:lsdException w:name="Placeholder Text" w:semiHidden="1"/>
     <w:lsdException w:name="No Spacing" w:uiPriority="1" w:qFormat="1"/>
     <w:lsdException w:name="Light Shading" w:uiPriority="60"/>
@@ -3843,7 +4142,6 @@
     <w:lsdException w:name="Hashtag" w:semiHidden="1" w:unhideWhenUsed="1"/>
     <w:lsdException w:name="Unresolved Mention" w:semiHidden="1" w:unhideWhenUsed="1"/>
     <w:lsdException w:name="Smart Link" w:semiHidden="1" w:unhideWhenUsed="1"/>
-    <w:lsdException w:name="Smart Link Error" w:semiHidden="1" w:unhideWhenUsed="1"/>
   </w:latentStyles>
   <w:style w:type="paragraph" w:default="1" w:styleId="Normal">
     <w:name w:val="Normal"/>
@@ -4730,7 +5028,7 @@
 </file>
 
 <file path=customXml/itemProps1.xml><?xml version="1.0" encoding="utf-8"?>
-<ds:datastoreItem xmlns:ds="http://schemas.openxmlformats.org/officeDocument/2006/customXml" ds:itemID="{F13A1596-06CB-4D7B-9D27-6063380AAF8D}">
+<ds:datastoreItem xmlns:ds="http://schemas.openxmlformats.org/officeDocument/2006/customXml" ds:itemID="{A6D4773F-0E92-45B8-BCF3-882BF6769732}">
   <ds:schemaRefs>
     <ds:schemaRef ds:uri="http://schemas.openxmlformats.org/officeDocument/2006/bibliography"/>
   </ds:schemaRefs>

</xml_diff>